<commit_message>
added meeting notes and added notes to barrier function paper (CDC 2014)
</commit_message>
<xml_diff>
--- a/References/Reference Information.docx
+++ b/References/Reference Information.docx
@@ -1,6 +1,6 @@
 
 <file path=word/document.xml><?xml version="1.0" encoding="utf-8"?>
-<w:document xmlns:wpc="http://schemas.microsoft.com/office/word/2010/wordprocessingCanvas" xmlns:mo="http://schemas.microsoft.com/office/mac/office/2008/main" xmlns:mc="http://schemas.openxmlformats.org/markup-compatibility/2006" xmlns:mv="urn:schemas-microsoft-com:mac:vml" xmlns:o="urn:schemas-microsoft-com:office:office" xmlns:r="http://schemas.openxmlformats.org/officeDocument/2006/relationships" xmlns:m="http://schemas.openxmlformats.org/officeDocument/2006/math" xmlns:v="urn:schemas-microsoft-com:vml" xmlns:wp14="http://schemas.microsoft.com/office/word/2010/wordprocessingDrawing" xmlns:wp="http://schemas.openxmlformats.org/drawingml/2006/wordprocessingDrawing" xmlns:w10="urn:schemas-microsoft-com:office:word" xmlns:w="http://schemas.openxmlformats.org/wordprocessingml/2006/main" xmlns:w14="http://schemas.microsoft.com/office/word/2010/wordml" xmlns:w15="http://schemas.microsoft.com/office/word/2012/wordml" xmlns:wpg="http://schemas.microsoft.com/office/word/2010/wordprocessingGroup" xmlns:wpi="http://schemas.microsoft.com/office/word/2010/wordprocessingInk" xmlns:wne="http://schemas.microsoft.com/office/word/2006/wordml" xmlns:wps="http://schemas.microsoft.com/office/word/2010/wordprocessingShape" mc:Ignorable="w14 w15 wp14">
+<w:document xmlns:wpc="http://schemas.microsoft.com/office/word/2010/wordprocessingCanvas" xmlns:cx="http://schemas.microsoft.com/office/drawing/2014/chartex" xmlns:cx1="http://schemas.microsoft.com/office/drawing/2015/9/8/chartex" xmlns:cx2="http://schemas.microsoft.com/office/drawing/2015/10/21/chartex" xmlns:cx3="http://schemas.microsoft.com/office/drawing/2016/5/9/chartex" xmlns:cx4="http://schemas.microsoft.com/office/drawing/2016/5/10/chartex" xmlns:cx5="http://schemas.microsoft.com/office/drawing/2016/5/11/chartex" xmlns:mc="http://schemas.openxmlformats.org/markup-compatibility/2006" xmlns:o="urn:schemas-microsoft-com:office:office" xmlns:r="http://schemas.openxmlformats.org/officeDocument/2006/relationships" xmlns:m="http://schemas.openxmlformats.org/officeDocument/2006/math" xmlns:v="urn:schemas-microsoft-com:vml" xmlns:wp14="http://schemas.microsoft.com/office/word/2010/wordprocessingDrawing" xmlns:wp="http://schemas.openxmlformats.org/drawingml/2006/wordprocessingDrawing" xmlns:w10="urn:schemas-microsoft-com:office:word" xmlns:w="http://schemas.openxmlformats.org/wordprocessingml/2006/main" xmlns:w14="http://schemas.microsoft.com/office/word/2010/wordml" xmlns:w15="http://schemas.microsoft.com/office/word/2012/wordml" xmlns:w16se="http://schemas.microsoft.com/office/word/2015/wordml/symex" xmlns:wpg="http://schemas.microsoft.com/office/word/2010/wordprocessingGroup" xmlns:wpi="http://schemas.microsoft.com/office/word/2010/wordprocessingInk" xmlns:wne="http://schemas.microsoft.com/office/word/2006/wordml" xmlns:wps="http://schemas.microsoft.com/office/word/2010/wordprocessingShape" mc:Ignorable="w14 w15 w16se wp14">
   <w:body>
     <w:p>
       <w:pPr>
@@ -14,23 +14,320 @@
           <w:b/>
           <w:sz w:val="32"/>
         </w:rPr>
-        <w:t xml:space="preserve">Control Barrier Functions &amp; Control </w:t>
-      </w:r>
-      <w:proofErr w:type="spellStart"/>
-      <w:r>
+        <w:t>Control Barrier Functions &amp; Control Lyapunov Functions</w:t>
+      </w:r>
+    </w:p>
+    <w:p>
+      <w:pPr>
+        <w:pStyle w:val="ListParagraph"/>
+        <w:numPr>
+          <w:ilvl w:val="0"/>
+          <w:numId w:val="14"/>
+        </w:numPr>
+      </w:pPr>
+      <w:r>
+        <w:t>General idea: if you can find a control barrier function, you can imply forward invariance of a set (with inequality constraints on control input).  Once you have this you can combine it with a control lyapunov function to do online quadratic programming</w:t>
+      </w:r>
+    </w:p>
+    <w:p>
+      <w:pPr>
+        <w:pStyle w:val="ListParagraph"/>
+        <w:numPr>
+          <w:ilvl w:val="0"/>
+          <w:numId w:val="14"/>
+        </w:numPr>
+      </w:pPr>
+      <w:r>
+        <w:t>Pros:</w:t>
+      </w:r>
+    </w:p>
+    <w:p>
+      <w:pPr>
+        <w:pStyle w:val="ListParagraph"/>
+        <w:numPr>
+          <w:ilvl w:val="1"/>
+          <w:numId w:val="14"/>
+        </w:numPr>
+      </w:pPr>
+      <w:r>
+        <w:t>Can make the problem just a QP</w:t>
+      </w:r>
+    </w:p>
+    <w:p>
+      <w:pPr>
+        <w:pStyle w:val="ListParagraph"/>
+        <w:numPr>
+          <w:ilvl w:val="1"/>
+          <w:numId w:val="14"/>
+        </w:numPr>
+      </w:pPr>
+      <w:r>
+        <w:t>Can handle dynamic obstacles</w:t>
+      </w:r>
+    </w:p>
+    <w:p>
+      <w:pPr>
+        <w:pStyle w:val="ListParagraph"/>
+        <w:numPr>
+          <w:ilvl w:val="0"/>
+          <w:numId w:val="14"/>
+        </w:numPr>
+      </w:pPr>
+      <w:r>
+        <w:t>Cons:</w:t>
+      </w:r>
+    </w:p>
+    <w:p>
+      <w:pPr>
+        <w:pStyle w:val="ListParagraph"/>
+        <w:numPr>
+          <w:ilvl w:val="1"/>
+          <w:numId w:val="14"/>
+        </w:numPr>
+      </w:pPr>
+      <w:r>
+        <w:t>Hard to find right CBF/CLF?</w:t>
+      </w:r>
+      <w:r>
+        <w:t xml:space="preserve"> </w:t>
+      </w:r>
+      <w:r>
+        <w:rPr>
+          <w:color w:val="FF0000"/>
+        </w:rPr>
+        <w:t>Equation</w:t>
+      </w:r>
+      <w:r>
+        <w:rPr>
+          <w:color w:val="FF0000"/>
+        </w:rPr>
+        <w:t xml:space="preserve"> (5) and</w:t>
+      </w:r>
+      <w:r>
+        <w:rPr>
+          <w:color w:val="FF0000"/>
+        </w:rPr>
+        <w:t xml:space="preserve"> (12) in CDC 2014 paper seems to give a simple form for the barrier function</w:t>
+      </w:r>
+    </w:p>
+    <w:p>
+      <w:pPr>
+        <w:pStyle w:val="ListParagraph"/>
+        <w:numPr>
+          <w:ilvl w:val="1"/>
+          <w:numId w:val="14"/>
+        </w:numPr>
+      </w:pPr>
+      <w:r>
+        <w:rPr>
+          <w:color w:val="FF0000"/>
+        </w:rPr>
+        <w:t>They don’t seem to address disturbances!</w:t>
+      </w:r>
+    </w:p>
+    <w:p/>
+    <w:p>
+      <w:r>
+        <w:t>Control Barrier Function based Quadratic Programs with Application to Adaptive Cruise Control (CDC 2014)</w:t>
+      </w:r>
+    </w:p>
+    <w:p>
+      <w:r>
+        <w:t>A Ames, Jessy Grizzle, Paulo Tabuada (Texax A&amp;M, U.Mich, UCLA)</w:t>
+      </w:r>
+    </w:p>
+    <w:p>
+      <w:pPr>
+        <w:pStyle w:val="ListParagraph"/>
+        <w:numPr>
+          <w:ilvl w:val="0"/>
+          <w:numId w:val="5"/>
+        </w:numPr>
+      </w:pPr>
+      <w:r>
+        <w:t>Control barrier functions and control lyapunov functions with quadractic programs</w:t>
+      </w:r>
+    </w:p>
+    <w:p>
+      <w:pPr>
+        <w:pStyle w:val="ListParagraph"/>
+        <w:numPr>
+          <w:ilvl w:val="0"/>
+          <w:numId w:val="5"/>
+        </w:numPr>
+      </w:pPr>
+      <w:r>
+        <w:t>If CBF can be found, this implies forward invariance of set (with inequality constraints on control input)</w:t>
+      </w:r>
+    </w:p>
+    <w:p>
+      <w:pPr>
+        <w:pStyle w:val="ListParagraph"/>
+        <w:numPr>
+          <w:ilvl w:val="0"/>
+          <w:numId w:val="5"/>
+        </w:numPr>
+      </w:pPr>
+      <w:r>
+        <w:t>General CBF construction method is absent since most constraints are imposed on the configuration variables only.</w:t>
+      </w:r>
+    </w:p>
+    <w:p>
+      <w:pPr>
+        <w:pStyle w:val="ListParagraph"/>
+        <w:numPr>
+          <w:ilvl w:val="0"/>
+          <w:numId w:val="5"/>
+        </w:numPr>
+      </w:pPr>
+      <w:r>
+        <w:t>No time-varying safety constraints</w:t>
+      </w:r>
+    </w:p>
+    <w:p>
+      <w:pPr>
+        <w:pStyle w:val="ListParagraph"/>
+        <w:numPr>
+          <w:ilvl w:val="0"/>
+          <w:numId w:val="5"/>
+        </w:numPr>
+        <w:rPr>
+          <w:color w:val="FF0000"/>
+        </w:rPr>
+      </w:pPr>
+      <w:r>
+        <w:rPr>
+          <w:color w:val="FF0000"/>
+        </w:rPr>
+        <w:t>Seems like the control function must be Lipschitz continuous (in HJ reachability it doesn’t have to be since we use bang-bang control)</w:t>
+      </w:r>
+    </w:p>
+    <w:p>
+      <w:pPr>
+        <w:pStyle w:val="ListParagraph"/>
+        <w:numPr>
+          <w:ilvl w:val="0"/>
+          <w:numId w:val="5"/>
+        </w:numPr>
+        <w:rPr>
+          <w:color w:val="FF0000"/>
+        </w:rPr>
+      </w:pPr>
+      <w:r>
+        <w:rPr>
+          <w:color w:val="FF0000"/>
+        </w:rPr>
+        <w:t>Not sure why there is so much fiddling in the numerical example…</w:t>
+      </w:r>
+      <w:bookmarkStart w:id="0" w:name="_GoBack"/>
+      <w:bookmarkEnd w:id="0"/>
+    </w:p>
+    <w:p/>
+    <w:p/>
+    <w:p>
+      <w:r>
+        <w:t>Safety-Critical Control of a 3D Quadrotor with Range-Limited Sensing (DSCC 2016)</w:t>
+      </w:r>
+    </w:p>
+    <w:p>
+      <w:pPr>
+        <w:pStyle w:val="ListParagraph"/>
+        <w:numPr>
+          <w:ilvl w:val="0"/>
+          <w:numId w:val="10"/>
+        </w:numPr>
+      </w:pPr>
+      <w:r>
+        <w:t>uses control barrier functions.  Enforces forward invariance of a set in state space through linear constraint on control input.  Combines with control lyapunov functions to do online quadratic programming.</w:t>
+      </w:r>
+    </w:p>
+    <w:p>
+      <w:pPr>
+        <w:pStyle w:val="ListParagraph"/>
+        <w:numPr>
+          <w:ilvl w:val="0"/>
+          <w:numId w:val="10"/>
+        </w:numPr>
+      </w:pPr>
+      <w:r>
+        <w:t>Hard to generalize to other systems</w:t>
+      </w:r>
+    </w:p>
+    <w:p>
+      <w:pPr>
+        <w:pStyle w:val="ListParagraph"/>
+        <w:numPr>
+          <w:ilvl w:val="0"/>
+          <w:numId w:val="10"/>
+        </w:numPr>
+      </w:pPr>
+      <w:r>
+        <w:t>Can handle dynamic obstacles</w:t>
+      </w:r>
+    </w:p>
+    <w:p/>
+    <w:p>
+      <w:r>
+        <w:t>Safety-Critical Control of a Planar Quadrotor (CDC 2016)</w:t>
+      </w:r>
+    </w:p>
+    <w:p>
+      <w:r>
+        <w:t>Gueofan Wu and Koushil Sreenath (CMU)</w:t>
+      </w:r>
+    </w:p>
+    <w:p>
+      <w:pPr>
+        <w:pStyle w:val="ListParagraph"/>
+        <w:numPr>
+          <w:ilvl w:val="0"/>
+          <w:numId w:val="6"/>
+        </w:numPr>
+      </w:pPr>
+      <w:r>
+        <w:t>Finds CBF for planar quadrotors</w:t>
+      </w:r>
+    </w:p>
+    <w:p>
+      <w:pPr>
+        <w:pStyle w:val="ListParagraph"/>
+        <w:numPr>
+          <w:ilvl w:val="0"/>
+          <w:numId w:val="6"/>
+        </w:numPr>
+      </w:pPr>
+      <w:r>
+        <w:t>Uses dynamic obstacle</w:t>
+      </w:r>
+    </w:p>
+    <w:p/>
+    <w:p>
+      <w:pPr>
+        <w:rPr>
+          <w:b/>
+        </w:rPr>
+      </w:pPr>
+      <w:r>
+        <w:rPr>
+          <w:b/>
+        </w:rPr>
+        <w:br w:type="page"/>
+      </w:r>
+    </w:p>
+    <w:p>
+      <w:pPr>
         <w:rPr>
           <w:b/>
           <w:sz w:val="32"/>
         </w:rPr>
-        <w:t>Lyapunov</w:t>
-      </w:r>
-      <w:proofErr w:type="spellEnd"/>
+      </w:pPr>
       <w:r>
         <w:rPr>
           <w:b/>
           <w:sz w:val="32"/>
         </w:rPr>
-        <w:t xml:space="preserve"> Functions</w:t>
+        <w:lastRenderedPageBreak/>
+        <w:t>Decompose State Space into Convex Regions</w:t>
       </w:r>
     </w:p>
     <w:p>
@@ -42,18 +339,7 @@
         </w:numPr>
       </w:pPr>
       <w:r>
-        <w:t>General idea:</w:t>
-      </w:r>
-      <w:r>
-        <w:t xml:space="preserve"> if you can find a control barrier function, you can imply forward invariance of a set (with inequality constraints on control input).  Once you have this you can combine it with a control </w:t>
-      </w:r>
-      <w:proofErr w:type="spellStart"/>
-      <w:r>
-        <w:t>lyapunov</w:t>
-      </w:r>
-      <w:proofErr w:type="spellEnd"/>
-      <w:r>
-        <w:t xml:space="preserve"> function to do online quadratic programming</w:t>
+        <w:t>General Idea: if you can split up the known area into convex regions, you can solve trajectories quickly</w:t>
       </w:r>
     </w:p>
     <w:p>
@@ -77,7 +363,7 @@
         </w:numPr>
       </w:pPr>
       <w:r>
-        <w:t>Can make the problem just a QP</w:t>
+        <w:t>Breaks up free space to find path through sequence of convex regions</w:t>
       </w:r>
     </w:p>
     <w:p>
@@ -89,19 +375,7 @@
         </w:numPr>
       </w:pPr>
       <w:r>
-        <w:t>Can handle dynamic obstacles</w:t>
-      </w:r>
-    </w:p>
-    <w:p>
-      <w:pPr>
-        <w:pStyle w:val="ListParagraph"/>
-        <w:numPr>
-          <w:ilvl w:val="0"/>
-          <w:numId w:val="14"/>
-        </w:numPr>
-      </w:pPr>
-      <w:r>
-        <w:t>Cons:</w:t>
+        <w:t>Guarantee that there exists a safe stopping control policy over a time horizon</w:t>
       </w:r>
     </w:p>
     <w:p>
@@ -113,241 +387,427 @@
         </w:numPr>
       </w:pPr>
       <w:r>
-        <w:t>Hard to find right CBF/CLF?</w:t>
-      </w:r>
-    </w:p>
-    <w:p/>
-    <w:p>
-      <w:r>
-        <w:t>Control Barrier Function based Quadratic Programs with Application to Adaptive Cruise Control (CDC 2014)</w:t>
-      </w:r>
-    </w:p>
-    <w:p>
-      <w:r>
-        <w:t xml:space="preserve">A Ames, Jessy Grizzle, Paulo </w:t>
-      </w:r>
-      <w:proofErr w:type="spellStart"/>
-      <w:r>
-        <w:t>Tabuada</w:t>
-      </w:r>
-      <w:proofErr w:type="spellEnd"/>
-      <w:r>
-        <w:t xml:space="preserve"> (</w:t>
-      </w:r>
-      <w:proofErr w:type="spellStart"/>
-      <w:r>
-        <w:t>Texax</w:t>
-      </w:r>
-      <w:proofErr w:type="spellEnd"/>
-      <w:r>
-        <w:t xml:space="preserve"> A&amp;M, </w:t>
-      </w:r>
-      <w:proofErr w:type="spellStart"/>
-      <w:proofErr w:type="gramStart"/>
-      <w:r>
-        <w:t>U.Mich</w:t>
-      </w:r>
-      <w:proofErr w:type="spellEnd"/>
-      <w:proofErr w:type="gramEnd"/>
-      <w:r>
-        <w:t>, UCLA)</w:t>
-      </w:r>
-    </w:p>
-    <w:p>
-      <w:pPr>
-        <w:pStyle w:val="ListParagraph"/>
-        <w:numPr>
-          <w:ilvl w:val="0"/>
-          <w:numId w:val="5"/>
-        </w:numPr>
-      </w:pPr>
-      <w:r>
-        <w:t xml:space="preserve">Control barrier functions and control </w:t>
-      </w:r>
-      <w:proofErr w:type="spellStart"/>
-      <w:r>
-        <w:t>lyapunov</w:t>
-      </w:r>
-      <w:proofErr w:type="spellEnd"/>
-      <w:r>
-        <w:t xml:space="preserve"> functions with </w:t>
-      </w:r>
-      <w:proofErr w:type="spellStart"/>
-      <w:r>
-        <w:t>quadractic</w:t>
-      </w:r>
-      <w:proofErr w:type="spellEnd"/>
-      <w:r>
-        <w:t xml:space="preserve"> programs</w:t>
-      </w:r>
-    </w:p>
-    <w:p>
-      <w:pPr>
-        <w:pStyle w:val="ListParagraph"/>
-        <w:numPr>
-          <w:ilvl w:val="0"/>
-          <w:numId w:val="5"/>
-        </w:numPr>
-      </w:pPr>
-      <w:r>
-        <w:t>If CBF can be found, this implies forward invariance of set (with inequality constraints on control input)</w:t>
-      </w:r>
-    </w:p>
-    <w:p>
-      <w:pPr>
-        <w:pStyle w:val="ListParagraph"/>
-        <w:numPr>
-          <w:ilvl w:val="0"/>
-          <w:numId w:val="5"/>
-        </w:numPr>
-      </w:pPr>
-      <w:r>
-        <w:t>General CBF construction method is absent since most constraints are imposed on the configuration variables onl</w:t>
-      </w:r>
-      <w:bookmarkStart w:id="0" w:name="_GoBack"/>
-      <w:bookmarkEnd w:id="0"/>
-      <w:r>
-        <w:t>y.</w:t>
-      </w:r>
-    </w:p>
-    <w:p>
-      <w:pPr>
-        <w:pStyle w:val="ListParagraph"/>
-        <w:numPr>
-          <w:ilvl w:val="0"/>
-          <w:numId w:val="5"/>
-        </w:numPr>
-      </w:pPr>
-      <w:r>
-        <w:t>No time-varying safety constraints</w:t>
+        <w:t>Optimal in the sense that receding horizon control policy is based on minimizing trajectory snap</w:t>
+      </w:r>
+    </w:p>
+    <w:p>
+      <w:pPr>
+        <w:pStyle w:val="ListParagraph"/>
+        <w:numPr>
+          <w:ilvl w:val="1"/>
+          <w:numId w:val="14"/>
+        </w:numPr>
+      </w:pPr>
+      <w:r>
+        <w:t>Can handle 7D dynamics at up to 2 m/s planning speed</w:t>
+      </w:r>
+    </w:p>
+    <w:p>
+      <w:pPr>
+        <w:pStyle w:val="ListParagraph"/>
+        <w:numPr>
+          <w:ilvl w:val="1"/>
+          <w:numId w:val="14"/>
+        </w:numPr>
+      </w:pPr>
+      <w:r>
+        <w:t>Can make guarantees on safety</w:t>
+      </w:r>
+    </w:p>
+    <w:p>
+      <w:pPr>
+        <w:pStyle w:val="ListParagraph"/>
+        <w:numPr>
+          <w:ilvl w:val="0"/>
+          <w:numId w:val="14"/>
+        </w:numPr>
+      </w:pPr>
+      <w:r>
+        <w:t>Cons:</w:t>
+      </w:r>
+    </w:p>
+    <w:p>
+      <w:pPr>
+        <w:pStyle w:val="ListParagraph"/>
+        <w:numPr>
+          <w:ilvl w:val="1"/>
+          <w:numId w:val="14"/>
+        </w:numPr>
+      </w:pPr>
+      <w:r>
+        <w:t>Requires simplified view of surrounding space?</w:t>
+      </w:r>
+    </w:p>
+    <w:p>
+      <w:pPr>
+        <w:pStyle w:val="ListParagraph"/>
+        <w:numPr>
+          <w:ilvl w:val="1"/>
+          <w:numId w:val="14"/>
+        </w:numPr>
+      </w:pPr>
+      <w:r>
+        <w:t>Need to pre-compute convex regions?  Unsure of this.</w:t>
       </w:r>
     </w:p>
     <w:p/>
     <w:p/>
     <w:p>
-      <w:r>
-        <w:t>Safety-Critical Control of a 3D Quadrotor with Range-Limited Sensing (DSCC 2016)</w:t>
-      </w:r>
-    </w:p>
-    <w:p>
-      <w:pPr>
-        <w:pStyle w:val="ListParagraph"/>
-        <w:numPr>
-          <w:ilvl w:val="0"/>
-          <w:numId w:val="10"/>
-        </w:numPr>
-      </w:pPr>
-      <w:r>
-        <w:t xml:space="preserve">uses control barrier functions.  Enforces forward invariance of a </w:t>
-      </w:r>
-      <w:proofErr w:type="gramStart"/>
-      <w:r>
-        <w:t>set in</w:t>
-      </w:r>
-      <w:proofErr w:type="gramEnd"/>
-      <w:r>
-        <w:t xml:space="preserve"> state space through linear constraint on control input.  Combines with control </w:t>
-      </w:r>
-      <w:proofErr w:type="spellStart"/>
-      <w:r>
-        <w:t>lyapunov</w:t>
-      </w:r>
-      <w:proofErr w:type="spellEnd"/>
-      <w:r>
-        <w:t xml:space="preserve"> functions to do online quadratic programming.</w:t>
-      </w:r>
-    </w:p>
-    <w:p>
-      <w:pPr>
-        <w:pStyle w:val="ListParagraph"/>
-        <w:numPr>
-          <w:ilvl w:val="0"/>
-          <w:numId w:val="10"/>
-        </w:numPr>
-      </w:pPr>
-      <w:r>
-        <w:t>Hard to generalize to other systems</w:t>
-      </w:r>
-    </w:p>
-    <w:p>
-      <w:pPr>
-        <w:pStyle w:val="ListParagraph"/>
-        <w:numPr>
-          <w:ilvl w:val="0"/>
-          <w:numId w:val="10"/>
-        </w:numPr>
-      </w:pPr>
-      <w:r>
-        <w:t>Can handle dynamic obstacles</w:t>
+      <w:pPr>
+        <w:rPr>
+          <w:rFonts w:eastAsia="Times New Roman"/>
+        </w:rPr>
+      </w:pPr>
+      <w:r>
+        <w:rPr>
+          <w:rFonts w:eastAsia="Times New Roman"/>
+        </w:rPr>
+        <w:t>“Motion planning with sequential convex optimization and convex collision checking,”</w:t>
+      </w:r>
+      <w:r>
+        <w:rPr>
+          <w:rFonts w:eastAsia="Times New Roman"/>
+        </w:rPr>
+        <w:t xml:space="preserve"> (International Journal </w:t>
+      </w:r>
+      <w:r>
+        <w:rPr>
+          <w:rFonts w:eastAsia="Times New Roman"/>
+        </w:rPr>
+        <w:t xml:space="preserve">of Robotics Research, 2014) </w:t>
+      </w:r>
+    </w:p>
+    <w:p>
+      <w:pPr>
+        <w:rPr>
+          <w:rFonts w:eastAsia="Times New Roman"/>
+        </w:rPr>
+      </w:pPr>
+      <w:r>
+        <w:rPr>
+          <w:rFonts w:eastAsia="Times New Roman"/>
+        </w:rPr>
+        <w:t>J. Schulman, Y. Duan, J. Ho, A. Lee, I. Awwal, H. Bradlow, J. Pan, S. Pa</w:t>
+      </w:r>
+      <w:r>
+        <w:rPr>
+          <w:rFonts w:eastAsia="Times New Roman"/>
+        </w:rPr>
+        <w:t>til, K. Goldberg, and P. Abbeel</w:t>
+      </w:r>
+    </w:p>
+    <w:p>
+      <w:pPr>
+        <w:pStyle w:val="ListParagraph"/>
+        <w:numPr>
+          <w:ilvl w:val="0"/>
+          <w:numId w:val="17"/>
+        </w:numPr>
+      </w:pPr>
+      <w:r>
+        <w:t>Breaks workspace into free convex regionals</w:t>
+      </w:r>
+    </w:p>
+    <w:p>
+      <w:pPr>
+        <w:pStyle w:val="ListParagraph"/>
+        <w:numPr>
+          <w:ilvl w:val="0"/>
+          <w:numId w:val="17"/>
+        </w:numPr>
+      </w:pPr>
+      <w:r>
+        <w:t>Uses Sequetial quadratic programming to converge to a solution super fast</w:t>
+      </w:r>
+    </w:p>
+    <w:p>
+      <w:pPr>
+        <w:pStyle w:val="ListParagraph"/>
+        <w:numPr>
+          <w:ilvl w:val="0"/>
+          <w:numId w:val="17"/>
+        </w:numPr>
+      </w:pPr>
+      <w:r>
+        <w:t>Requires pre-built map with pre-computed convex regions; difficult to achieve in real-time</w:t>
       </w:r>
     </w:p>
     <w:p/>
     <w:p>
       <w:r>
-        <w:t>Safety-Critical Control of a Planar Quadrotor (CDC 2016)</w:t>
-      </w:r>
-    </w:p>
-    <w:p>
-      <w:proofErr w:type="spellStart"/>
-      <w:r>
-        <w:t>Gueofan</w:t>
-      </w:r>
-      <w:proofErr w:type="spellEnd"/>
-      <w:r>
-        <w:t xml:space="preserve"> Wu and </w:t>
-      </w:r>
-      <w:proofErr w:type="spellStart"/>
-      <w:r>
-        <w:t>Koushil</w:t>
-      </w:r>
-      <w:proofErr w:type="spellEnd"/>
+        <w:t>Safe Receding Horizon Control for Aggressive MAV Flight with Limited Range Sensing (IROS 2015)</w:t>
+      </w:r>
       <w:r>
         <w:t xml:space="preserve"> </w:t>
       </w:r>
-      <w:proofErr w:type="spellStart"/>
-      <w:r>
-        <w:t>Sreenath</w:t>
-      </w:r>
-      <w:proofErr w:type="spellEnd"/>
-      <w:r>
-        <w:t xml:space="preserve"> (CMU)</w:t>
-      </w:r>
-    </w:p>
-    <w:p>
-      <w:pPr>
-        <w:pStyle w:val="ListParagraph"/>
-        <w:numPr>
-          <w:ilvl w:val="0"/>
-          <w:numId w:val="6"/>
-        </w:numPr>
-      </w:pPr>
-      <w:r>
-        <w:t>Finds CBF for planar quadrotors</w:t>
-      </w:r>
-    </w:p>
-    <w:p>
-      <w:pPr>
-        <w:pStyle w:val="ListParagraph"/>
-        <w:numPr>
-          <w:ilvl w:val="0"/>
-          <w:numId w:val="6"/>
-        </w:numPr>
-      </w:pPr>
-      <w:r>
-        <w:t>Uses dynamic obstacle</w:t>
+    </w:p>
+    <w:p>
+      <w:r>
+        <w:t>Michael Watterson and Vijay Kumar (UPenn)</w:t>
+      </w:r>
+    </w:p>
+    <w:p>
+      <w:pPr>
+        <w:pStyle w:val="ListParagraph"/>
+        <w:numPr>
+          <w:ilvl w:val="0"/>
+          <w:numId w:val="3"/>
+        </w:numPr>
+      </w:pPr>
+      <w:r>
+        <w:t>Polyhedral decomposition of visible free space to abstract trajectory planning as problem of finding a path through a sequence of convex regions in configuration space</w:t>
+      </w:r>
+    </w:p>
+    <w:p>
+      <w:pPr>
+        <w:pStyle w:val="ListParagraph"/>
+        <w:numPr>
+          <w:ilvl w:val="0"/>
+          <w:numId w:val="3"/>
+        </w:numPr>
+      </w:pPr>
+      <w:r>
+        <w:t>Guarantee that there exists a safe stopping control policy over a time horizon</w:t>
+      </w:r>
+    </w:p>
+    <w:p>
+      <w:pPr>
+        <w:pStyle w:val="ListParagraph"/>
+        <w:numPr>
+          <w:ilvl w:val="0"/>
+          <w:numId w:val="3"/>
+        </w:numPr>
+      </w:pPr>
+      <w:r>
+        <w:t>Optimal in the sense that receding horizon control policy is based on minimizing trajectory snap</w:t>
+      </w:r>
+    </w:p>
+    <w:p>
+      <w:pPr>
+        <w:pStyle w:val="ListParagraph"/>
+        <w:numPr>
+          <w:ilvl w:val="0"/>
+          <w:numId w:val="3"/>
+        </w:numPr>
+      </w:pPr>
+      <w:r>
+        <w:t>7D dynamics</w:t>
+      </w:r>
+    </w:p>
+    <w:p>
+      <w:pPr>
+        <w:pStyle w:val="ListParagraph"/>
+        <w:numPr>
+          <w:ilvl w:val="0"/>
+          <w:numId w:val="3"/>
+        </w:numPr>
+      </w:pPr>
+      <w:r>
+        <w:t>works with lmited sensing range</w:t>
+      </w:r>
+    </w:p>
+    <w:p>
+      <w:pPr>
+        <w:pStyle w:val="ListParagraph"/>
+        <w:numPr>
+          <w:ilvl w:val="0"/>
+          <w:numId w:val="3"/>
+        </w:numPr>
+      </w:pPr>
+      <w:r>
+        <w:t>average planning/execution speed: 2 m/s</w:t>
+      </w:r>
+    </w:p>
+    <w:p>
+      <w:pPr>
+        <w:pStyle w:val="ListParagraph"/>
+        <w:numPr>
+          <w:ilvl w:val="0"/>
+          <w:numId w:val="3"/>
+        </w:numPr>
+      </w:pPr>
+      <w:r>
+        <w:t>assumes obstacle within given sensing radius is known completely</w:t>
       </w:r>
     </w:p>
     <w:p/>
-    <w:p>
-      <w:pPr>
-        <w:rPr>
-          <w:b/>
-        </w:rPr>
-      </w:pPr>
-      <w:r>
-        <w:rPr>
-          <w:b/>
-        </w:rPr>
+    <w:p/>
+    <w:p>
+      <w:pPr>
+        <w:rPr>
+          <w:rFonts w:eastAsia="Times New Roman"/>
+        </w:rPr>
+      </w:pPr>
+      <w:r>
+        <w:rPr>
+          <w:rFonts w:eastAsia="Times New Roman"/>
+        </w:rPr>
+        <w:t>B. Landry, R. Deits, P. R. Florence, and R. Tedrake, “Aggressive quadrotor flight through cluttered environments using mixed integer programming,” 2016.</w:t>
+      </w:r>
+      <w:r>
+        <w:rPr>
+          <w:rFonts w:eastAsia="Times New Roman"/>
+        </w:rPr>
+        <w:t xml:space="preserve"> </w:t>
+      </w:r>
+    </w:p>
+    <w:p>
+      <w:pPr>
+        <w:pStyle w:val="ListParagraph"/>
+        <w:numPr>
+          <w:ilvl w:val="0"/>
+          <w:numId w:val="19"/>
+        </w:numPr>
+        <w:rPr>
+          <w:rFonts w:eastAsia="Times New Roman"/>
+        </w:rPr>
+      </w:pPr>
+      <w:r>
+        <w:rPr>
+          <w:rFonts w:eastAsia="Times New Roman"/>
+        </w:rPr>
+        <w:t>Flies high-speed through forest using only on-board vision and planning, picking collision-free next maneuvers from motion library.  Cites insufficient richness of motion primitive library and discretization in start state as responsible for 50% of experimental failures</w:t>
+      </w:r>
+    </w:p>
+    <w:p/>
+    <w:p>
+      <w:pPr>
+        <w:rPr>
+          <w:rFonts w:eastAsia="Times New Roman"/>
+        </w:rPr>
+      </w:pPr>
+      <w:r>
+        <w:rPr>
+          <w:rFonts w:eastAsia="Times New Roman"/>
+        </w:rPr>
+        <w:lastRenderedPageBreak/>
+        <w:t>High Speed Navigation For Quadrotors With Limited Onboard Sensing (ICRA 2016)</w:t>
+      </w:r>
+    </w:p>
+    <w:p>
+      <w:pPr>
+        <w:rPr>
+          <w:rFonts w:eastAsia="Times New Roman"/>
+        </w:rPr>
+      </w:pPr>
+      <w:r>
+        <w:rPr>
+          <w:rFonts w:eastAsia="Times New Roman"/>
+        </w:rPr>
+        <w:t xml:space="preserve">Sikang Liu, Michael Watterson, Sarah Tang, Vijay Kumar (UPenn) </w:t>
+      </w:r>
+    </w:p>
+    <w:p>
+      <w:pPr>
+        <w:rPr>
+          <w:rFonts w:eastAsia="Times New Roman"/>
+        </w:rPr>
+      </w:pPr>
+      <w:r>
+        <w:rPr>
+          <w:rFonts w:eastAsia="Times New Roman"/>
+        </w:rPr>
+        <w:t>Decompose state space into convex regions?</w:t>
+      </w:r>
+    </w:p>
+    <w:p>
+      <w:pPr>
+        <w:pStyle w:val="ListParagraph"/>
+        <w:numPr>
+          <w:ilvl w:val="0"/>
+          <w:numId w:val="21"/>
+        </w:numPr>
+      </w:pPr>
+      <w:r>
+        <w:t>Normal long range planning, with dynamic short-range planning that can avoid obstacles in real time</w:t>
+      </w:r>
+    </w:p>
+    <w:p>
+      <w:pPr>
+        <w:pStyle w:val="ListParagraph"/>
+        <w:numPr>
+          <w:ilvl w:val="0"/>
+          <w:numId w:val="21"/>
+        </w:numPr>
+      </w:pPr>
+      <w:r>
+        <w:t>Detects obstacles and create a map representation of the environment on-the-fly, explicitly incorporating computational demands of translating raw sensor data to a map for trajectory planning</w:t>
+      </w:r>
+    </w:p>
+    <w:p>
+      <w:pPr>
+        <w:pStyle w:val="ListParagraph"/>
+        <w:numPr>
+          <w:ilvl w:val="0"/>
+          <w:numId w:val="21"/>
+        </w:numPr>
+      </w:pPr>
+      <w:r>
+        <w:t>Propose novel short range planning policy that includes frontier-based method for finding promising paths towards the robot’s final goal and fast convex segmentation of a provided map that allows for real-time generation of optimal trajectories which accommodate the vehicle’s dynamics</w:t>
+      </w:r>
+    </w:p>
+    <w:p>
+      <w:pPr>
+        <w:pStyle w:val="ListParagraph"/>
+        <w:numPr>
+          <w:ilvl w:val="0"/>
+          <w:numId w:val="21"/>
+        </w:numPr>
+      </w:pPr>
+      <w:r>
+        <w:t>Simulation examples and experimental results that demonstrate complete algorithmic pipeline from perception of obstacles to execution of a desired trajectory</w:t>
+      </w:r>
+    </w:p>
+    <w:p>
+      <w:pPr>
+        <w:pStyle w:val="ListParagraph"/>
+        <w:numPr>
+          <w:ilvl w:val="0"/>
+          <w:numId w:val="21"/>
+        </w:numPr>
+      </w:pPr>
+      <w:r>
+        <w:t>Questions</w:t>
+      </w:r>
+    </w:p>
+    <w:p>
+      <w:pPr>
+        <w:pStyle w:val="ListParagraph"/>
+        <w:numPr>
+          <w:ilvl w:val="1"/>
+          <w:numId w:val="21"/>
+        </w:numPr>
+      </w:pPr>
+      <w:r>
+        <w:t>Can it be done in real time? yes</w:t>
+      </w:r>
+    </w:p>
+    <w:p>
+      <w:pPr>
+        <w:pStyle w:val="ListParagraph"/>
+        <w:numPr>
+          <w:ilvl w:val="1"/>
+          <w:numId w:val="21"/>
+        </w:numPr>
+      </w:pPr>
+      <w:r>
+        <w:t>Can it handle safety and/or disturbances? Create safe stopping policy for every short-range planning step</w:t>
+      </w:r>
+    </w:p>
+    <w:p>
+      <w:pPr>
+        <w:pStyle w:val="ListParagraph"/>
+        <w:numPr>
+          <w:ilvl w:val="1"/>
+          <w:numId w:val="21"/>
+        </w:numPr>
+      </w:pPr>
+      <w:r>
+        <w:t>Can it handle high-dimensional models?</w:t>
+      </w:r>
+    </w:p>
+    <w:p>
+      <w:r>
         <w:br w:type="page"/>
       </w:r>
     </w:p>
@@ -364,7 +824,252 @@
           <w:sz w:val="32"/>
         </w:rPr>
         <w:lastRenderedPageBreak/>
-        <w:t>Decompose State Space into Convex Regions</w:t>
+        <w:t>Generate a Bunch of Trajectories; Pick the Best</w:t>
+      </w:r>
+    </w:p>
+    <w:p>
+      <w:pPr>
+        <w:pStyle w:val="ListParagraph"/>
+        <w:numPr>
+          <w:ilvl w:val="0"/>
+          <w:numId w:val="15"/>
+        </w:numPr>
+      </w:pPr>
+      <w:r>
+        <w:t>General idea:</w:t>
+      </w:r>
+      <w:r>
+        <w:rPr>
+          <w:b/>
+        </w:rPr>
+        <w:t xml:space="preserve"> </w:t>
+      </w:r>
+      <w:r>
+        <w:t>Generating a bunch of possible trajectories</w:t>
+      </w:r>
+      <w:r>
+        <w:t xml:space="preserve"> in a very cheap way</w:t>
+      </w:r>
+      <w:r>
+        <w:t>, then pick the best</w:t>
+      </w:r>
+    </w:p>
+    <w:p>
+      <w:pPr>
+        <w:pStyle w:val="ListParagraph"/>
+        <w:numPr>
+          <w:ilvl w:val="0"/>
+          <w:numId w:val="15"/>
+        </w:numPr>
+      </w:pPr>
+      <w:r>
+        <w:t>Pros:</w:t>
+      </w:r>
+    </w:p>
+    <w:p>
+      <w:pPr>
+        <w:pStyle w:val="ListParagraph"/>
+        <w:numPr>
+          <w:ilvl w:val="1"/>
+          <w:numId w:val="15"/>
+        </w:numPr>
+      </w:pPr>
+      <w:r>
+        <w:t>Can work well and quickly for many systems</w:t>
+      </w:r>
+    </w:p>
+    <w:p>
+      <w:pPr>
+        <w:pStyle w:val="ListParagraph"/>
+        <w:numPr>
+          <w:ilvl w:val="0"/>
+          <w:numId w:val="15"/>
+        </w:numPr>
+      </w:pPr>
+      <w:r>
+        <w:t>Cons:</w:t>
+      </w:r>
+    </w:p>
+    <w:p>
+      <w:pPr>
+        <w:pStyle w:val="ListParagraph"/>
+        <w:numPr>
+          <w:ilvl w:val="1"/>
+          <w:numId w:val="15"/>
+        </w:numPr>
+      </w:pPr>
+      <w:r>
+        <w:t>Rely on randomly-sampled trajectories finding collision-free paths, which can be a strong assumption</w:t>
+      </w:r>
+    </w:p>
+    <w:p/>
+    <w:p>
+      <w:r>
+        <w:t>Stomp: Stochastic trajectory optimization for motion planning (ICRA 2011)</w:t>
+      </w:r>
+    </w:p>
+    <w:p>
+      <w:r>
+        <w:t>M Kalakrishnan, S CHitta, E Theodorou, P Pastor, S Schaal</w:t>
+      </w:r>
+    </w:p>
+    <w:p>
+      <w:pPr>
+        <w:pStyle w:val="ListParagraph"/>
+        <w:numPr>
+          <w:ilvl w:val="0"/>
+          <w:numId w:val="11"/>
+        </w:numPr>
+      </w:pPr>
+      <w:r>
+        <w:t>Gradient-free method, samples candidate trajectories and minimizes a cost function by creating linear combinations of the best-scoring candidates</w:t>
+      </w:r>
+    </w:p>
+    <w:p>
+      <w:pPr>
+        <w:rPr>
+          <w:rFonts w:eastAsia="Times New Roman"/>
+        </w:rPr>
+      </w:pPr>
+    </w:p>
+    <w:p>
+      <w:pPr>
+        <w:rPr>
+          <w:rFonts w:eastAsia="Times New Roman"/>
+        </w:rPr>
+      </w:pPr>
+      <w:r>
+        <w:rPr>
+          <w:rFonts w:eastAsia="Times New Roman"/>
+        </w:rPr>
+        <w:t>U. Schwesinger, M. Rufli, P. Furgale, and R. Siegwart, “A samplingbased partial motion planning framework for system-compliant navigation along a reference path,” in Intelligent Vehicles Symposium (IV), pp. 391–396, IEEE, 2013.</w:t>
+      </w:r>
+      <w:r>
+        <w:rPr>
+          <w:rFonts w:eastAsia="Times New Roman"/>
+        </w:rPr>
+        <w:t xml:space="preserve"> </w:t>
+      </w:r>
+    </w:p>
+    <w:p>
+      <w:pPr>
+        <w:pStyle w:val="ListParagraph"/>
+        <w:numPr>
+          <w:ilvl w:val="0"/>
+          <w:numId w:val="19"/>
+        </w:numPr>
+      </w:pPr>
+      <w:r>
+        <w:t>choosing safest trajectories for autonomous vehicles in traffic by generating a bunch of candidate paths then choosing the best</w:t>
+      </w:r>
+    </w:p>
+    <w:p>
+      <w:pPr>
+        <w:rPr>
+          <w:rFonts w:eastAsia="Times New Roman"/>
+        </w:rPr>
+      </w:pPr>
+    </w:p>
+    <w:p>
+      <w:r>
+        <w:rPr>
+          <w:rFonts w:eastAsia="Times New Roman"/>
+        </w:rPr>
+        <w:t xml:space="preserve">M. W. Mueller, M. Hehn, and R. D’Andrea, “A computationally efficient motion primitive for quadrocopter trajectory generation,” IEEE Transactions on Robotics, vol. 31, no. 6, pp. 1294–1310, 2015. </w:t>
+      </w:r>
+    </w:p>
+    <w:p>
+      <w:pPr>
+        <w:pStyle w:val="ListParagraph"/>
+        <w:numPr>
+          <w:ilvl w:val="0"/>
+          <w:numId w:val="19"/>
+        </w:numPr>
+        <w:rPr>
+          <w:rFonts w:eastAsia="Times New Roman"/>
+        </w:rPr>
+      </w:pPr>
+      <w:r>
+        <w:rPr>
+          <w:rFonts w:eastAsia="Times New Roman"/>
+        </w:rPr>
+        <w:t>Finding good polynomial trajectories to enable quadrotor ball juggling by generating a bunch of paths and choosing the best</w:t>
+      </w:r>
+    </w:p>
+    <w:p>
+      <w:pPr>
+        <w:rPr>
+          <w:rFonts w:eastAsia="Times New Roman"/>
+        </w:rPr>
+      </w:pPr>
+    </w:p>
+    <w:p>
+      <w:pPr>
+        <w:rPr>
+          <w:rFonts w:eastAsia="Times New Roman"/>
+        </w:rPr>
+      </w:pPr>
+      <w:r>
+        <w:rPr>
+          <w:rFonts w:eastAsia="Times New Roman"/>
+        </w:rPr>
+        <w:t xml:space="preserve">P. Krusi, B. B ¨ ucheler, F. Pomerleau, U. Schwesinger, R. Siegwart, and ¨ P. Furgale, “Lighting-invariant adaptive route following using iterative closest point matching,” Journal of Field Robotics, vol. 32, no. 4, pp. 534–564, 2015. </w:t>
+      </w:r>
+    </w:p>
+    <w:p>
+      <w:pPr>
+        <w:pStyle w:val="ListParagraph"/>
+        <w:numPr>
+          <w:ilvl w:val="0"/>
+          <w:numId w:val="19"/>
+        </w:numPr>
+        <w:rPr>
+          <w:rFonts w:eastAsia="Times New Roman"/>
+        </w:rPr>
+      </w:pPr>
+      <w:r>
+        <w:rPr>
+          <w:rFonts w:eastAsia="Times New Roman"/>
+        </w:rPr>
+        <w:t>Finding locally lower-cost trajectories to track a global plan in rough terrain by generating a bunch of paths and choosing the best</w:t>
+      </w:r>
+    </w:p>
+    <w:p>
+      <w:pPr>
+        <w:rPr>
+          <w:rFonts w:eastAsia="Times New Roman"/>
+          <w:highlight w:val="yellow"/>
+        </w:rPr>
+      </w:pPr>
+    </w:p>
+    <w:p>
+      <w:pPr>
+        <w:rPr>
+          <w:rFonts w:eastAsia="Times New Roman"/>
+        </w:rPr>
+      </w:pPr>
+    </w:p>
+    <w:p/>
+    <w:p/>
+    <w:p>
+      <w:r>
+        <w:br w:type="page"/>
+      </w:r>
+    </w:p>
+    <w:p>
+      <w:pPr>
+        <w:rPr>
+          <w:b/>
+          <w:sz w:val="32"/>
+        </w:rPr>
+      </w:pPr>
+      <w:r>
+        <w:rPr>
+          <w:b/>
+          <w:sz w:val="32"/>
+        </w:rPr>
+        <w:lastRenderedPageBreak/>
+        <w:t>Motion Primitives</w:t>
       </w:r>
     </w:p>
     <w:p>
@@ -376,25 +1081,7 @@
         </w:numPr>
       </w:pPr>
       <w:r>
-        <w:t>G</w:t>
-      </w:r>
-      <w:r>
-        <w:t>eneral Idea:</w:t>
-      </w:r>
-      <w:r>
-        <w:t xml:space="preserve"> if you can split up the known area into convex regions, you can solve trajectories quickly</w:t>
-      </w:r>
-    </w:p>
-    <w:p>
-      <w:pPr>
-        <w:pStyle w:val="ListParagraph"/>
-        <w:numPr>
-          <w:ilvl w:val="0"/>
-          <w:numId w:val="14"/>
-        </w:numPr>
-      </w:pPr>
-      <w:r>
-        <w:t>Pros:</w:t>
+        <w:t>General idea:</w:t>
       </w:r>
     </w:p>
     <w:p>
@@ -406,7 +1093,19 @@
         </w:numPr>
       </w:pPr>
       <w:r>
-        <w:t>Breaks up free space to find path through sequence of convex regions</w:t>
+        <w:t>Discretize state space into state lattice w/ motion primitives forming edges in the graph.  Use standard graph search algorithms like A* or AD* to find feasible solution</w:t>
+      </w:r>
+    </w:p>
+    <w:p>
+      <w:pPr>
+        <w:pStyle w:val="ListParagraph"/>
+        <w:numPr>
+          <w:ilvl w:val="0"/>
+          <w:numId w:val="14"/>
+        </w:numPr>
+      </w:pPr>
+      <w:r>
+        <w:t>Pros:</w:t>
       </w:r>
     </w:p>
     <w:p>
@@ -418,7 +1117,7 @@
         </w:numPr>
       </w:pPr>
       <w:r>
-        <w:t>Guarantee that there exists a safe stopping control policy over a time horizon</w:t>
+        <w:t>Shown to work in many applications</w:t>
       </w:r>
     </w:p>
     <w:p>
@@ -430,7 +1129,7 @@
         </w:numPr>
       </w:pPr>
       <w:r>
-        <w:t>Optimal in the sense that receding horizon control policy is based on minimizing trajectory snap</w:t>
+        <w:t>Can sometimes guarantee safety</w:t>
       </w:r>
     </w:p>
     <w:p>
@@ -442,7 +1141,19 @@
         </w:numPr>
       </w:pPr>
       <w:r>
-        <w:t>Can handle 7D dynamics at up to 2 m/s planning speed</w:t>
+        <w:t>Can use only on-board vision and planning by picking collision-free next maneuvers from motion library</w:t>
+      </w:r>
+    </w:p>
+    <w:p>
+      <w:pPr>
+        <w:pStyle w:val="ListParagraph"/>
+        <w:numPr>
+          <w:ilvl w:val="0"/>
+          <w:numId w:val="14"/>
+        </w:numPr>
+      </w:pPr>
+      <w:r>
+        <w:t>Cons:</w:t>
       </w:r>
     </w:p>
     <w:p>
@@ -454,19 +1165,7 @@
         </w:numPr>
       </w:pPr>
       <w:r>
-        <w:t>Can make guarantees on safety</w:t>
-      </w:r>
-    </w:p>
-    <w:p>
-      <w:pPr>
-        <w:pStyle w:val="ListParagraph"/>
-        <w:numPr>
-          <w:ilvl w:val="0"/>
-          <w:numId w:val="14"/>
-        </w:numPr>
-      </w:pPr>
-      <w:r>
-        <w:t>Cons:</w:t>
+        <w:t>Need to discretize workspace and state space</w:t>
       </w:r>
     </w:p>
     <w:p>
@@ -478,7 +1177,157 @@
         </w:numPr>
       </w:pPr>
       <w:r>
-        <w:t>Requires simplified view of surrounding space?</w:t>
+        <w:t>Performance is tightly linked to how many motion primitives are generated</w:t>
+      </w:r>
+    </w:p>
+    <w:p>
+      <w:pPr>
+        <w:rPr>
+          <w:b/>
+        </w:rPr>
+      </w:pPr>
+    </w:p>
+    <w:p>
+      <w:pPr>
+        <w:rPr>
+          <w:rFonts w:eastAsia="Times New Roman"/>
+        </w:rPr>
+      </w:pPr>
+      <w:r>
+        <w:rPr>
+          <w:rFonts w:eastAsia="Times New Roman"/>
+        </w:rPr>
+        <w:t>M. Pivtoraiko, D. Mellinger, and V. Kumar, “Incremental microuav motion replanning for exploring unknown environments,” in IEEE International Conference on Robotics and Automation (ICRA), pp. 2452–2458, IEEE, 2013. [16]</w:t>
+      </w:r>
+    </w:p>
+    <w:p>
+      <w:pPr>
+        <w:pStyle w:val="ListParagraph"/>
+        <w:numPr>
+          <w:ilvl w:val="0"/>
+          <w:numId w:val="20"/>
+        </w:numPr>
+        <w:rPr>
+          <w:rFonts w:eastAsia="Times New Roman"/>
+        </w:rPr>
+      </w:pPr>
+      <w:r>
+        <w:rPr>
+          <w:rFonts w:eastAsia="Times New Roman"/>
+        </w:rPr>
+        <w:t>Motion primitives, discretize state space, use graph search algorithm, nativate through partially known environment.  Requires lots of motion primitives to work well</w:t>
+      </w:r>
+    </w:p>
+    <w:p/>
+    <w:p>
+      <w:r>
+        <w:t>Motion Primitives and 3D path planning for fast flight through a forest (International Journal of Robotics research, 2015)</w:t>
+      </w:r>
+    </w:p>
+    <w:p/>
+    <w:p>
+      <w:pPr>
+        <w:rPr>
+          <w:rFonts w:eastAsia="Times New Roman"/>
+        </w:rPr>
+      </w:pPr>
+      <w:r>
+        <w:rPr>
+          <w:rFonts w:eastAsia="Times New Roman"/>
+        </w:rPr>
+        <w:t>A. J. Barry, High-Speed Autonomous Obstacle Avoidance with Pushbroom Stereo. PhD thesis, Massachusetts Institute of Technology, 2016. [17]</w:t>
+      </w:r>
+    </w:p>
+    <w:p/>
+    <w:p/>
+    <w:p>
+      <w:r>
+        <w:t>Aditya Paranjape, Kevin Meier, Xichen Shi, Soon-Jo Chung, Seth Hutchinson (McGill, U of Illinois)</w:t>
+      </w:r>
+    </w:p>
+    <w:p>
+      <w:pPr>
+        <w:pStyle w:val="ListParagraph"/>
+        <w:numPr>
+          <w:ilvl w:val="0"/>
+          <w:numId w:val="7"/>
+        </w:numPr>
+      </w:pPr>
+      <w:r>
+        <w:t>motion primitives, simplified dynamics</w:t>
+      </w:r>
+    </w:p>
+    <w:p>
+      <w:pPr>
+        <w:pStyle w:val="ListParagraph"/>
+        <w:numPr>
+          <w:ilvl w:val="0"/>
+          <w:numId w:val="7"/>
+        </w:numPr>
+      </w:pPr>
+      <w:r>
+        <w:t>very shittily written</w:t>
+      </w:r>
+    </w:p>
+    <w:p/>
+    <w:p>
+      <w:r>
+        <w:br w:type="page"/>
+      </w:r>
+    </w:p>
+    <w:p>
+      <w:pPr>
+        <w:rPr>
+          <w:b/>
+          <w:sz w:val="32"/>
+        </w:rPr>
+      </w:pPr>
+      <w:r>
+        <w:rPr>
+          <w:b/>
+          <w:sz w:val="32"/>
+        </w:rPr>
+        <w:lastRenderedPageBreak/>
+        <w:t>Polynomial Trajectory Optimization without Discrete Sampling</w:t>
+      </w:r>
+    </w:p>
+    <w:p>
+      <w:pPr>
+        <w:pStyle w:val="ListParagraph"/>
+        <w:numPr>
+          <w:ilvl w:val="0"/>
+          <w:numId w:val="13"/>
+        </w:numPr>
+      </w:pPr>
+      <w:r>
+        <w:t>General idea:</w:t>
+      </w:r>
+      <w:r>
+        <w:t xml:space="preserve"> </w:t>
+      </w:r>
+    </w:p>
+    <w:p>
+      <w:pPr>
+        <w:pStyle w:val="ListParagraph"/>
+        <w:numPr>
+          <w:ilvl w:val="1"/>
+          <w:numId w:val="13"/>
+        </w:numPr>
+      </w:pPr>
+      <w:r>
+        <w:t>Uses continuous-time basis function to express trajectories, and plan from arbitrary points in the state space to allow greater flexibility for online replanning</w:t>
+      </w:r>
+    </w:p>
+    <w:p>
+      <w:pPr>
+        <w:pStyle w:val="ListParagraph"/>
+        <w:numPr>
+          <w:ilvl w:val="0"/>
+          <w:numId w:val="14"/>
+        </w:numPr>
+      </w:pPr>
+      <w:r>
+        <w:t xml:space="preserve">Pros: </w:t>
       </w:r>
     </w:p>
     <w:p>
@@ -490,1038 +1339,7 @@
         </w:numPr>
       </w:pPr>
       <w:r>
-        <w:t>Need to pre-compute convex regions?  Unsure of this.</w:t>
-      </w:r>
-    </w:p>
-    <w:p/>
-    <w:p/>
-    <w:p>
-      <w:pPr>
-        <w:rPr>
-          <w:rFonts w:eastAsia="Times New Roman"/>
-        </w:rPr>
-      </w:pPr>
-      <w:r>
-        <w:rPr>
-          <w:rFonts w:eastAsia="Times New Roman"/>
-        </w:rPr>
-        <w:t>“Motion planning with sequential convex optimization and convex collision checking,”</w:t>
-      </w:r>
-      <w:r>
-        <w:rPr>
-          <w:rFonts w:eastAsia="Times New Roman"/>
-        </w:rPr>
-        <w:t xml:space="preserve"> (International Journal </w:t>
-      </w:r>
-      <w:r>
-        <w:rPr>
-          <w:rFonts w:eastAsia="Times New Roman"/>
-        </w:rPr>
-        <w:t xml:space="preserve">of Robotics Research, 2014) </w:t>
-      </w:r>
-    </w:p>
-    <w:p>
-      <w:pPr>
-        <w:rPr>
-          <w:rFonts w:eastAsia="Times New Roman"/>
-        </w:rPr>
-      </w:pPr>
-      <w:r>
-        <w:rPr>
-          <w:rFonts w:eastAsia="Times New Roman"/>
-        </w:rPr>
-        <w:t xml:space="preserve">J. Schulman, Y. </w:t>
-      </w:r>
-      <w:proofErr w:type="spellStart"/>
-      <w:r>
-        <w:rPr>
-          <w:rFonts w:eastAsia="Times New Roman"/>
-        </w:rPr>
-        <w:t>Duan</w:t>
-      </w:r>
-      <w:proofErr w:type="spellEnd"/>
-      <w:r>
-        <w:rPr>
-          <w:rFonts w:eastAsia="Times New Roman"/>
-        </w:rPr>
-        <w:t xml:space="preserve">, J. Ho, A. Lee, I. </w:t>
-      </w:r>
-      <w:proofErr w:type="spellStart"/>
-      <w:r>
-        <w:rPr>
-          <w:rFonts w:eastAsia="Times New Roman"/>
-        </w:rPr>
-        <w:t>Awwal</w:t>
-      </w:r>
-      <w:proofErr w:type="spellEnd"/>
-      <w:r>
-        <w:rPr>
-          <w:rFonts w:eastAsia="Times New Roman"/>
-        </w:rPr>
-        <w:t xml:space="preserve">, H. </w:t>
-      </w:r>
-      <w:proofErr w:type="spellStart"/>
-      <w:r>
-        <w:rPr>
-          <w:rFonts w:eastAsia="Times New Roman"/>
-        </w:rPr>
-        <w:t>Bradlow</w:t>
-      </w:r>
-      <w:proofErr w:type="spellEnd"/>
-      <w:r>
-        <w:rPr>
-          <w:rFonts w:eastAsia="Times New Roman"/>
-        </w:rPr>
-        <w:t xml:space="preserve">, J. Pan, S. </w:t>
-      </w:r>
-      <w:proofErr w:type="spellStart"/>
-      <w:r>
-        <w:rPr>
-          <w:rFonts w:eastAsia="Times New Roman"/>
-        </w:rPr>
-        <w:t>Pa</w:t>
-      </w:r>
-      <w:r>
-        <w:rPr>
-          <w:rFonts w:eastAsia="Times New Roman"/>
-        </w:rPr>
-        <w:t>til</w:t>
-      </w:r>
-      <w:proofErr w:type="spellEnd"/>
-      <w:r>
-        <w:rPr>
-          <w:rFonts w:eastAsia="Times New Roman"/>
-        </w:rPr>
-        <w:t xml:space="preserve">, K. Goldberg, and P. </w:t>
-      </w:r>
-      <w:proofErr w:type="spellStart"/>
-      <w:r>
-        <w:rPr>
-          <w:rFonts w:eastAsia="Times New Roman"/>
-        </w:rPr>
-        <w:t>Abbeel</w:t>
-      </w:r>
-      <w:proofErr w:type="spellEnd"/>
-    </w:p>
-    <w:p>
-      <w:pPr>
-        <w:pStyle w:val="ListParagraph"/>
-        <w:numPr>
-          <w:ilvl w:val="0"/>
-          <w:numId w:val="17"/>
-        </w:numPr>
-      </w:pPr>
-      <w:r>
-        <w:t>Breaks workspace into free convex regionals</w:t>
-      </w:r>
-    </w:p>
-    <w:p>
-      <w:pPr>
-        <w:pStyle w:val="ListParagraph"/>
-        <w:numPr>
-          <w:ilvl w:val="0"/>
-          <w:numId w:val="17"/>
-        </w:numPr>
-      </w:pPr>
-      <w:r>
-        <w:t xml:space="preserve">Uses </w:t>
-      </w:r>
-      <w:proofErr w:type="spellStart"/>
-      <w:r>
-        <w:t>Sequetial</w:t>
-      </w:r>
-      <w:proofErr w:type="spellEnd"/>
-      <w:r>
-        <w:t xml:space="preserve"> quadratic programming to converge to a solution </w:t>
-      </w:r>
-      <w:proofErr w:type="spellStart"/>
-      <w:r>
-        <w:t>super fast</w:t>
-      </w:r>
-      <w:proofErr w:type="spellEnd"/>
-    </w:p>
-    <w:p>
-      <w:pPr>
-        <w:pStyle w:val="ListParagraph"/>
-        <w:numPr>
-          <w:ilvl w:val="0"/>
-          <w:numId w:val="17"/>
-        </w:numPr>
-      </w:pPr>
-      <w:r>
-        <w:t>Requires pre-built map with pre-computed convex regions; difficult to achieve in real-time</w:t>
-      </w:r>
-    </w:p>
-    <w:p/>
-    <w:p>
-      <w:r>
-        <w:t>Safe Receding Horizon Control for Aggressive MAV Flight with Limited Range Sensing (IROS 2015)</w:t>
-      </w:r>
-      <w:r>
-        <w:t xml:space="preserve"> </w:t>
-      </w:r>
-    </w:p>
-    <w:p>
-      <w:r>
-        <w:t>Michael Watterson and Vijay Kumar (</w:t>
-      </w:r>
-      <w:proofErr w:type="spellStart"/>
-      <w:r>
-        <w:t>UPenn</w:t>
-      </w:r>
-      <w:proofErr w:type="spellEnd"/>
-      <w:r>
-        <w:t>)</w:t>
-      </w:r>
-    </w:p>
-    <w:p>
-      <w:pPr>
-        <w:pStyle w:val="ListParagraph"/>
-        <w:numPr>
-          <w:ilvl w:val="0"/>
-          <w:numId w:val="3"/>
-        </w:numPr>
-      </w:pPr>
-      <w:r>
-        <w:t>Polyhedral decomposition of visible free space to abstract trajectory planning as problem of finding a path through a sequence of convex regions in configuration space</w:t>
-      </w:r>
-    </w:p>
-    <w:p>
-      <w:pPr>
-        <w:pStyle w:val="ListParagraph"/>
-        <w:numPr>
-          <w:ilvl w:val="0"/>
-          <w:numId w:val="3"/>
-        </w:numPr>
-      </w:pPr>
-      <w:r>
-        <w:t>Guarantee that there exists a safe stopping control policy over a time horizon</w:t>
-      </w:r>
-    </w:p>
-    <w:p>
-      <w:pPr>
-        <w:pStyle w:val="ListParagraph"/>
-        <w:numPr>
-          <w:ilvl w:val="0"/>
-          <w:numId w:val="3"/>
-        </w:numPr>
-      </w:pPr>
-      <w:r>
-        <w:t>Optimal in the sense that receding horizon control policy is based on minimizing trajectory snap</w:t>
-      </w:r>
-    </w:p>
-    <w:p>
-      <w:pPr>
-        <w:pStyle w:val="ListParagraph"/>
-        <w:numPr>
-          <w:ilvl w:val="0"/>
-          <w:numId w:val="3"/>
-        </w:numPr>
-      </w:pPr>
-      <w:r>
-        <w:t>7D dynamics</w:t>
-      </w:r>
-    </w:p>
-    <w:p>
-      <w:pPr>
-        <w:pStyle w:val="ListParagraph"/>
-        <w:numPr>
-          <w:ilvl w:val="0"/>
-          <w:numId w:val="3"/>
-        </w:numPr>
-      </w:pPr>
-      <w:r>
-        <w:t xml:space="preserve">works with </w:t>
-      </w:r>
-      <w:proofErr w:type="spellStart"/>
-      <w:r>
-        <w:t>lmited</w:t>
-      </w:r>
-      <w:proofErr w:type="spellEnd"/>
-      <w:r>
-        <w:t xml:space="preserve"> sensing range</w:t>
-      </w:r>
-    </w:p>
-    <w:p>
-      <w:pPr>
-        <w:pStyle w:val="ListParagraph"/>
-        <w:numPr>
-          <w:ilvl w:val="0"/>
-          <w:numId w:val="3"/>
-        </w:numPr>
-      </w:pPr>
-      <w:r>
-        <w:t>average planning/execution speed: 2 m/s</w:t>
-      </w:r>
-    </w:p>
-    <w:p>
-      <w:pPr>
-        <w:pStyle w:val="ListParagraph"/>
-        <w:numPr>
-          <w:ilvl w:val="0"/>
-          <w:numId w:val="3"/>
-        </w:numPr>
-      </w:pPr>
-      <w:r>
-        <w:t>assumes obstacle within given sensing radius is known completely</w:t>
-      </w:r>
-    </w:p>
-    <w:p/>
-    <w:p/>
-    <w:p>
-      <w:pPr>
-        <w:rPr>
-          <w:rFonts w:eastAsia="Times New Roman"/>
-        </w:rPr>
-      </w:pPr>
-      <w:r>
-        <w:rPr>
-          <w:rFonts w:eastAsia="Times New Roman"/>
-        </w:rPr>
-        <w:t xml:space="preserve">B. Landry, R. </w:t>
-      </w:r>
-      <w:proofErr w:type="spellStart"/>
-      <w:r>
-        <w:rPr>
-          <w:rFonts w:eastAsia="Times New Roman"/>
-        </w:rPr>
-        <w:t>Deits</w:t>
-      </w:r>
-      <w:proofErr w:type="spellEnd"/>
-      <w:r>
-        <w:rPr>
-          <w:rFonts w:eastAsia="Times New Roman"/>
-        </w:rPr>
-        <w:t xml:space="preserve">, P. R. Florence, and R. </w:t>
-      </w:r>
-      <w:proofErr w:type="spellStart"/>
-      <w:r>
-        <w:rPr>
-          <w:rFonts w:eastAsia="Times New Roman"/>
-        </w:rPr>
-        <w:t>Tedrake</w:t>
-      </w:r>
-      <w:proofErr w:type="spellEnd"/>
-      <w:r>
-        <w:rPr>
-          <w:rFonts w:eastAsia="Times New Roman"/>
-        </w:rPr>
-        <w:t>, “Aggressive quadrotor flight through cluttered environments using mixed integer programming,” 2016.</w:t>
-      </w:r>
-      <w:r>
-        <w:rPr>
-          <w:rFonts w:eastAsia="Times New Roman"/>
-        </w:rPr>
-        <w:t xml:space="preserve"> </w:t>
-      </w:r>
-    </w:p>
-    <w:p>
-      <w:pPr>
-        <w:pStyle w:val="ListParagraph"/>
-        <w:numPr>
-          <w:ilvl w:val="0"/>
-          <w:numId w:val="19"/>
-        </w:numPr>
-        <w:rPr>
-          <w:rFonts w:eastAsia="Times New Roman"/>
-        </w:rPr>
-      </w:pPr>
-      <w:r>
-        <w:rPr>
-          <w:rFonts w:eastAsia="Times New Roman"/>
-        </w:rPr>
-        <w:t>Flies high-speed through forest using only on-board vision and planning, picking collision-free next maneuvers from motion library.  Cites insufficient richness of motion primitive library and discretization in start state as responsible for 50% of experimental failures</w:t>
-      </w:r>
-    </w:p>
-    <w:p/>
-    <w:p>
-      <w:pPr>
-        <w:rPr>
-          <w:rFonts w:eastAsia="Times New Roman"/>
-        </w:rPr>
-      </w:pPr>
-      <w:r>
-        <w:rPr>
-          <w:rFonts w:eastAsia="Times New Roman"/>
-        </w:rPr>
-        <w:t xml:space="preserve">High Speed Navigation </w:t>
-      </w:r>
-      <w:proofErr w:type="gramStart"/>
-      <w:r>
-        <w:rPr>
-          <w:rFonts w:eastAsia="Times New Roman"/>
-        </w:rPr>
-        <w:t>For</w:t>
-      </w:r>
-      <w:proofErr w:type="gramEnd"/>
-      <w:r>
-        <w:rPr>
-          <w:rFonts w:eastAsia="Times New Roman"/>
-        </w:rPr>
-        <w:t xml:space="preserve"> Quadrotors With Limited Onboard Sensing (ICRA 2016)</w:t>
-      </w:r>
-    </w:p>
-    <w:p>
-      <w:pPr>
-        <w:rPr>
-          <w:rFonts w:eastAsia="Times New Roman"/>
-        </w:rPr>
-      </w:pPr>
-      <w:proofErr w:type="spellStart"/>
-      <w:r>
-        <w:rPr>
-          <w:rFonts w:eastAsia="Times New Roman"/>
-        </w:rPr>
-        <w:t>Sikang</w:t>
-      </w:r>
-      <w:proofErr w:type="spellEnd"/>
-      <w:r>
-        <w:rPr>
-          <w:rFonts w:eastAsia="Times New Roman"/>
-        </w:rPr>
-        <w:t xml:space="preserve"> Liu, Michael Watterson, Sarah Tang, Vijay Kumar (</w:t>
-      </w:r>
-      <w:proofErr w:type="spellStart"/>
-      <w:r>
-        <w:rPr>
-          <w:rFonts w:eastAsia="Times New Roman"/>
-        </w:rPr>
-        <w:t>UPenn</w:t>
-      </w:r>
-      <w:proofErr w:type="spellEnd"/>
-      <w:r>
-        <w:rPr>
-          <w:rFonts w:eastAsia="Times New Roman"/>
-        </w:rPr>
-        <w:t>)</w:t>
-      </w:r>
-      <w:r>
-        <w:rPr>
-          <w:rFonts w:eastAsia="Times New Roman"/>
-        </w:rPr>
-        <w:t xml:space="preserve"> </w:t>
-      </w:r>
-    </w:p>
-    <w:p>
-      <w:pPr>
-        <w:rPr>
-          <w:rFonts w:eastAsia="Times New Roman"/>
-        </w:rPr>
-      </w:pPr>
-      <w:r>
-        <w:rPr>
-          <w:rFonts w:eastAsia="Times New Roman"/>
-        </w:rPr>
-        <w:t>Decompose state space into convex regions?</w:t>
-      </w:r>
-    </w:p>
-    <w:p>
-      <w:pPr>
-        <w:pStyle w:val="ListParagraph"/>
-        <w:numPr>
-          <w:ilvl w:val="0"/>
-          <w:numId w:val="21"/>
-        </w:numPr>
-      </w:pPr>
-      <w:r>
-        <w:t xml:space="preserve">Normal </w:t>
-      </w:r>
-      <w:r>
-        <w:t>long</w:t>
-      </w:r>
-      <w:r>
-        <w:t xml:space="preserve"> range planning, with dynamic short-range planning that can avoid obstacles in real time</w:t>
-      </w:r>
-    </w:p>
-    <w:p>
-      <w:pPr>
-        <w:pStyle w:val="ListParagraph"/>
-        <w:numPr>
-          <w:ilvl w:val="0"/>
-          <w:numId w:val="21"/>
-        </w:numPr>
-      </w:pPr>
-      <w:r>
-        <w:t>Detects obstacles and create a map representation of the environment on-the-fly, explicitly incorporating computational demands of translating raw sensor data to a map for trajectory planning</w:t>
-      </w:r>
-    </w:p>
-    <w:p>
-      <w:pPr>
-        <w:pStyle w:val="ListParagraph"/>
-        <w:numPr>
-          <w:ilvl w:val="0"/>
-          <w:numId w:val="21"/>
-        </w:numPr>
-      </w:pPr>
-      <w:r>
-        <w:t>Propose novel short range planning policy that includes frontier-based method for finding promising paths towards the robot’s final goal and fast convex segmentation of a provided map that allows for real-time generation of optimal trajectories which accommodate the vehicle’s dynamics</w:t>
-      </w:r>
-    </w:p>
-    <w:p>
-      <w:pPr>
-        <w:pStyle w:val="ListParagraph"/>
-        <w:numPr>
-          <w:ilvl w:val="0"/>
-          <w:numId w:val="21"/>
-        </w:numPr>
-      </w:pPr>
-      <w:r>
-        <w:t xml:space="preserve">Simulation examples and experimental results that demonstrate complete algorithmic </w:t>
-      </w:r>
-      <w:r>
-        <w:t>pipeline</w:t>
-      </w:r>
-      <w:r>
-        <w:t xml:space="preserve"> from perception of obstacles to execution of a desired trajectory</w:t>
-      </w:r>
-    </w:p>
-    <w:p>
-      <w:pPr>
-        <w:pStyle w:val="ListParagraph"/>
-        <w:numPr>
-          <w:ilvl w:val="0"/>
-          <w:numId w:val="21"/>
-        </w:numPr>
-      </w:pPr>
-      <w:r>
-        <w:t>Questions</w:t>
-      </w:r>
-    </w:p>
-    <w:p>
-      <w:pPr>
-        <w:pStyle w:val="ListParagraph"/>
-        <w:numPr>
-          <w:ilvl w:val="1"/>
-          <w:numId w:val="21"/>
-        </w:numPr>
-      </w:pPr>
-      <w:r>
-        <w:t>Can it be done in real time? yes</w:t>
-      </w:r>
-    </w:p>
-    <w:p>
-      <w:pPr>
-        <w:pStyle w:val="ListParagraph"/>
-        <w:numPr>
-          <w:ilvl w:val="1"/>
-          <w:numId w:val="21"/>
-        </w:numPr>
-      </w:pPr>
-      <w:r>
-        <w:t>Can it handle safety and/or disturbances? Create safe stopping policy for every short-range planning step</w:t>
-      </w:r>
-    </w:p>
-    <w:p>
-      <w:pPr>
-        <w:pStyle w:val="ListParagraph"/>
-        <w:numPr>
-          <w:ilvl w:val="1"/>
-          <w:numId w:val="21"/>
-        </w:numPr>
-      </w:pPr>
-      <w:r>
-        <w:t>Can it handle high-dimensional models?</w:t>
-      </w:r>
-    </w:p>
-    <w:p>
-      <w:r>
-        <w:br w:type="page"/>
-      </w:r>
-    </w:p>
-    <w:p>
-      <w:pPr>
-        <w:rPr>
-          <w:b/>
-          <w:sz w:val="32"/>
-        </w:rPr>
-      </w:pPr>
-      <w:r>
-        <w:rPr>
-          <w:b/>
-          <w:sz w:val="32"/>
-        </w:rPr>
-        <w:t>Generate a Bunch of Trajectories; Pick the Best</w:t>
-      </w:r>
-    </w:p>
-    <w:p>
-      <w:pPr>
-        <w:pStyle w:val="ListParagraph"/>
-        <w:numPr>
-          <w:ilvl w:val="0"/>
-          <w:numId w:val="15"/>
-        </w:numPr>
-      </w:pPr>
-      <w:r>
-        <w:t>General idea:</w:t>
-      </w:r>
-      <w:r>
-        <w:rPr>
-          <w:b/>
-        </w:rPr>
-        <w:t xml:space="preserve"> </w:t>
-      </w:r>
-      <w:r>
-        <w:t>Generating a bunch of possible trajectories</w:t>
-      </w:r>
-      <w:r>
-        <w:t xml:space="preserve"> in a very cheap way</w:t>
-      </w:r>
-      <w:r>
-        <w:t>, then pick the best</w:t>
-      </w:r>
-    </w:p>
-    <w:p>
-      <w:pPr>
-        <w:pStyle w:val="ListParagraph"/>
-        <w:numPr>
-          <w:ilvl w:val="0"/>
-          <w:numId w:val="15"/>
-        </w:numPr>
-      </w:pPr>
-      <w:r>
-        <w:t>Pros:</w:t>
-      </w:r>
-    </w:p>
-    <w:p>
-      <w:pPr>
-        <w:pStyle w:val="ListParagraph"/>
-        <w:numPr>
-          <w:ilvl w:val="1"/>
-          <w:numId w:val="15"/>
-        </w:numPr>
-      </w:pPr>
-      <w:r>
-        <w:t>Can work well and quickly for many systems</w:t>
-      </w:r>
-    </w:p>
-    <w:p>
-      <w:pPr>
-        <w:pStyle w:val="ListParagraph"/>
-        <w:numPr>
-          <w:ilvl w:val="0"/>
-          <w:numId w:val="15"/>
-        </w:numPr>
-      </w:pPr>
-      <w:r>
-        <w:t>Cons:</w:t>
-      </w:r>
-    </w:p>
-    <w:p>
-      <w:pPr>
-        <w:pStyle w:val="ListParagraph"/>
-        <w:numPr>
-          <w:ilvl w:val="1"/>
-          <w:numId w:val="15"/>
-        </w:numPr>
-      </w:pPr>
-      <w:r>
-        <w:t>Rely on randomly-sampled trajectories finding collision-free paths, which can be a strong assumption</w:t>
-      </w:r>
-    </w:p>
-    <w:p/>
-    <w:p>
-      <w:r>
-        <w:t>Stomp: Stochastic trajectory optimization for motion planning (ICRA 2011)</w:t>
-      </w:r>
-    </w:p>
-    <w:p>
-      <w:r>
-        <w:t xml:space="preserve">M </w:t>
-      </w:r>
-      <w:proofErr w:type="spellStart"/>
-      <w:r>
-        <w:t>Kalakrishnan</w:t>
-      </w:r>
-      <w:proofErr w:type="spellEnd"/>
-      <w:r>
-        <w:t xml:space="preserve">, S </w:t>
-      </w:r>
-      <w:proofErr w:type="spellStart"/>
-      <w:r>
-        <w:t>CHitta</w:t>
-      </w:r>
-      <w:proofErr w:type="spellEnd"/>
-      <w:r>
-        <w:t xml:space="preserve">, E </w:t>
-      </w:r>
-      <w:proofErr w:type="spellStart"/>
-      <w:r>
-        <w:t>Theodorou</w:t>
-      </w:r>
-      <w:proofErr w:type="spellEnd"/>
-      <w:r>
-        <w:t xml:space="preserve">, P Pastor, S </w:t>
-      </w:r>
-      <w:proofErr w:type="spellStart"/>
-      <w:r>
-        <w:t>Schaal</w:t>
-      </w:r>
-      <w:proofErr w:type="spellEnd"/>
-    </w:p>
-    <w:p>
-      <w:pPr>
-        <w:pStyle w:val="ListParagraph"/>
-        <w:numPr>
-          <w:ilvl w:val="0"/>
-          <w:numId w:val="11"/>
-        </w:numPr>
-      </w:pPr>
-      <w:r>
-        <w:t>Gradient-free method, samples candidate trajectories and minimizes a cost function by creating linear combinations of the best-scoring candidates</w:t>
-      </w:r>
-    </w:p>
-    <w:p>
-      <w:pPr>
-        <w:rPr>
-          <w:rFonts w:eastAsia="Times New Roman"/>
-        </w:rPr>
-      </w:pPr>
-    </w:p>
-    <w:p>
-      <w:pPr>
-        <w:rPr>
-          <w:rFonts w:eastAsia="Times New Roman"/>
-        </w:rPr>
-      </w:pPr>
-      <w:r>
-        <w:rPr>
-          <w:rFonts w:eastAsia="Times New Roman"/>
-        </w:rPr>
-        <w:t xml:space="preserve">U. </w:t>
-      </w:r>
-      <w:proofErr w:type="spellStart"/>
-      <w:r>
-        <w:rPr>
-          <w:rFonts w:eastAsia="Times New Roman"/>
-        </w:rPr>
-        <w:t>Schwesinger</w:t>
-      </w:r>
-      <w:proofErr w:type="spellEnd"/>
-      <w:r>
-        <w:rPr>
-          <w:rFonts w:eastAsia="Times New Roman"/>
-        </w:rPr>
-        <w:t xml:space="preserve">, M. </w:t>
-      </w:r>
-      <w:proofErr w:type="spellStart"/>
-      <w:r>
-        <w:rPr>
-          <w:rFonts w:eastAsia="Times New Roman"/>
-        </w:rPr>
-        <w:t>Rufli</w:t>
-      </w:r>
-      <w:proofErr w:type="spellEnd"/>
-      <w:r>
-        <w:rPr>
-          <w:rFonts w:eastAsia="Times New Roman"/>
-        </w:rPr>
-        <w:t xml:space="preserve">, P. </w:t>
-      </w:r>
-      <w:proofErr w:type="spellStart"/>
-      <w:r>
-        <w:rPr>
-          <w:rFonts w:eastAsia="Times New Roman"/>
-        </w:rPr>
-        <w:t>Furgale</w:t>
-      </w:r>
-      <w:proofErr w:type="spellEnd"/>
-      <w:r>
-        <w:rPr>
-          <w:rFonts w:eastAsia="Times New Roman"/>
-        </w:rPr>
-        <w:t xml:space="preserve">, and R. </w:t>
-      </w:r>
-      <w:proofErr w:type="spellStart"/>
-      <w:r>
-        <w:rPr>
-          <w:rFonts w:eastAsia="Times New Roman"/>
-        </w:rPr>
-        <w:t>Siegwart</w:t>
-      </w:r>
-      <w:proofErr w:type="spellEnd"/>
-      <w:r>
-        <w:rPr>
-          <w:rFonts w:eastAsia="Times New Roman"/>
-        </w:rPr>
-        <w:t xml:space="preserve">, “A </w:t>
-      </w:r>
-      <w:proofErr w:type="spellStart"/>
-      <w:r>
-        <w:rPr>
-          <w:rFonts w:eastAsia="Times New Roman"/>
-        </w:rPr>
-        <w:t>samplingbased</w:t>
-      </w:r>
-      <w:proofErr w:type="spellEnd"/>
-      <w:r>
-        <w:rPr>
-          <w:rFonts w:eastAsia="Times New Roman"/>
-        </w:rPr>
-        <w:t xml:space="preserve"> partial motion planning framework for system-compliant navigation along a reference path,” in Intelligent Vehicles Symposium (IV), pp. 391–396, IEEE, 2013.</w:t>
-      </w:r>
-      <w:r>
-        <w:rPr>
-          <w:rFonts w:eastAsia="Times New Roman"/>
-        </w:rPr>
-        <w:t xml:space="preserve"> </w:t>
-      </w:r>
-    </w:p>
-    <w:p>
-      <w:pPr>
-        <w:pStyle w:val="ListParagraph"/>
-        <w:numPr>
-          <w:ilvl w:val="0"/>
-          <w:numId w:val="19"/>
-        </w:numPr>
-      </w:pPr>
-      <w:r>
-        <w:t>choosing safest trajectories for autonomous vehicles in traffic by generating a bunch of candidate paths then choosing the best</w:t>
-      </w:r>
-    </w:p>
-    <w:p>
-      <w:pPr>
-        <w:rPr>
-          <w:rFonts w:eastAsia="Times New Roman"/>
-        </w:rPr>
-      </w:pPr>
-    </w:p>
-    <w:p>
-      <w:r>
-        <w:rPr>
-          <w:rFonts w:eastAsia="Times New Roman"/>
-        </w:rPr>
-        <w:t xml:space="preserve">M. W. Mueller, M. </w:t>
-      </w:r>
-      <w:proofErr w:type="spellStart"/>
-      <w:r>
-        <w:rPr>
-          <w:rFonts w:eastAsia="Times New Roman"/>
-        </w:rPr>
-        <w:t>Hehn</w:t>
-      </w:r>
-      <w:proofErr w:type="spellEnd"/>
-      <w:r>
-        <w:rPr>
-          <w:rFonts w:eastAsia="Times New Roman"/>
-        </w:rPr>
-        <w:t xml:space="preserve">, and R. </w:t>
-      </w:r>
-      <w:proofErr w:type="spellStart"/>
-      <w:r>
-        <w:rPr>
-          <w:rFonts w:eastAsia="Times New Roman"/>
-        </w:rPr>
-        <w:t>D’Andrea</w:t>
-      </w:r>
-      <w:proofErr w:type="spellEnd"/>
-      <w:r>
-        <w:rPr>
-          <w:rFonts w:eastAsia="Times New Roman"/>
-        </w:rPr>
-        <w:t xml:space="preserve">, “A computationally efficient motion primitive for </w:t>
-      </w:r>
-      <w:proofErr w:type="spellStart"/>
-      <w:r>
-        <w:rPr>
-          <w:rFonts w:eastAsia="Times New Roman"/>
-        </w:rPr>
-        <w:t>quadrocopter</w:t>
-      </w:r>
-      <w:proofErr w:type="spellEnd"/>
-      <w:r>
-        <w:rPr>
-          <w:rFonts w:eastAsia="Times New Roman"/>
-        </w:rPr>
-        <w:t xml:space="preserve"> trajectory generation,” IEEE Transactions on Robotics, vol. 31, no. 6, pp. 1294–1310, 2015. </w:t>
-      </w:r>
-    </w:p>
-    <w:p>
-      <w:pPr>
-        <w:pStyle w:val="ListParagraph"/>
-        <w:numPr>
-          <w:ilvl w:val="0"/>
-          <w:numId w:val="19"/>
-        </w:numPr>
-        <w:rPr>
-          <w:rFonts w:eastAsia="Times New Roman"/>
-        </w:rPr>
-      </w:pPr>
-      <w:r>
-        <w:rPr>
-          <w:rFonts w:eastAsia="Times New Roman"/>
-        </w:rPr>
-        <w:t>Finding good polynomial trajectories to enable quadrotor ball juggling by generating a bunch of paths and choosing the best</w:t>
-      </w:r>
-    </w:p>
-    <w:p>
-      <w:pPr>
-        <w:rPr>
-          <w:rFonts w:eastAsia="Times New Roman"/>
-        </w:rPr>
-      </w:pPr>
-    </w:p>
-    <w:p>
-      <w:pPr>
-        <w:rPr>
-          <w:rFonts w:eastAsia="Times New Roman"/>
-        </w:rPr>
-      </w:pPr>
-      <w:r>
-        <w:rPr>
-          <w:rFonts w:eastAsia="Times New Roman"/>
-        </w:rPr>
-        <w:t xml:space="preserve">P. </w:t>
-      </w:r>
-      <w:proofErr w:type="spellStart"/>
-      <w:r>
-        <w:rPr>
-          <w:rFonts w:eastAsia="Times New Roman"/>
-        </w:rPr>
-        <w:t>Krusi</w:t>
-      </w:r>
-      <w:proofErr w:type="spellEnd"/>
-      <w:r>
-        <w:rPr>
-          <w:rFonts w:eastAsia="Times New Roman"/>
-        </w:rPr>
-        <w:t xml:space="preserve">, B. B ¨ </w:t>
-      </w:r>
-      <w:proofErr w:type="spellStart"/>
-      <w:r>
-        <w:rPr>
-          <w:rFonts w:eastAsia="Times New Roman"/>
-        </w:rPr>
-        <w:t>ucheler</w:t>
-      </w:r>
-      <w:proofErr w:type="spellEnd"/>
-      <w:r>
-        <w:rPr>
-          <w:rFonts w:eastAsia="Times New Roman"/>
-        </w:rPr>
-        <w:t xml:space="preserve">, F. </w:t>
-      </w:r>
-      <w:proofErr w:type="spellStart"/>
-      <w:r>
-        <w:rPr>
-          <w:rFonts w:eastAsia="Times New Roman"/>
-        </w:rPr>
-        <w:t>Pomerleau</w:t>
-      </w:r>
-      <w:proofErr w:type="spellEnd"/>
-      <w:r>
-        <w:rPr>
-          <w:rFonts w:eastAsia="Times New Roman"/>
-        </w:rPr>
-        <w:t xml:space="preserve">, U. </w:t>
-      </w:r>
-      <w:proofErr w:type="spellStart"/>
-      <w:r>
-        <w:rPr>
-          <w:rFonts w:eastAsia="Times New Roman"/>
-        </w:rPr>
-        <w:t>Schwesinger</w:t>
-      </w:r>
-      <w:proofErr w:type="spellEnd"/>
-      <w:r>
-        <w:rPr>
-          <w:rFonts w:eastAsia="Times New Roman"/>
-        </w:rPr>
-        <w:t xml:space="preserve">, R. </w:t>
-      </w:r>
-      <w:proofErr w:type="spellStart"/>
-      <w:r>
-        <w:rPr>
-          <w:rFonts w:eastAsia="Times New Roman"/>
-        </w:rPr>
-        <w:t>Siegwart</w:t>
-      </w:r>
-      <w:proofErr w:type="spellEnd"/>
-      <w:r>
-        <w:rPr>
-          <w:rFonts w:eastAsia="Times New Roman"/>
-        </w:rPr>
-        <w:t xml:space="preserve">, and ¨ P. </w:t>
-      </w:r>
-      <w:proofErr w:type="spellStart"/>
-      <w:r>
-        <w:rPr>
-          <w:rFonts w:eastAsia="Times New Roman"/>
-        </w:rPr>
-        <w:t>Furgale</w:t>
-      </w:r>
-      <w:proofErr w:type="spellEnd"/>
-      <w:r>
-        <w:rPr>
-          <w:rFonts w:eastAsia="Times New Roman"/>
-        </w:rPr>
-        <w:t xml:space="preserve">, “Lighting-invariant adaptive route following using iterative closest point matching,” Journal of Field Robotics, vol. 32, no. 4, pp. 534–564, 2015. </w:t>
-      </w:r>
-    </w:p>
-    <w:p>
-      <w:pPr>
-        <w:pStyle w:val="ListParagraph"/>
-        <w:numPr>
-          <w:ilvl w:val="0"/>
-          <w:numId w:val="19"/>
-        </w:numPr>
-        <w:rPr>
-          <w:rFonts w:eastAsia="Times New Roman"/>
-        </w:rPr>
-      </w:pPr>
-      <w:r>
-        <w:rPr>
-          <w:rFonts w:eastAsia="Times New Roman"/>
-        </w:rPr>
-        <w:t>Finding locally lower-cost trajectories to track a global plan in rough terrain by generating a bunch of paths and choosing the best</w:t>
-      </w:r>
-    </w:p>
-    <w:p>
-      <w:pPr>
-        <w:rPr>
-          <w:rFonts w:eastAsia="Times New Roman"/>
-          <w:highlight w:val="yellow"/>
-        </w:rPr>
-      </w:pPr>
-    </w:p>
-    <w:p>
-      <w:pPr>
-        <w:rPr>
-          <w:rFonts w:eastAsia="Times New Roman"/>
-        </w:rPr>
-      </w:pPr>
-    </w:p>
-    <w:p/>
-    <w:p/>
-    <w:p>
-      <w:r>
-        <w:br w:type="page"/>
-      </w:r>
-    </w:p>
-    <w:p>
-      <w:pPr>
-        <w:rPr>
-          <w:b/>
-          <w:sz w:val="32"/>
-        </w:rPr>
-      </w:pPr>
-      <w:r>
-        <w:rPr>
-          <w:b/>
-          <w:sz w:val="32"/>
-        </w:rPr>
-        <w:t>Motion Primitives</w:t>
-      </w:r>
-    </w:p>
-    <w:p>
-      <w:pPr>
-        <w:pStyle w:val="ListParagraph"/>
-        <w:numPr>
-          <w:ilvl w:val="0"/>
-          <w:numId w:val="14"/>
-        </w:numPr>
-      </w:pPr>
-      <w:r>
-        <w:t>General idea:</w:t>
+        <w:t>does not need to be discretized on a state space grid</w:t>
       </w:r>
     </w:p>
     <w:p>
@@ -1533,19 +1351,7 @@
         </w:numPr>
       </w:pPr>
       <w:r>
-        <w:t>Discretize state space into state lattice w/ motion primitives forming edges in the graph.  Use standard graph search algorithms like A* or AD* to find feasible solution</w:t>
-      </w:r>
-    </w:p>
-    <w:p>
-      <w:pPr>
-        <w:pStyle w:val="ListParagraph"/>
-        <w:numPr>
-          <w:ilvl w:val="0"/>
-          <w:numId w:val="14"/>
-        </w:numPr>
-      </w:pPr>
-      <w:r>
-        <w:t>Pros:</w:t>
+        <w:t>under 50 ms for complete planning cycle, faster than sampling-based methods</w:t>
       </w:r>
     </w:p>
     <w:p>
@@ -1557,7 +1363,19 @@
         </w:numPr>
       </w:pPr>
       <w:r>
-        <w:t>Shown to work in many applications</w:t>
+        <w:t>can replan while maintaining smooth continuous paths</w:t>
+      </w:r>
+    </w:p>
+    <w:p>
+      <w:pPr>
+        <w:pStyle w:val="ListParagraph"/>
+        <w:numPr>
+          <w:ilvl w:val="0"/>
+          <w:numId w:val="14"/>
+        </w:numPr>
+      </w:pPr>
+      <w:r>
+        <w:t>Cons:</w:t>
       </w:r>
     </w:p>
     <w:p>
@@ -1569,7 +1387,7 @@
         </w:numPr>
       </w:pPr>
       <w:r>
-        <w:t>Can sometimes guarantee safety</w:t>
+        <w:t>Requires simplified model of multicopter dynamics</w:t>
       </w:r>
     </w:p>
     <w:p>
@@ -1581,19 +1399,7 @@
         </w:numPr>
       </w:pPr>
       <w:r>
-        <w:t>Can use only on-board vision and planning by picking collision-free next maneuvers from motion library</w:t>
-      </w:r>
-    </w:p>
-    <w:p>
-      <w:pPr>
-        <w:pStyle w:val="ListParagraph"/>
-        <w:numPr>
-          <w:ilvl w:val="0"/>
-          <w:numId w:val="14"/>
-        </w:numPr>
-      </w:pPr>
-      <w:r>
-        <w:t>Cons:</w:t>
+        <w:t>Uses waypoints</w:t>
       </w:r>
     </w:p>
     <w:p>
@@ -1605,7 +1411,7 @@
         </w:numPr>
       </w:pPr>
       <w:r>
-        <w:t>Need to discretize workspace and state space</w:t>
+        <w:t>Tends to be either overly conservative or overly aggressive due to map representation</w:t>
       </w:r>
     </w:p>
     <w:p>
@@ -1617,214 +1423,18 @@
         </w:numPr>
       </w:pPr>
       <w:r>
-        <w:t>Performance is tightly linked to how many motion primitives are generated</w:t>
-      </w:r>
-    </w:p>
-    <w:p>
-      <w:pPr>
-        <w:rPr>
-          <w:b/>
-        </w:rPr>
-      </w:pPr>
-    </w:p>
-    <w:p>
-      <w:pPr>
-        <w:rPr>
-          <w:rFonts w:eastAsia="Times New Roman"/>
-        </w:rPr>
-      </w:pPr>
-      <w:r>
-        <w:rPr>
-          <w:rFonts w:eastAsia="Times New Roman"/>
-        </w:rPr>
-        <w:t xml:space="preserve">M. </w:t>
-      </w:r>
-      <w:proofErr w:type="spellStart"/>
-      <w:r>
-        <w:rPr>
-          <w:rFonts w:eastAsia="Times New Roman"/>
-        </w:rPr>
-        <w:t>Pivtoraiko</w:t>
-      </w:r>
-      <w:proofErr w:type="spellEnd"/>
-      <w:r>
-        <w:rPr>
-          <w:rFonts w:eastAsia="Times New Roman"/>
-        </w:rPr>
-        <w:t xml:space="preserve">, D. Mellinger, and V. Kumar, “Incremental </w:t>
-      </w:r>
-      <w:proofErr w:type="spellStart"/>
-      <w:r>
-        <w:rPr>
-          <w:rFonts w:eastAsia="Times New Roman"/>
-        </w:rPr>
-        <w:t>microuav</w:t>
-      </w:r>
-      <w:proofErr w:type="spellEnd"/>
-      <w:r>
-        <w:rPr>
-          <w:rFonts w:eastAsia="Times New Roman"/>
-        </w:rPr>
-        <w:t xml:space="preserve"> motion </w:t>
-      </w:r>
-      <w:proofErr w:type="spellStart"/>
-      <w:r>
-        <w:rPr>
-          <w:rFonts w:eastAsia="Times New Roman"/>
-        </w:rPr>
-        <w:t>replanning</w:t>
-      </w:r>
-      <w:proofErr w:type="spellEnd"/>
-      <w:r>
-        <w:rPr>
-          <w:rFonts w:eastAsia="Times New Roman"/>
-        </w:rPr>
-        <w:t xml:space="preserve"> for exploring unknown environments,” in IEEE International Conference on Robotics and Automation (ICRA), pp. 2452–2458, IEEE, 2013. [16]</w:t>
-      </w:r>
-    </w:p>
-    <w:p>
-      <w:pPr>
-        <w:pStyle w:val="ListParagraph"/>
-        <w:numPr>
-          <w:ilvl w:val="0"/>
-          <w:numId w:val="20"/>
-        </w:numPr>
-        <w:rPr>
-          <w:rFonts w:eastAsia="Times New Roman"/>
-        </w:rPr>
-      </w:pPr>
-      <w:r>
-        <w:rPr>
-          <w:rFonts w:eastAsia="Times New Roman"/>
-        </w:rPr>
-        <w:t xml:space="preserve">Motion primitives, discretize state space, use graph search algorithm, </w:t>
-      </w:r>
-      <w:proofErr w:type="spellStart"/>
-      <w:r>
-        <w:rPr>
-          <w:rFonts w:eastAsia="Times New Roman"/>
-        </w:rPr>
-        <w:t>nativate</w:t>
-      </w:r>
-      <w:proofErr w:type="spellEnd"/>
-      <w:r>
-        <w:rPr>
-          <w:rFonts w:eastAsia="Times New Roman"/>
-        </w:rPr>
-        <w:t xml:space="preserve"> through partially known environment.  Requires lots of motion primitives to work well</w:t>
+        <w:t>Requires computing dense distance field over each voxel of original map; does not scale well</w:t>
       </w:r>
     </w:p>
     <w:p/>
     <w:p>
       <w:r>
-        <w:t>Motion Primitives and 3D path planning for fast flight through a forest (International Jour</w:t>
-      </w:r>
-      <w:r>
-        <w:t>nal of Robotics research, 2015)</w:t>
-      </w:r>
-    </w:p>
-    <w:p/>
-    <w:p>
-      <w:pPr>
-        <w:rPr>
-          <w:rFonts w:eastAsia="Times New Roman"/>
-        </w:rPr>
-      </w:pPr>
-      <w:r>
-        <w:rPr>
-          <w:rFonts w:eastAsia="Times New Roman"/>
-        </w:rPr>
-        <w:t xml:space="preserve">A. J. Barry, High-Speed Autonomous Obstacle Avoidance with </w:t>
-      </w:r>
-      <w:proofErr w:type="spellStart"/>
-      <w:r>
-        <w:rPr>
-          <w:rFonts w:eastAsia="Times New Roman"/>
-        </w:rPr>
-        <w:t>Pushbroom</w:t>
-      </w:r>
-      <w:proofErr w:type="spellEnd"/>
-      <w:r>
-        <w:rPr>
-          <w:rFonts w:eastAsia="Times New Roman"/>
-        </w:rPr>
-        <w:t xml:space="preserve"> Stereo. PhD thesis, Massachusetts Institute of Technology, 2016. [17]</w:t>
-      </w:r>
-    </w:p>
-    <w:p/>
-    <w:p/>
-    <w:p>
-      <w:r>
-        <w:t xml:space="preserve">Aditya </w:t>
-      </w:r>
-      <w:proofErr w:type="spellStart"/>
-      <w:r>
-        <w:t>Paranjape</w:t>
-      </w:r>
-      <w:proofErr w:type="spellEnd"/>
-      <w:r>
-        <w:t xml:space="preserve">, Kevin Meier, </w:t>
-      </w:r>
-      <w:proofErr w:type="spellStart"/>
-      <w:r>
-        <w:t>Xichen</w:t>
-      </w:r>
-      <w:proofErr w:type="spellEnd"/>
-      <w:r>
-        <w:t xml:space="preserve"> Shi, Soon-Jo Chung, Seth Hutchinson (McGill, U of Illinois)</w:t>
-      </w:r>
-    </w:p>
-    <w:p>
-      <w:pPr>
-        <w:pStyle w:val="ListParagraph"/>
-        <w:numPr>
-          <w:ilvl w:val="0"/>
-          <w:numId w:val="7"/>
-        </w:numPr>
-      </w:pPr>
-      <w:r>
-        <w:t>motion primitives, simplified dynamics</w:t>
-      </w:r>
-    </w:p>
-    <w:p>
-      <w:pPr>
-        <w:pStyle w:val="ListParagraph"/>
-        <w:numPr>
-          <w:ilvl w:val="0"/>
-          <w:numId w:val="7"/>
-        </w:numPr>
-      </w:pPr>
-      <w:r>
-        <w:t xml:space="preserve">very </w:t>
-      </w:r>
-      <w:proofErr w:type="spellStart"/>
-      <w:r>
-        <w:t>shittily</w:t>
-      </w:r>
-      <w:proofErr w:type="spellEnd"/>
-      <w:r>
-        <w:t xml:space="preserve"> written</w:t>
-      </w:r>
-    </w:p>
-    <w:p/>
-    <w:p>
-      <w:r>
-        <w:br w:type="page"/>
-      </w:r>
-    </w:p>
-    <w:p>
-      <w:pPr>
-        <w:rPr>
-          <w:b/>
-          <w:sz w:val="32"/>
-        </w:rPr>
-      </w:pPr>
-      <w:r>
-        <w:rPr>
-          <w:b/>
-          <w:sz w:val="32"/>
-        </w:rPr>
-        <w:t>Polynomial Trajectory Optimization without Discrete Sampling</w:t>
+        <w:t>Continuous-Time Trajectory Optimization for Online UAV Replanning (IROS 2016) [1]</w:t>
+      </w:r>
+    </w:p>
+    <w:p>
+      <w:r>
+        <w:t>Helen Oleyinikova, Michael Burri, Zachary Taylor, Juan Nieto, Roland Siegwart, Enric Calceran (ETC Zurich)</w:t>
       </w:r>
     </w:p>
     <w:p>
@@ -1836,218 +1446,19 @@
         </w:numPr>
       </w:pPr>
       <w:r>
-        <w:t>General idea:</w:t>
-      </w:r>
-      <w:r>
-        <w:t xml:space="preserve"> </w:t>
-      </w:r>
-    </w:p>
-    <w:p>
-      <w:pPr>
-        <w:pStyle w:val="ListParagraph"/>
-        <w:numPr>
-          <w:ilvl w:val="1"/>
+        <w:t>Works for partially known or unknown environments</w:t>
+      </w:r>
+    </w:p>
+    <w:p>
+      <w:pPr>
+        <w:pStyle w:val="ListParagraph"/>
+        <w:numPr>
+          <w:ilvl w:val="0"/>
           <w:numId w:val="13"/>
         </w:numPr>
       </w:pPr>
       <w:r>
-        <w:t xml:space="preserve">Uses continuous-time basis function to express trajectories, and plan from arbitrary points in the state space to allow greater flexibility for online </w:t>
-      </w:r>
-      <w:proofErr w:type="spellStart"/>
-      <w:r>
-        <w:t>replanning</w:t>
-      </w:r>
-      <w:proofErr w:type="spellEnd"/>
-    </w:p>
-    <w:p>
-      <w:pPr>
-        <w:pStyle w:val="ListParagraph"/>
-        <w:numPr>
-          <w:ilvl w:val="0"/>
-          <w:numId w:val="14"/>
-        </w:numPr>
-      </w:pPr>
-      <w:r>
-        <w:t xml:space="preserve">Pros: </w:t>
-      </w:r>
-    </w:p>
-    <w:p>
-      <w:pPr>
-        <w:pStyle w:val="ListParagraph"/>
-        <w:numPr>
-          <w:ilvl w:val="1"/>
-          <w:numId w:val="14"/>
-        </w:numPr>
-      </w:pPr>
-      <w:r>
-        <w:t>does not need to be discretized on a state space grid</w:t>
-      </w:r>
-    </w:p>
-    <w:p>
-      <w:pPr>
-        <w:pStyle w:val="ListParagraph"/>
-        <w:numPr>
-          <w:ilvl w:val="1"/>
-          <w:numId w:val="14"/>
-        </w:numPr>
-      </w:pPr>
-      <w:r>
-        <w:t xml:space="preserve">under 50 </w:t>
-      </w:r>
-      <w:proofErr w:type="spellStart"/>
-      <w:r>
-        <w:t>ms</w:t>
-      </w:r>
-      <w:proofErr w:type="spellEnd"/>
-      <w:r>
-        <w:t xml:space="preserve"> for complete planning cycle, faster than sampling-based methods</w:t>
-      </w:r>
-    </w:p>
-    <w:p>
-      <w:pPr>
-        <w:pStyle w:val="ListParagraph"/>
-        <w:numPr>
-          <w:ilvl w:val="1"/>
-          <w:numId w:val="14"/>
-        </w:numPr>
-      </w:pPr>
-      <w:r>
-        <w:t xml:space="preserve">can </w:t>
-      </w:r>
-      <w:proofErr w:type="spellStart"/>
-      <w:r>
-        <w:t>replan</w:t>
-      </w:r>
-      <w:proofErr w:type="spellEnd"/>
-      <w:r>
-        <w:t xml:space="preserve"> while maintaining smooth continuous paths</w:t>
-      </w:r>
-    </w:p>
-    <w:p>
-      <w:pPr>
-        <w:pStyle w:val="ListParagraph"/>
-        <w:numPr>
-          <w:ilvl w:val="0"/>
-          <w:numId w:val="14"/>
-        </w:numPr>
-      </w:pPr>
-      <w:r>
-        <w:t>Cons:</w:t>
-      </w:r>
-    </w:p>
-    <w:p>
-      <w:pPr>
-        <w:pStyle w:val="ListParagraph"/>
-        <w:numPr>
-          <w:ilvl w:val="1"/>
-          <w:numId w:val="14"/>
-        </w:numPr>
-      </w:pPr>
-      <w:r>
-        <w:t xml:space="preserve">Requires simplified model of </w:t>
-      </w:r>
-      <w:proofErr w:type="spellStart"/>
-      <w:r>
-        <w:t>multicopter</w:t>
-      </w:r>
-      <w:proofErr w:type="spellEnd"/>
-      <w:r>
-        <w:t xml:space="preserve"> dynamics</w:t>
-      </w:r>
-    </w:p>
-    <w:p>
-      <w:pPr>
-        <w:pStyle w:val="ListParagraph"/>
-        <w:numPr>
-          <w:ilvl w:val="1"/>
-          <w:numId w:val="14"/>
-        </w:numPr>
-      </w:pPr>
-      <w:r>
-        <w:t>Uses waypoints</w:t>
-      </w:r>
-    </w:p>
-    <w:p>
-      <w:pPr>
-        <w:pStyle w:val="ListParagraph"/>
-        <w:numPr>
-          <w:ilvl w:val="1"/>
-          <w:numId w:val="14"/>
-        </w:numPr>
-      </w:pPr>
-      <w:r>
-        <w:t>Tends to be either overly conservative or overly aggressive due to map representation</w:t>
-      </w:r>
-    </w:p>
-    <w:p>
-      <w:pPr>
-        <w:pStyle w:val="ListParagraph"/>
-        <w:numPr>
-          <w:ilvl w:val="1"/>
-          <w:numId w:val="14"/>
-        </w:numPr>
-      </w:pPr>
-      <w:r>
-        <w:t>Requires computing dense distance field over each voxel of original map; does not scale well</w:t>
-      </w:r>
-    </w:p>
-    <w:p/>
-    <w:p>
-      <w:r>
-        <w:t xml:space="preserve">Continuous-Time Trajectory Optimization for Online UAV </w:t>
-      </w:r>
-      <w:proofErr w:type="spellStart"/>
-      <w:r>
-        <w:t>Replanning</w:t>
-      </w:r>
-      <w:proofErr w:type="spellEnd"/>
-      <w:r>
-        <w:t xml:space="preserve"> (IROS 2016) [1]</w:t>
-      </w:r>
-    </w:p>
-    <w:p>
-      <w:r>
-        <w:t xml:space="preserve">Helen </w:t>
-      </w:r>
-      <w:proofErr w:type="spellStart"/>
-      <w:r>
-        <w:t>Oleyinikova</w:t>
-      </w:r>
-      <w:proofErr w:type="spellEnd"/>
-      <w:r>
-        <w:t xml:space="preserve">, Michael </w:t>
-      </w:r>
-      <w:proofErr w:type="spellStart"/>
-      <w:r>
-        <w:t>Burri</w:t>
-      </w:r>
-      <w:proofErr w:type="spellEnd"/>
-      <w:r>
-        <w:t xml:space="preserve">, Zachary Taylor, Juan Nieto, Roland </w:t>
-      </w:r>
-      <w:proofErr w:type="spellStart"/>
-      <w:r>
-        <w:t>Siegwart</w:t>
-      </w:r>
-      <w:proofErr w:type="spellEnd"/>
-      <w:r>
-        <w:t xml:space="preserve">, </w:t>
-      </w:r>
-      <w:proofErr w:type="spellStart"/>
-      <w:r>
-        <w:t>Enric</w:t>
-      </w:r>
-      <w:proofErr w:type="spellEnd"/>
-      <w:r>
-        <w:t xml:space="preserve"> </w:t>
-      </w:r>
-      <w:proofErr w:type="spellStart"/>
-      <w:r>
-        <w:t>Calceran</w:t>
-      </w:r>
-      <w:proofErr w:type="spellEnd"/>
-      <w:r>
-        <w:t xml:space="preserve"> (ETC Zurich)</w:t>
+        <w:t>Use a bunch of polynomials as basis functions, vary one parameter (segment time) to ensure these trajectories are dynamically feasible given simplified model of multicopter dynamics</w:t>
       </w:r>
     </w:p>
     <w:p>
@@ -2059,7 +1470,7 @@
         </w:numPr>
       </w:pPr>
       <w:r>
-        <w:t>Works for partially known or unknown environments</w:t>
+        <w:t>Objective function minimizes derivative of position and cost of collision</w:t>
       </w:r>
     </w:p>
     <w:p>
@@ -2071,23 +1482,7 @@
         </w:numPr>
       </w:pPr>
       <w:r>
-        <w:t xml:space="preserve">Use a bunch of polynomials as </w:t>
-      </w:r>
-      <w:proofErr w:type="spellStart"/>
-      <w:r>
-        <w:t>basis</w:t>
-      </w:r>
-      <w:proofErr w:type="spellEnd"/>
-      <w:r>
-        <w:t xml:space="preserve"> functions, vary one parameter (segment time) to ensure these trajectories are dynamically feasible given simplified model of </w:t>
-      </w:r>
-      <w:proofErr w:type="spellStart"/>
-      <w:r>
-        <w:t>multicopter</w:t>
-      </w:r>
-      <w:proofErr w:type="spellEnd"/>
-      <w:r>
-        <w:t xml:space="preserve"> dynamics</w:t>
+        <w:t>Under 50 ms for complete planning cycle (runts in real-time at 4 HZ, mean latency of 40 ms between acquiring depth data to generate feasible collision-free trajectory)</w:t>
       </w:r>
     </w:p>
     <w:p>
@@ -2099,55 +1494,7 @@
         </w:numPr>
       </w:pPr>
       <w:r>
-        <w:t>Objective function minimizes derivative of position and cost of collision</w:t>
-      </w:r>
-    </w:p>
-    <w:p>
-      <w:pPr>
-        <w:pStyle w:val="ListParagraph"/>
-        <w:numPr>
-          <w:ilvl w:val="0"/>
-          <w:numId w:val="13"/>
-        </w:numPr>
-      </w:pPr>
-      <w:r>
-        <w:t xml:space="preserve">Under 50 </w:t>
-      </w:r>
-      <w:proofErr w:type="spellStart"/>
-      <w:r>
-        <w:t>ms</w:t>
-      </w:r>
-      <w:proofErr w:type="spellEnd"/>
-      <w:r>
-        <w:t xml:space="preserve"> for complete planning cycle (runts in real-time at 4 HZ, mean latency of 40 </w:t>
-      </w:r>
-      <w:proofErr w:type="spellStart"/>
-      <w:r>
-        <w:t>ms</w:t>
-      </w:r>
-      <w:proofErr w:type="spellEnd"/>
-      <w:r>
-        <w:t xml:space="preserve"> between acquiring depth data to generate feasible collision-free trajectory)</w:t>
-      </w:r>
-    </w:p>
-    <w:p>
-      <w:pPr>
-        <w:pStyle w:val="ListParagraph"/>
-        <w:numPr>
-          <w:ilvl w:val="0"/>
-          <w:numId w:val="13"/>
-        </w:numPr>
-      </w:pPr>
-      <w:r>
-        <w:t xml:space="preserve">Faster than </w:t>
-      </w:r>
-      <w:proofErr w:type="spellStart"/>
-      <w:r>
-        <w:t>smapling</w:t>
-      </w:r>
-      <w:proofErr w:type="spellEnd"/>
-      <w:r>
-        <w:t>-based methods but solve small percentage of problems</w:t>
+        <w:t>Faster than smapling-based methods but solve small percentage of problems</w:t>
       </w:r>
     </w:p>
     <w:p/>
@@ -2170,6 +1517,7 @@
           <w:b/>
           <w:sz w:val="32"/>
         </w:rPr>
+        <w:lastRenderedPageBreak/>
         <w:t>Sample with Waypoints, add Polynomial Smoothing</w:t>
       </w:r>
     </w:p>
@@ -2218,15 +1566,7 @@
         </w:numPr>
       </w:pPr>
       <w:r>
-        <w:t xml:space="preserve">Outperforms traditional </w:t>
-      </w:r>
-      <w:proofErr w:type="spellStart"/>
-      <w:r>
-        <w:t>rrt</w:t>
-      </w:r>
-      <w:proofErr w:type="spellEnd"/>
-      <w:r>
-        <w:t xml:space="preserve"> methods in control space for execution time</w:t>
+        <w:t>Outperforms traditional rrt methods in control space for execution time</w:t>
       </w:r>
     </w:p>
     <w:p>
@@ -2306,37 +1646,18 @@
         </w:numPr>
       </w:pPr>
       <w:r>
-        <w:t xml:space="preserve">Solves mixed integer linear program over receding horizon to find trajectories that incrementally move towards a goal, </w:t>
-      </w:r>
-      <w:proofErr w:type="gramStart"/>
-      <w:r>
-        <w:t>incorporating  collision</w:t>
-      </w:r>
-      <w:proofErr w:type="gramEnd"/>
-      <w:r>
-        <w:t xml:space="preserve"> avoidance heuristic</w:t>
+        <w:t>Solves mixed integer linear program over receding horizon to find trajectories that incrementally move towards a goal, incorporating  collision avoidance heuristic</w:t>
       </w:r>
     </w:p>
     <w:p/>
     <w:p>
       <w:r>
-        <w:t>Minimum Snap Trajectory Generation and Control for Quadrotors (ICRA 2011)</w:t>
-      </w:r>
-      <w:r>
-        <w:t xml:space="preserve"> </w:t>
-      </w:r>
-    </w:p>
-    <w:p>
-      <w:r>
-        <w:t>Daniel Mellinger and Vijay Kumar (</w:t>
-      </w:r>
-      <w:proofErr w:type="spellStart"/>
-      <w:r>
-        <w:t>UPenn</w:t>
-      </w:r>
-      <w:proofErr w:type="spellEnd"/>
-      <w:r>
-        <w:t>)</w:t>
+        <w:t xml:space="preserve">Minimum Snap Trajectory Generation and Control for Quadrotors (ICRA 2011) </w:t>
+      </w:r>
+    </w:p>
+    <w:p>
+      <w:r>
+        <w:t>Daniel Mellinger and Vijay Kumar (UPenn)</w:t>
       </w:r>
     </w:p>
     <w:p>
@@ -2348,15 +1669,7 @@
         </w:numPr>
       </w:pPr>
       <w:r>
-        <w:t xml:space="preserve">Goes beyond linearized models that are stable under small roll and pitch angles or when a control </w:t>
-      </w:r>
-      <w:proofErr w:type="spellStart"/>
-      <w:r>
-        <w:t>lyapunov</w:t>
-      </w:r>
-      <w:proofErr w:type="spellEnd"/>
-      <w:r>
-        <w:t xml:space="preserve"> function can be synthesized</w:t>
+        <w:t>Goes beyond linearized models that are stable under small roll and pitch angles or when a control lyapunov function can be synthesized</w:t>
       </w:r>
     </w:p>
     <w:p>
@@ -2368,15 +1681,7 @@
         </w:numPr>
       </w:pPr>
       <w:r>
-        <w:t xml:space="preserve">Uses piecewise polynomial trajectories that minimize cost </w:t>
-      </w:r>
-      <w:proofErr w:type="spellStart"/>
-      <w:r>
-        <w:t>functionals</w:t>
-      </w:r>
-      <w:proofErr w:type="spellEnd"/>
-      <w:r>
-        <w:t xml:space="preserve"> derived from the square of the norm of the snap</w:t>
+        <w:t>Uses piecewise polynomial trajectories that minimize cost functionals derived from the square of the norm of the snap</w:t>
       </w:r>
     </w:p>
     <w:p>
@@ -2465,325 +1770,226 @@
     </w:p>
     <w:p>
       <w:r>
-        <w:t xml:space="preserve">Charles </w:t>
-      </w:r>
-      <w:proofErr w:type="spellStart"/>
-      <w:r>
-        <w:t>richter</w:t>
-      </w:r>
-      <w:proofErr w:type="spellEnd"/>
-      <w:r>
-        <w:t xml:space="preserve">, </w:t>
-      </w:r>
-      <w:proofErr w:type="spellStart"/>
-      <w:r>
-        <w:t>adam</w:t>
-      </w:r>
-      <w:proofErr w:type="spellEnd"/>
+        <w:t>Charles richter, adam bry, Nicholas roy (MIT)</w:t>
+      </w:r>
+    </w:p>
+    <w:p>
+      <w:pPr>
+        <w:pStyle w:val="ListParagraph"/>
+        <w:numPr>
+          <w:ilvl w:val="0"/>
+          <w:numId w:val="2"/>
+        </w:numPr>
+      </w:pPr>
+      <w:r>
+        <w:t>RRT-based methods to generate visibility graph, then fitting high-order polynomials through way-points</w:t>
+      </w:r>
+    </w:p>
+    <w:p>
+      <w:pPr>
+        <w:pStyle w:val="ListParagraph"/>
+        <w:numPr>
+          <w:ilvl w:val="0"/>
+          <w:numId w:val="2"/>
+        </w:numPr>
+      </w:pPr>
+      <w:r>
+        <w:t>Better than traditional RRT methods in control space in terms of execution time</w:t>
+      </w:r>
+    </w:p>
+    <w:p>
+      <w:pPr>
+        <w:pStyle w:val="ListParagraph"/>
+        <w:numPr>
+          <w:ilvl w:val="0"/>
+          <w:numId w:val="2"/>
+        </w:numPr>
+      </w:pPr>
+      <w:r>
+        <w:t>uses polynomial path segments (stable for high-order polynomials)</w:t>
+      </w:r>
+    </w:p>
+    <w:p>
+      <w:pPr>
+        <w:pStyle w:val="ListParagraph"/>
+        <w:numPr>
+          <w:ilvl w:val="0"/>
+          <w:numId w:val="2"/>
+        </w:numPr>
+      </w:pPr>
+      <w:r>
+        <w:t>Used mixed-integer semidefinite programming</w:t>
+      </w:r>
+    </w:p>
+    <w:p>
+      <w:pPr>
+        <w:pStyle w:val="ListParagraph"/>
+        <w:numPr>
+          <w:ilvl w:val="0"/>
+          <w:numId w:val="2"/>
+        </w:numPr>
+      </w:pPr>
+      <w:r>
+        <w:t>Does not mention safety</w:t>
+      </w:r>
+    </w:p>
+    <w:p>
+      <w:pPr>
+        <w:pStyle w:val="ListParagraph"/>
+        <w:numPr>
+          <w:ilvl w:val="0"/>
+          <w:numId w:val="2"/>
+        </w:numPr>
+      </w:pPr>
+      <w:r>
+        <w:t>Requires full map of the environment</w:t>
+      </w:r>
+    </w:p>
+    <w:p>
+      <w:pPr>
+        <w:pStyle w:val="ListParagraph"/>
+        <w:numPr>
+          <w:ilvl w:val="0"/>
+          <w:numId w:val="2"/>
+        </w:numPr>
+      </w:pPr>
+      <w:r>
+        <w:t>Produces high-quality plans that are probabilistically complete</w:t>
+      </w:r>
+    </w:p>
+    <w:p>
+      <w:pPr>
+        <w:pStyle w:val="ListParagraph"/>
+        <w:numPr>
+          <w:ilvl w:val="0"/>
+          <w:numId w:val="2"/>
+        </w:numPr>
+      </w:pPr>
+      <w:r>
+        <w:t>Not real-time, too slow for real-time avoidance</w:t>
+      </w:r>
+    </w:p>
+    <w:p>
+      <w:pPr>
+        <w:pStyle w:val="ListParagraph"/>
+        <w:numPr>
+          <w:ilvl w:val="0"/>
+          <w:numId w:val="2"/>
+        </w:numPr>
+      </w:pPr>
+      <w:r>
+        <w:t>Assumes an octomap representation of the environment is available</w:t>
+      </w:r>
+    </w:p>
+    <w:p>
+      <w:pPr>
+        <w:pStyle w:val="ListParagraph"/>
+        <w:numPr>
+          <w:ilvl w:val="0"/>
+          <w:numId w:val="2"/>
+        </w:numPr>
+      </w:pPr>
+      <w:r>
+        <w:lastRenderedPageBreak/>
+        <w:t xml:space="preserve">Smoothed trajectory may deviate from original path, allowing collisions.  Adding intermediate waypoints would pull the trajectory closer, but adding more waypoints is </w:t>
+      </w:r>
+      <w:r>
+        <w:t>costly and no guarantee on how many you need</w:t>
+      </w:r>
+    </w:p>
+    <w:p/>
+    <w:p>
+      <w:r>
+        <w:t>Incremental micro-uav motion replanning for exploring unknown environments (ICRA 2013) [8]</w:t>
+      </w:r>
+    </w:p>
+    <w:p>
+      <w:pPr>
+        <w:pStyle w:val="ListParagraph"/>
+        <w:numPr>
+          <w:ilvl w:val="0"/>
+          <w:numId w:val="16"/>
+        </w:numPr>
+      </w:pPr>
+      <w:r>
+        <w:t>called "CHOMP"</w:t>
+      </w:r>
+    </w:p>
+    <w:p>
+      <w:pPr>
+        <w:pStyle w:val="ListParagraph"/>
+        <w:numPr>
+          <w:ilvl w:val="0"/>
+          <w:numId w:val="16"/>
+        </w:numPr>
+      </w:pPr>
+      <w:r>
+        <w:t>trajectory optimization-based motion planner</w:t>
+      </w:r>
+    </w:p>
+    <w:p>
+      <w:pPr>
+        <w:pStyle w:val="ListParagraph"/>
+        <w:numPr>
+          <w:ilvl w:val="0"/>
+          <w:numId w:val="16"/>
+        </w:numPr>
+      </w:pPr>
+      <w:r>
+        <w:t>uses two-way objective function with smoothness and collision cost</w:t>
+      </w:r>
+    </w:p>
+    <w:p>
+      <w:pPr>
+        <w:pStyle w:val="ListParagraph"/>
+        <w:numPr>
+          <w:ilvl w:val="0"/>
+          <w:numId w:val="16"/>
+        </w:numPr>
+      </w:pPr>
+      <w:r>
+        <w:t>performs gradient descent with positions of discrete waypoints as parameters</w:t>
+      </w:r>
+    </w:p>
+    <w:p>
+      <w:pPr>
+        <w:pStyle w:val="ListParagraph"/>
+        <w:numPr>
+          <w:ilvl w:val="0"/>
+          <w:numId w:val="16"/>
+        </w:numPr>
+      </w:pPr>
+      <w:r>
+        <w:t>step is then multiplied by riemennian metric to ensure smooth, incremental updates</w:t>
+      </w:r>
+    </w:p>
+    <w:p/>
+    <w:p>
+      <w:pPr>
+        <w:rPr>
+          <w:highlight w:val="yellow"/>
+        </w:rPr>
+      </w:pPr>
+    </w:p>
+    <w:p>
+      <w:pPr>
+        <w:rPr>
+          <w:highlight w:val="yellow"/>
+        </w:rPr>
+      </w:pPr>
+    </w:p>
+    <w:p>
+      <w:r>
+        <w:t>Real-time visual-inertial mapping, re-localization and planning onboard mavs in unknown environments (IROS 2015)</w:t>
+      </w:r>
       <w:r>
         <w:t xml:space="preserve"> </w:t>
       </w:r>
-      <w:proofErr w:type="spellStart"/>
-      <w:r>
-        <w:t>bry</w:t>
-      </w:r>
-      <w:proofErr w:type="spellEnd"/>
-      <w:r>
-        <w:t xml:space="preserve">, Nicholas </w:t>
-      </w:r>
-      <w:proofErr w:type="spellStart"/>
-      <w:r>
-        <w:t>roy</w:t>
-      </w:r>
-      <w:proofErr w:type="spellEnd"/>
-      <w:r>
-        <w:t xml:space="preserve"> (MIT)</w:t>
-      </w:r>
-    </w:p>
-    <w:p>
-      <w:pPr>
-        <w:pStyle w:val="ListParagraph"/>
-        <w:numPr>
-          <w:ilvl w:val="0"/>
-          <w:numId w:val="2"/>
-        </w:numPr>
-      </w:pPr>
-      <w:r>
-        <w:t>RRT-based methods to generate visibility graph, then fitting high-order polynomials through way-points</w:t>
-      </w:r>
-    </w:p>
-    <w:p>
-      <w:pPr>
-        <w:pStyle w:val="ListParagraph"/>
-        <w:numPr>
-          <w:ilvl w:val="0"/>
-          <w:numId w:val="2"/>
-        </w:numPr>
-      </w:pPr>
-      <w:r>
-        <w:t>Better than traditional RRT methods in control space in terms of execution time</w:t>
-      </w:r>
-    </w:p>
-    <w:p>
-      <w:pPr>
-        <w:pStyle w:val="ListParagraph"/>
-        <w:numPr>
-          <w:ilvl w:val="0"/>
-          <w:numId w:val="2"/>
-        </w:numPr>
-      </w:pPr>
-      <w:r>
-        <w:t>uses polynomial path segments (stable for high-order polynomials)</w:t>
-      </w:r>
-    </w:p>
-    <w:p>
-      <w:pPr>
-        <w:pStyle w:val="ListParagraph"/>
-        <w:numPr>
-          <w:ilvl w:val="0"/>
-          <w:numId w:val="2"/>
-        </w:numPr>
-      </w:pPr>
-      <w:r>
-        <w:t>Used mixed-integer semidefinite programming</w:t>
-      </w:r>
-    </w:p>
-    <w:p>
-      <w:pPr>
-        <w:pStyle w:val="ListParagraph"/>
-        <w:numPr>
-          <w:ilvl w:val="0"/>
-          <w:numId w:val="2"/>
-        </w:numPr>
-      </w:pPr>
-      <w:r>
-        <w:t>Does not mention safety</w:t>
-      </w:r>
-    </w:p>
-    <w:p>
-      <w:pPr>
-        <w:pStyle w:val="ListParagraph"/>
-        <w:numPr>
-          <w:ilvl w:val="0"/>
-          <w:numId w:val="2"/>
-        </w:numPr>
-      </w:pPr>
-      <w:r>
-        <w:t>Requires full map of the environment</w:t>
-      </w:r>
-    </w:p>
-    <w:p>
-      <w:pPr>
-        <w:pStyle w:val="ListParagraph"/>
-        <w:numPr>
-          <w:ilvl w:val="0"/>
-          <w:numId w:val="2"/>
-        </w:numPr>
-      </w:pPr>
-      <w:r>
-        <w:t>Produces high-quality plans that are probabilistically complete</w:t>
-      </w:r>
-    </w:p>
-    <w:p>
-      <w:pPr>
-        <w:pStyle w:val="ListParagraph"/>
-        <w:numPr>
-          <w:ilvl w:val="0"/>
-          <w:numId w:val="2"/>
-        </w:numPr>
-      </w:pPr>
-      <w:r>
-        <w:t>Not real-time, too slow for real-time avoidance</w:t>
-      </w:r>
-    </w:p>
-    <w:p>
-      <w:pPr>
-        <w:pStyle w:val="ListParagraph"/>
-        <w:numPr>
-          <w:ilvl w:val="0"/>
-          <w:numId w:val="2"/>
-        </w:numPr>
-      </w:pPr>
-      <w:r>
-        <w:t xml:space="preserve">Assumes an </w:t>
-      </w:r>
-      <w:proofErr w:type="spellStart"/>
-      <w:r>
-        <w:t>octomap</w:t>
-      </w:r>
-      <w:proofErr w:type="spellEnd"/>
-      <w:r>
-        <w:t xml:space="preserve"> representation of the environment is available</w:t>
-      </w:r>
-    </w:p>
-    <w:p>
-      <w:pPr>
-        <w:pStyle w:val="ListParagraph"/>
-        <w:numPr>
-          <w:ilvl w:val="0"/>
-          <w:numId w:val="2"/>
-        </w:numPr>
-      </w:pPr>
-      <w:r>
-        <w:t xml:space="preserve">Smoothed trajectory may deviate from original path, allowing collisions.  Adding intermediate waypoints would pull the trajectory closer, but adding more waypoints is </w:t>
-      </w:r>
-      <w:r>
-        <w:t>costly and no guarantee on how many you need</w:t>
-      </w:r>
-    </w:p>
-    <w:p/>
-    <w:p>
-      <w:r>
-        <w:t>Incremental micro-</w:t>
-      </w:r>
-      <w:proofErr w:type="spellStart"/>
-      <w:r>
-        <w:t>uav</w:t>
-      </w:r>
-      <w:proofErr w:type="spellEnd"/>
-      <w:r>
-        <w:t xml:space="preserve"> motion </w:t>
-      </w:r>
-      <w:proofErr w:type="spellStart"/>
-      <w:r>
-        <w:t>replanning</w:t>
-      </w:r>
-      <w:proofErr w:type="spellEnd"/>
-      <w:r>
-        <w:t xml:space="preserve"> for exploring unknown environments (ICRA 2013) [8]</w:t>
-      </w:r>
-    </w:p>
-    <w:p>
-      <w:pPr>
-        <w:pStyle w:val="ListParagraph"/>
-        <w:numPr>
-          <w:ilvl w:val="0"/>
-          <w:numId w:val="16"/>
-        </w:numPr>
-      </w:pPr>
-      <w:r>
-        <w:t>called "CHOMP"</w:t>
-      </w:r>
-    </w:p>
-    <w:p>
-      <w:pPr>
-        <w:pStyle w:val="ListParagraph"/>
-        <w:numPr>
-          <w:ilvl w:val="0"/>
-          <w:numId w:val="16"/>
-        </w:numPr>
-      </w:pPr>
-      <w:r>
-        <w:t>trajectory optimization-based motion planner</w:t>
-      </w:r>
-    </w:p>
-    <w:p>
-      <w:pPr>
-        <w:pStyle w:val="ListParagraph"/>
-        <w:numPr>
-          <w:ilvl w:val="0"/>
-          <w:numId w:val="16"/>
-        </w:numPr>
-      </w:pPr>
-      <w:r>
-        <w:t>uses two-way objective function with smoothness and collision cost</w:t>
-      </w:r>
-    </w:p>
-    <w:p>
-      <w:pPr>
-        <w:pStyle w:val="ListParagraph"/>
-        <w:numPr>
-          <w:ilvl w:val="0"/>
-          <w:numId w:val="16"/>
-        </w:numPr>
-      </w:pPr>
-      <w:r>
-        <w:t>performs gradient descent with positions of discrete waypoints as parameters</w:t>
-      </w:r>
-    </w:p>
-    <w:p>
-      <w:pPr>
-        <w:pStyle w:val="ListParagraph"/>
-        <w:numPr>
-          <w:ilvl w:val="0"/>
-          <w:numId w:val="16"/>
-        </w:numPr>
-      </w:pPr>
-      <w:r>
-        <w:t xml:space="preserve">step is then multiplied by </w:t>
-      </w:r>
-      <w:proofErr w:type="spellStart"/>
-      <w:r>
-        <w:t>riemennian</w:t>
-      </w:r>
-      <w:proofErr w:type="spellEnd"/>
-      <w:r>
-        <w:t xml:space="preserve"> metric to ensure smooth, incremental updates</w:t>
-      </w:r>
-    </w:p>
-    <w:p/>
-    <w:p>
-      <w:pPr>
-        <w:rPr>
-          <w:highlight w:val="yellow"/>
-        </w:rPr>
-      </w:pPr>
-    </w:p>
-    <w:p>
-      <w:pPr>
-        <w:rPr>
-          <w:highlight w:val="yellow"/>
-        </w:rPr>
-      </w:pPr>
-    </w:p>
-    <w:p>
-      <w:r>
-        <w:t xml:space="preserve">Real-time visual-inertial mapping, re-localization and planning onboard </w:t>
-      </w:r>
-      <w:proofErr w:type="spellStart"/>
-      <w:r>
-        <w:t>mavs</w:t>
-      </w:r>
-      <w:proofErr w:type="spellEnd"/>
-      <w:r>
-        <w:t xml:space="preserve"> in unknown environments (IROS 2015)</w:t>
-      </w:r>
-      <w:r>
-        <w:t xml:space="preserve"> </w:t>
-      </w:r>
-    </w:p>
-    <w:p>
-      <w:proofErr w:type="spellStart"/>
-      <w:r>
-        <w:t>M.Burri</w:t>
-      </w:r>
-      <w:proofErr w:type="spellEnd"/>
-      <w:r>
-        <w:t xml:space="preserve">, </w:t>
-      </w:r>
-      <w:proofErr w:type="spellStart"/>
-      <w:proofErr w:type="gramStart"/>
-      <w:r>
-        <w:t>H.Oleynikova</w:t>
-      </w:r>
-      <w:proofErr w:type="spellEnd"/>
-      <w:proofErr w:type="gramEnd"/>
-      <w:r>
-        <w:t xml:space="preserve">, M.W. </w:t>
-      </w:r>
-      <w:proofErr w:type="spellStart"/>
-      <w:r>
-        <w:t>Achtelik</w:t>
-      </w:r>
-      <w:proofErr w:type="spellEnd"/>
-      <w:r>
-        <w:t xml:space="preserve">, R. </w:t>
-      </w:r>
-      <w:proofErr w:type="spellStart"/>
-      <w:r>
-        <w:t>Sigwart</w:t>
-      </w:r>
-      <w:proofErr w:type="spellEnd"/>
+    </w:p>
+    <w:p>
+      <w:r>
+        <w:t>M.Burri, H.Oleynikova, M.W. Achtelik, R. Sigwart</w:t>
+      </w:r>
     </w:p>
     <w:p>
       <w:pPr>
@@ -2839,6 +2045,7 @@
           <w:b/>
           <w:sz w:val="32"/>
         </w:rPr>
+        <w:lastRenderedPageBreak/>
         <w:t>UNSORTED</w:t>
       </w:r>
     </w:p>
@@ -2851,21 +2058,8 @@
     </w:p>
     <w:p>
       <w:r>
-        <w:t xml:space="preserve">J </w:t>
-      </w:r>
-      <w:proofErr w:type="spellStart"/>
-      <w:r>
-        <w:t>Borenstein</w:t>
-      </w:r>
-      <w:proofErr w:type="spellEnd"/>
-      <w:r>
-        <w:t xml:space="preserve">, Y </w:t>
-      </w:r>
-      <w:proofErr w:type="spellStart"/>
-      <w:r>
-        <w:t>Koren</w:t>
-      </w:r>
-      <w:proofErr w:type="spellEnd"/>
+        <w:t>J Borenstein, Y Koren</w:t>
+      </w:r>
     </w:p>
     <w:p>
       <w:pPr>
@@ -2903,23 +2097,7 @@
     </w:p>
     <w:p>
       <w:r>
-        <w:t xml:space="preserve">Tom </w:t>
-      </w:r>
-      <w:proofErr w:type="spellStart"/>
-      <w:r>
-        <w:t>Schouwenaars</w:t>
-      </w:r>
-      <w:proofErr w:type="spellEnd"/>
-      <w:r>
-        <w:t xml:space="preserve">, Jonathan How, Eric </w:t>
-      </w:r>
-      <w:proofErr w:type="spellStart"/>
-      <w:r>
-        <w:t>Feron</w:t>
-      </w:r>
-      <w:proofErr w:type="spellEnd"/>
-      <w:r>
-        <w:t xml:space="preserve"> (MIT)</w:t>
+        <w:t>Tom Schouwenaars, Jonathan How, Eric Feron (MIT)</w:t>
       </w:r>
     </w:p>
     <w:p>
@@ -2978,38 +2156,14 @@
     </w:p>
     <w:p>
       <w:r>
-        <w:t xml:space="preserve">Yoshiaki </w:t>
-      </w:r>
-      <w:proofErr w:type="spellStart"/>
-      <w:r>
-        <w:t>Kuwata</w:t>
-      </w:r>
-      <w:proofErr w:type="spellEnd"/>
-      <w:r>
-        <w:t xml:space="preserve">, Tom </w:t>
-      </w:r>
-      <w:proofErr w:type="spellStart"/>
-      <w:r>
-        <w:t>Schouwenaars</w:t>
-      </w:r>
-      <w:proofErr w:type="spellEnd"/>
-      <w:r>
-        <w:t>, Arthur Richards, Jonathan How (MIT)</w:t>
+        <w:t>Yoshiaki Kuwata, Tom Schouwenaars, Arthur Richards, Jonathan How (MIT)</w:t>
       </w:r>
     </w:p>
     <w:p/>
     <w:p/>
     <w:p>
       <w:r>
-        <w:t>High-speed Flight in an Ergodic Forest (</w:t>
-      </w:r>
-      <w:proofErr w:type="spellStart"/>
-      <w:r>
-        <w:t>arXiv</w:t>
-      </w:r>
-      <w:proofErr w:type="spellEnd"/>
-      <w:r>
-        <w:t>, 2012)</w:t>
+        <w:t>High-speed Flight in an Ergodic Forest (arXiv, 2012)</w:t>
       </w:r>
     </w:p>
     <w:p>
@@ -3047,49 +2201,7 @@
         <w:rPr>
           <w:rFonts w:eastAsia="Times New Roman"/>
         </w:rPr>
-        <w:t xml:space="preserve">M. </w:t>
-      </w:r>
-      <w:proofErr w:type="spellStart"/>
-      <w:r>
-        <w:rPr>
-          <w:rFonts w:eastAsia="Times New Roman"/>
-        </w:rPr>
-        <w:t>Hehn</w:t>
-      </w:r>
-      <w:proofErr w:type="spellEnd"/>
-      <w:r>
-        <w:rPr>
-          <w:rFonts w:eastAsia="Times New Roman"/>
-        </w:rPr>
-        <w:t xml:space="preserve"> and R. </w:t>
-      </w:r>
-      <w:proofErr w:type="spellStart"/>
-      <w:r>
-        <w:rPr>
-          <w:rFonts w:eastAsia="Times New Roman"/>
-        </w:rPr>
-        <w:t>D’Andrea</w:t>
-      </w:r>
-      <w:proofErr w:type="spellEnd"/>
-      <w:r>
-        <w:rPr>
-          <w:rFonts w:eastAsia="Times New Roman"/>
-        </w:rPr>
-        <w:t xml:space="preserve">, “Real-time trajectory generation for interception maneuvers with </w:t>
-      </w:r>
-      <w:proofErr w:type="spellStart"/>
-      <w:r>
-        <w:rPr>
-          <w:rFonts w:eastAsia="Times New Roman"/>
-        </w:rPr>
-        <w:t>quadrocopters</w:t>
-      </w:r>
-      <w:proofErr w:type="spellEnd"/>
-      <w:r>
-        <w:rPr>
-          <w:rFonts w:eastAsia="Times New Roman"/>
-        </w:rPr>
-        <w:t>,” in 2012 IEEE/RSJ International Conference on Intelligent Robots and Systems (IROS), 2012, pp. 4979–4984</w:t>
+        <w:t>M. Hehn and R. D’Andrea, “Real-time trajectory generation for interception maneuvers with quadrocopters,” in 2012 IEEE/RSJ International Conference on Intelligent Robots and Systems (IROS), 2012, pp. 4979–4984</w:t>
       </w:r>
     </w:p>
     <w:p>
@@ -3119,23 +2231,7 @@
     <w:p/>
     <w:p>
       <w:r>
-        <w:t>Incremental micro-</w:t>
-      </w:r>
-      <w:proofErr w:type="spellStart"/>
-      <w:r>
-        <w:t>uav</w:t>
-      </w:r>
-      <w:proofErr w:type="spellEnd"/>
-      <w:r>
-        <w:t xml:space="preserve"> motion </w:t>
-      </w:r>
-      <w:proofErr w:type="spellStart"/>
-      <w:r>
-        <w:t>replanning</w:t>
-      </w:r>
-      <w:proofErr w:type="spellEnd"/>
-      <w:r>
-        <w:t xml:space="preserve"> for exploring unknown environments (ICRA 2013)</w:t>
+        <w:t>Incremental micro-uav motion replanning for exploring unknown environments (ICRA 2013)</w:t>
       </w:r>
       <w:r>
         <w:t xml:space="preserve"> [8]</w:t>
@@ -3204,15 +2300,7 @@
         </w:numPr>
       </w:pPr>
       <w:r>
-        <w:t xml:space="preserve">step is then multiplied by </w:t>
-      </w:r>
-      <w:proofErr w:type="spellStart"/>
-      <w:r>
-        <w:t>riemennian</w:t>
-      </w:r>
-      <w:proofErr w:type="spellEnd"/>
-      <w:r>
-        <w:t xml:space="preserve"> metric to ensure smooth, incremental updates</w:t>
+        <w:t>step is then multiplied by riemennian metric to ensure smooth, incremental updates</w:t>
       </w:r>
     </w:p>
     <w:p/>
@@ -3235,35 +2323,8 @@
         <w:rPr>
           <w:rFonts w:eastAsia="Times New Roman"/>
         </w:rPr>
-        <w:t xml:space="preserve">M. </w:t>
-      </w:r>
-      <w:proofErr w:type="spellStart"/>
-      <w:r>
-        <w:rPr>
-          <w:rFonts w:eastAsia="Times New Roman"/>
-        </w:rPr>
-        <w:t>Shomin</w:t>
-      </w:r>
-      <w:proofErr w:type="spellEnd"/>
-      <w:r>
-        <w:rPr>
-          <w:rFonts w:eastAsia="Times New Roman"/>
-        </w:rPr>
-        <w:t xml:space="preserve"> and R. Hollis, “Fast, dynamic trajectory planning for a dynamically stable mobile robot,” in Proc. IEEE/RSJ Intl. Conf. on </w:t>
-      </w:r>
-      <w:proofErr w:type="spellStart"/>
-      <w:r>
-        <w:rPr>
-          <w:rFonts w:eastAsia="Times New Roman"/>
-        </w:rPr>
-        <w:t>Intell</w:t>
-      </w:r>
-      <w:proofErr w:type="spellEnd"/>
-      <w:r>
-        <w:rPr>
-          <w:rFonts w:eastAsia="Times New Roman"/>
-        </w:rPr>
-        <w:t>. Robots and Syst., Chicago, IL, Sept 2014, pp. 3636–3641.</w:t>
+        <w:lastRenderedPageBreak/>
+        <w:t>M. Shomin and R. Hollis, “Fast, dynamic trajectory planning for a dynamically stable mobile robot,” in Proc. IEEE/RSJ Intl. Conf. on Intell. Robots and Syst., Chicago, IL, Sept 2014, pp. 3636–3641.</w:t>
       </w:r>
     </w:p>
     <w:p/>
@@ -3285,49 +2346,7 @@
         <w:rPr>
           <w:rFonts w:eastAsia="Times New Roman"/>
         </w:rPr>
-        <w:t xml:space="preserve">R. </w:t>
-      </w:r>
-      <w:proofErr w:type="spellStart"/>
-      <w:r>
-        <w:rPr>
-          <w:rFonts w:eastAsia="Times New Roman"/>
-        </w:rPr>
-        <w:t>Deits</w:t>
-      </w:r>
-      <w:proofErr w:type="spellEnd"/>
-      <w:r>
-        <w:rPr>
-          <w:rFonts w:eastAsia="Times New Roman"/>
-        </w:rPr>
-        <w:t xml:space="preserve"> and R. </w:t>
-      </w:r>
-      <w:proofErr w:type="spellStart"/>
-      <w:r>
-        <w:rPr>
-          <w:rFonts w:eastAsia="Times New Roman"/>
-        </w:rPr>
-        <w:t>Tedrake</w:t>
-      </w:r>
-      <w:proofErr w:type="spellEnd"/>
-      <w:r>
-        <w:rPr>
-          <w:rFonts w:eastAsia="Times New Roman"/>
-        </w:rPr>
-        <w:t xml:space="preserve">, “Efficient mixed-integer planning for </w:t>
-      </w:r>
-      <w:proofErr w:type="spellStart"/>
-      <w:r>
-        <w:rPr>
-          <w:rFonts w:eastAsia="Times New Roman"/>
-        </w:rPr>
-        <w:t>uavs</w:t>
-      </w:r>
-      <w:proofErr w:type="spellEnd"/>
-      <w:r>
-        <w:rPr>
-          <w:rFonts w:eastAsia="Times New Roman"/>
-        </w:rPr>
-        <w:t xml:space="preserve"> in cluttered environments,” in Proceedings of the 2015 IEEE International Conference on Robotics and Automation (ICRA), 2015, pp. 42–49</w:t>
+        <w:t>R. Deits and R. Tedrake, “Efficient mixed-integer planning for uavs in cluttered environments,” in Proceedings of the 2015 IEEE International Conference on Robotics and Automation (ICRA), 2015, pp. 42–49</w:t>
       </w:r>
     </w:p>
     <w:p>
@@ -3377,37 +2396,12 @@
     <w:p/>
     <w:p>
       <w:r>
-        <w:t>Online Generation of Collision-Free Trajectories for Quadrotor Flight</w:t>
-      </w:r>
-      <w:r>
-        <w:t xml:space="preserve"> </w:t>
-      </w:r>
-      <w:r>
-        <w:t>in Unknown Cluttered Environments</w:t>
-      </w:r>
-      <w:r>
-        <w:t xml:space="preserve"> (ICRA 2016)</w:t>
-      </w:r>
-    </w:p>
-    <w:p>
-      <w:r>
-        <w:t xml:space="preserve">Jing Chen, </w:t>
-      </w:r>
-      <w:proofErr w:type="spellStart"/>
-      <w:r>
-        <w:t>Tianbo</w:t>
-      </w:r>
-      <w:proofErr w:type="spellEnd"/>
-      <w:r>
-        <w:t xml:space="preserve"> Liu, </w:t>
-      </w:r>
-      <w:proofErr w:type="spellStart"/>
-      <w:r>
-        <w:t>Shaojie</w:t>
-      </w:r>
-      <w:proofErr w:type="spellEnd"/>
-      <w:r>
-        <w:t xml:space="preserve"> Shen (Hong Kong University)</w:t>
+        <w:t>Online Generation of Collision-Free Trajectories for Quadrotor Flight in Unknown Cluttered Environments (ICRA 2016)</w:t>
+      </w:r>
+    </w:p>
+    <w:p>
+      <w:r>
+        <w:t>Jing Chen, Tianbo Liu, Shaojie Shen (Hong Kong University)</w:t>
       </w:r>
     </w:p>
     <w:p>
@@ -3419,13 +2413,8 @@
         </w:numPr>
       </w:pPr>
       <w:r>
-        <w:t xml:space="preserve">Instead of using convex regions to represent free-space, uses efficient operations in octree-based environment representation for online generation of collision-free flight </w:t>
-      </w:r>
-      <w:proofErr w:type="spellStart"/>
-      <w:r>
-        <w:t>corrider</w:t>
-      </w:r>
-      <w:proofErr w:type="spellEnd"/>
+        <w:t>Instead of using convex regions to represent free-space, uses efficient operations in octree-based environment representation for online generation of collision-free flight corrider</w:t>
+      </w:r>
     </w:p>
     <w:p>
       <w:pPr>
@@ -3449,6 +2438,333 @@
       </w:pPr>
       <w:r>
         <w:t>Works better in confined environments compared to RRT* methods</w:t>
+      </w:r>
+    </w:p>
+    <w:p/>
+    <w:p>
+      <w:pPr>
+        <w:spacing w:before="200"/>
+        <w:outlineLvl w:val="1"/>
+        <w:rPr>
+          <w:rFonts w:eastAsia="Times New Roman"/>
+          <w:b/>
+          <w:bCs/>
+          <w:sz w:val="36"/>
+          <w:szCs w:val="36"/>
+        </w:rPr>
+      </w:pPr>
+      <w:r>
+        <w:rPr>
+          <w:rFonts w:ascii="Trebuchet MS" w:eastAsia="Times New Roman" w:hAnsi="Trebuchet MS"/>
+          <w:b/>
+          <w:bCs/>
+          <w:color w:val="000000"/>
+          <w:sz w:val="26"/>
+          <w:szCs w:val="26"/>
+        </w:rPr>
+        <w:t>Pavone’s paper</w:t>
+      </w:r>
+    </w:p>
+    <w:p>
+      <w:pPr>
+        <w:rPr>
+          <w:rFonts w:eastAsia="Times New Roman"/>
+        </w:rPr>
+      </w:pPr>
+      <w:r>
+        <w:rPr>
+          <w:rFonts w:ascii="Arial" w:eastAsia="Times New Roman" w:hAnsi="Arial" w:cs="Arial"/>
+          <w:color w:val="000000"/>
+        </w:rPr>
+        <w:t>Control structure</w:t>
+      </w:r>
+    </w:p>
+    <w:p>
+      <w:pPr>
+        <w:rPr>
+          <w:rFonts w:eastAsia="Times New Roman"/>
+        </w:rPr>
+      </w:pPr>
+      <w:r>
+        <w:rPr>
+          <w:rFonts w:ascii="Arial" w:eastAsia="Times New Roman" w:hAnsi="Arial" w:cs="Arial"/>
+          <w:color w:val="000000"/>
+        </w:rPr>
+        <w:t>- u_nom + k(x*, x)</w:t>
+      </w:r>
+    </w:p>
+    <w:p>
+      <w:pPr>
+        <w:rPr>
+          <w:rFonts w:eastAsia="Times New Roman"/>
+        </w:rPr>
+      </w:pPr>
+      <w:r>
+        <w:rPr>
+          <w:rFonts w:ascii="Arial" w:eastAsia="Times New Roman" w:hAnsi="Arial" w:cs="Arial"/>
+          <w:color w:val="000000"/>
+        </w:rPr>
+        <w:t>- appears to only work for two sets of the same dynamics</w:t>
+      </w:r>
+    </w:p>
+    <w:p>
+      <w:pPr>
+        <w:rPr>
+          <w:rFonts w:eastAsia="Times New Roman"/>
+        </w:rPr>
+      </w:pPr>
+      <w:r>
+        <w:rPr>
+          <w:rFonts w:ascii="Arial" w:eastAsia="Times New Roman" w:hAnsi="Arial" w:cs="Arial"/>
+          <w:color w:val="000000"/>
+        </w:rPr>
+        <w:t>- should be flexible wrt planning method, but seems to use MPC for some reason</w:t>
+      </w:r>
+    </w:p>
+    <w:p>
+      <w:pPr>
+        <w:rPr>
+          <w:rFonts w:eastAsia="Times New Roman"/>
+        </w:rPr>
+      </w:pPr>
+    </w:p>
+    <w:p>
+      <w:pPr>
+        <w:rPr>
+          <w:rFonts w:eastAsia="Times New Roman"/>
+        </w:rPr>
+      </w:pPr>
+      <w:r>
+        <w:rPr>
+          <w:rFonts w:ascii="Arial" w:eastAsia="Times New Roman" w:hAnsi="Arial" w:cs="Arial"/>
+          <w:color w:val="000000"/>
+        </w:rPr>
+        <w:t>Offline</w:t>
+      </w:r>
+    </w:p>
+    <w:p>
+      <w:pPr>
+        <w:rPr>
+          <w:rFonts w:eastAsia="Times New Roman"/>
+        </w:rPr>
+      </w:pPr>
+      <w:r>
+        <w:rPr>
+          <w:rFonts w:ascii="Arial" w:eastAsia="Times New Roman" w:hAnsi="Arial" w:cs="Arial"/>
+          <w:color w:val="000000"/>
+        </w:rPr>
+        <w:t>- Compute RTT set (RCI)</w:t>
+      </w:r>
+    </w:p>
+    <w:p>
+      <w:pPr>
+        <w:rPr>
+          <w:rFonts w:eastAsia="Times New Roman"/>
+        </w:rPr>
+      </w:pPr>
+      <w:r>
+        <w:rPr>
+          <w:rFonts w:ascii="Arial" w:eastAsia="Times New Roman" w:hAnsi="Arial" w:cs="Arial"/>
+          <w:color w:val="000000"/>
+        </w:rPr>
+        <w:t>- worst-case disturbance</w:t>
+      </w:r>
+    </w:p>
+    <w:p>
+      <w:pPr>
+        <w:rPr>
+          <w:rFonts w:eastAsia="Times New Roman"/>
+        </w:rPr>
+      </w:pPr>
+      <w:r>
+        <w:rPr>
+          <w:rFonts w:ascii="Arial" w:eastAsia="Times New Roman" w:hAnsi="Arial" w:cs="Arial"/>
+          <w:color w:val="000000"/>
+        </w:rPr>
+        <w:t>- finite time horizon (could be useful for our RTT work)</w:t>
+      </w:r>
+    </w:p>
+    <w:p>
+      <w:pPr>
+        <w:rPr>
+          <w:rFonts w:eastAsia="Times New Roman"/>
+        </w:rPr>
+      </w:pPr>
+      <w:r>
+        <w:rPr>
+          <w:rFonts w:ascii="Arial" w:eastAsia="Times New Roman" w:hAnsi="Arial" w:cs="Arial"/>
+          <w:color w:val="000000"/>
+        </w:rPr>
+        <w:t>- independent of nominal trajectory</w:t>
+      </w:r>
+    </w:p>
+    <w:p>
+      <w:pPr>
+        <w:rPr>
+          <w:rFonts w:eastAsia="Times New Roman"/>
+        </w:rPr>
+      </w:pPr>
+      <w:r>
+        <w:rPr>
+          <w:rFonts w:ascii="Arial" w:eastAsia="Times New Roman" w:hAnsi="Arial" w:cs="Arial"/>
+          <w:color w:val="000000"/>
+        </w:rPr>
+        <w:t>- unaugment target and augment obstacles</w:t>
+      </w:r>
+    </w:p>
+    <w:p>
+      <w:pPr>
+        <w:rPr>
+          <w:rFonts w:eastAsia="Times New Roman"/>
+        </w:rPr>
+      </w:pPr>
+      <w:r>
+        <w:rPr>
+          <w:rFonts w:ascii="Arial" w:eastAsia="Times New Roman" w:hAnsi="Arial" w:cs="Arial"/>
+          <w:color w:val="000000"/>
+        </w:rPr>
+        <w:t>- online update of nominal trajectory allows smaller time horizon and therefore smaller "bubble" --&gt; accounts for realized disturbance (Problem MPC)</w:t>
+      </w:r>
+    </w:p>
+    <w:p>
+      <w:pPr>
+        <w:rPr>
+          <w:rFonts w:eastAsia="Times New Roman"/>
+        </w:rPr>
+      </w:pPr>
+    </w:p>
+    <w:p>
+      <w:pPr>
+        <w:rPr>
+          <w:rFonts w:eastAsia="Times New Roman"/>
+        </w:rPr>
+      </w:pPr>
+      <w:r>
+        <w:rPr>
+          <w:rFonts w:ascii="Arial" w:eastAsia="Times New Roman" w:hAnsi="Arial" w:cs="Arial"/>
+          <w:color w:val="000000"/>
+        </w:rPr>
+        <w:t>Online:</w:t>
+      </w:r>
+    </w:p>
+    <w:p>
+      <w:pPr>
+        <w:rPr>
+          <w:rFonts w:eastAsia="Times New Roman"/>
+        </w:rPr>
+      </w:pPr>
+      <w:r>
+        <w:rPr>
+          <w:rFonts w:ascii="Arial" w:eastAsia="Times New Roman" w:hAnsi="Arial" w:cs="Arial"/>
+          <w:color w:val="000000"/>
+        </w:rPr>
+        <w:t>- MPC ("Problem MPC")</w:t>
+      </w:r>
+    </w:p>
+    <w:p>
+      <w:pPr>
+        <w:rPr>
+          <w:rFonts w:eastAsia="Times New Roman"/>
+        </w:rPr>
+      </w:pPr>
+      <w:r>
+        <w:rPr>
+          <w:rFonts w:ascii="Arial" w:eastAsia="Times New Roman" w:hAnsi="Arial" w:cs="Arial"/>
+          <w:color w:val="000000"/>
+        </w:rPr>
+        <w:t>- geodesic computation</w:t>
+      </w:r>
+    </w:p>
+    <w:p>
+      <w:pPr>
+        <w:rPr>
+          <w:rFonts w:eastAsia="Times New Roman"/>
+        </w:rPr>
+      </w:pPr>
+    </w:p>
+    <w:p>
+      <w:pPr>
+        <w:rPr>
+          <w:rFonts w:eastAsia="Times New Roman"/>
+        </w:rPr>
+      </w:pPr>
+      <w:r>
+        <w:rPr>
+          <w:rFonts w:ascii="Arial" w:eastAsia="Times New Roman" w:hAnsi="Arial" w:cs="Arial"/>
+          <w:color w:val="000000"/>
+        </w:rPr>
+        <w:t>Numerical results</w:t>
+      </w:r>
+    </w:p>
+    <w:p>
+      <w:pPr>
+        <w:rPr>
+          <w:rFonts w:eastAsia="Times New Roman"/>
+        </w:rPr>
+      </w:pPr>
+      <w:r>
+        <w:rPr>
+          <w:rFonts w:ascii="Arial" w:eastAsia="Times New Roman" w:hAnsi="Arial" w:cs="Arial"/>
+          <w:color w:val="000000"/>
+        </w:rPr>
+        <w:t>- Problem MPC: 1s</w:t>
+      </w:r>
+    </w:p>
+    <w:p>
+      <w:pPr>
+        <w:rPr>
+          <w:rFonts w:eastAsia="Times New Roman"/>
+        </w:rPr>
+      </w:pPr>
+      <w:r>
+        <w:rPr>
+          <w:rFonts w:ascii="Arial" w:eastAsia="Times New Roman" w:hAnsi="Arial" w:cs="Arial"/>
+          <w:color w:val="000000"/>
+        </w:rPr>
+        <w:t>- tracking controller: 5ms</w:t>
+      </w:r>
+    </w:p>
+    <w:p>
+      <w:pPr>
+        <w:rPr>
+          <w:rFonts w:eastAsia="Times New Roman"/>
+        </w:rPr>
+      </w:pPr>
+      <w:r>
+        <w:rPr>
+          <w:rFonts w:ascii="Arial" w:eastAsia="Times New Roman" w:hAnsi="Arial" w:cs="Arial"/>
+          <w:color w:val="000000"/>
+        </w:rPr>
+        <w:t>- MPC iteration: 0.35s</w:t>
+      </w:r>
+    </w:p>
+    <w:p>
+      <w:pPr>
+        <w:rPr>
+          <w:rFonts w:eastAsia="Times New Roman"/>
+        </w:rPr>
+      </w:pPr>
+      <w:r>
+        <w:rPr>
+          <w:rFonts w:ascii="Arial" w:eastAsia="Times New Roman" w:hAnsi="Arial" w:cs="Arial"/>
+          <w:color w:val="000000"/>
+        </w:rPr>
+        <w:lastRenderedPageBreak/>
+        <w:t>- Disturbance: 0.1 m/s^2</w:t>
+      </w:r>
+    </w:p>
+    <w:p>
+      <w:pPr>
+        <w:rPr>
+          <w:rFonts w:eastAsia="Times New Roman"/>
+        </w:rPr>
+      </w:pPr>
+      <w:r>
+        <w:rPr>
+          <w:rFonts w:ascii="Arial" w:eastAsia="Times New Roman" w:hAnsi="Arial" w:cs="Arial"/>
+          <w:color w:val="000000"/>
+        </w:rPr>
+        <w:t>- Tracking error: 0.76m semi major, 0.44m semi minor</w:t>
       </w:r>
     </w:p>
     <w:p/>
@@ -3463,8 +2779,8 @@
 </file>
 
 <file path=word/numbering.xml><?xml version="1.0" encoding="utf-8"?>
-<w:numbering xmlns:wpc="http://schemas.microsoft.com/office/word/2010/wordprocessingCanvas" xmlns:mo="http://schemas.microsoft.com/office/mac/office/2008/main" xmlns:mc="http://schemas.openxmlformats.org/markup-compatibility/2006" xmlns:mv="urn:schemas-microsoft-com:mac:vml" xmlns:o="urn:schemas-microsoft-com:office:office" xmlns:r="http://schemas.openxmlformats.org/officeDocument/2006/relationships" xmlns:m="http://schemas.openxmlformats.org/officeDocument/2006/math" xmlns:v="urn:schemas-microsoft-com:vml" xmlns:wp14="http://schemas.microsoft.com/office/word/2010/wordprocessingDrawing" xmlns:wp="http://schemas.openxmlformats.org/drawingml/2006/wordprocessingDrawing" xmlns:w10="urn:schemas-microsoft-com:office:word" xmlns:w="http://schemas.openxmlformats.org/wordprocessingml/2006/main" xmlns:w14="http://schemas.microsoft.com/office/word/2010/wordml" xmlns:w15="http://schemas.microsoft.com/office/word/2012/wordml" xmlns:wpg="http://schemas.microsoft.com/office/word/2010/wordprocessingGroup" xmlns:wpi="http://schemas.microsoft.com/office/word/2010/wordprocessingInk" xmlns:wne="http://schemas.microsoft.com/office/word/2006/wordml" xmlns:wps="http://schemas.microsoft.com/office/word/2010/wordprocessingShape" mc:Ignorable="w14 w15 wp14">
-  <w:abstractNum w:abstractNumId="0">
+<w:numbering xmlns:wpc="http://schemas.microsoft.com/office/word/2010/wordprocessingCanvas" xmlns:cx="http://schemas.microsoft.com/office/drawing/2014/chartex" xmlns:cx1="http://schemas.microsoft.com/office/drawing/2015/9/8/chartex" xmlns:cx2="http://schemas.microsoft.com/office/drawing/2015/10/21/chartex" xmlns:cx3="http://schemas.microsoft.com/office/drawing/2016/5/9/chartex" xmlns:cx4="http://schemas.microsoft.com/office/drawing/2016/5/10/chartex" xmlns:cx5="http://schemas.microsoft.com/office/drawing/2016/5/11/chartex" xmlns:mc="http://schemas.openxmlformats.org/markup-compatibility/2006" xmlns:o="urn:schemas-microsoft-com:office:office" xmlns:r="http://schemas.openxmlformats.org/officeDocument/2006/relationships" xmlns:m="http://schemas.openxmlformats.org/officeDocument/2006/math" xmlns:v="urn:schemas-microsoft-com:vml" xmlns:wp14="http://schemas.microsoft.com/office/word/2010/wordprocessingDrawing" xmlns:wp="http://schemas.openxmlformats.org/drawingml/2006/wordprocessingDrawing" xmlns:w10="urn:schemas-microsoft-com:office:word" xmlns:w="http://schemas.openxmlformats.org/wordprocessingml/2006/main" xmlns:w14="http://schemas.microsoft.com/office/word/2010/wordml" xmlns:w15="http://schemas.microsoft.com/office/word/2012/wordml" xmlns:w16se="http://schemas.microsoft.com/office/word/2015/wordml/symex" xmlns:wpg="http://schemas.microsoft.com/office/word/2010/wordprocessingGroup" xmlns:wpi="http://schemas.microsoft.com/office/word/2010/wordprocessingInk" xmlns:wne="http://schemas.microsoft.com/office/word/2006/wordml" xmlns:wps="http://schemas.microsoft.com/office/word/2010/wordprocessingShape" mc:Ignorable="w14 w15 w16se wp14">
+  <w:abstractNum w:abstractNumId="0" w15:restartNumberingAfterBreak="0">
     <w:nsid w:val="1073387F"/>
     <w:multiLevelType w:val="hybridMultilevel"/>
     <w:tmpl w:val="2D76869A"/>
@@ -3577,7 +2893,7 @@
       </w:rPr>
     </w:lvl>
   </w:abstractNum>
-  <w:abstractNum w:abstractNumId="1">
+  <w:abstractNum w:abstractNumId="1" w15:restartNumberingAfterBreak="0">
     <w:nsid w:val="120C0689"/>
     <w:multiLevelType w:val="hybridMultilevel"/>
     <w:tmpl w:val="B2ECA0E6"/>
@@ -3690,7 +3006,7 @@
       </w:rPr>
     </w:lvl>
   </w:abstractNum>
-  <w:abstractNum w:abstractNumId="2">
+  <w:abstractNum w:abstractNumId="2" w15:restartNumberingAfterBreak="0">
     <w:nsid w:val="199B760D"/>
     <w:multiLevelType w:val="hybridMultilevel"/>
     <w:tmpl w:val="38EAB3B4"/>
@@ -3803,7 +3119,7 @@
       </w:rPr>
     </w:lvl>
   </w:abstractNum>
-  <w:abstractNum w:abstractNumId="3">
+  <w:abstractNum w:abstractNumId="3" w15:restartNumberingAfterBreak="0">
     <w:nsid w:val="1C790FAE"/>
     <w:multiLevelType w:val="hybridMultilevel"/>
     <w:tmpl w:val="73528CD0"/>
@@ -3916,7 +3232,7 @@
       </w:rPr>
     </w:lvl>
   </w:abstractNum>
-  <w:abstractNum w:abstractNumId="4">
+  <w:abstractNum w:abstractNumId="4" w15:restartNumberingAfterBreak="0">
     <w:nsid w:val="26A54F25"/>
     <w:multiLevelType w:val="hybridMultilevel"/>
     <w:tmpl w:val="234433D2"/>
@@ -4029,7 +3345,7 @@
       </w:rPr>
     </w:lvl>
   </w:abstractNum>
-  <w:abstractNum w:abstractNumId="5">
+  <w:abstractNum w:abstractNumId="5" w15:restartNumberingAfterBreak="0">
     <w:nsid w:val="2BCF4EB7"/>
     <w:multiLevelType w:val="hybridMultilevel"/>
     <w:tmpl w:val="F06E4778"/>
@@ -4142,7 +3458,7 @@
       </w:rPr>
     </w:lvl>
   </w:abstractNum>
-  <w:abstractNum w:abstractNumId="6">
+  <w:abstractNum w:abstractNumId="6" w15:restartNumberingAfterBreak="0">
     <w:nsid w:val="2EF65102"/>
     <w:multiLevelType w:val="hybridMultilevel"/>
     <w:tmpl w:val="082CFCB8"/>
@@ -4228,7 +3544,7 @@
       </w:pPr>
     </w:lvl>
   </w:abstractNum>
-  <w:abstractNum w:abstractNumId="7">
+  <w:abstractNum w:abstractNumId="7" w15:restartNumberingAfterBreak="0">
     <w:nsid w:val="317E6170"/>
     <w:multiLevelType w:val="hybridMultilevel"/>
     <w:tmpl w:val="B15CB27E"/>
@@ -4341,7 +3657,7 @@
       </w:rPr>
     </w:lvl>
   </w:abstractNum>
-  <w:abstractNum w:abstractNumId="8">
+  <w:abstractNum w:abstractNumId="8" w15:restartNumberingAfterBreak="0">
     <w:nsid w:val="34E56330"/>
     <w:multiLevelType w:val="hybridMultilevel"/>
     <w:tmpl w:val="0688C8A8"/>
@@ -4454,7 +3770,7 @@
       </w:rPr>
     </w:lvl>
   </w:abstractNum>
-  <w:abstractNum w:abstractNumId="9">
+  <w:abstractNum w:abstractNumId="9" w15:restartNumberingAfterBreak="0">
     <w:nsid w:val="381A0278"/>
     <w:multiLevelType w:val="hybridMultilevel"/>
     <w:tmpl w:val="A8C29BD6"/>
@@ -4567,7 +3883,7 @@
       </w:rPr>
     </w:lvl>
   </w:abstractNum>
-  <w:abstractNum w:abstractNumId="10">
+  <w:abstractNum w:abstractNumId="10" w15:restartNumberingAfterBreak="0">
     <w:nsid w:val="3D5C27C7"/>
     <w:multiLevelType w:val="hybridMultilevel"/>
     <w:tmpl w:val="8E86428C"/>
@@ -4680,7 +3996,7 @@
       </w:rPr>
     </w:lvl>
   </w:abstractNum>
-  <w:abstractNum w:abstractNumId="11">
+  <w:abstractNum w:abstractNumId="11" w15:restartNumberingAfterBreak="0">
     <w:nsid w:val="3EB2038A"/>
     <w:multiLevelType w:val="hybridMultilevel"/>
     <w:tmpl w:val="00F633B6"/>
@@ -4793,7 +4109,7 @@
       </w:rPr>
     </w:lvl>
   </w:abstractNum>
-  <w:abstractNum w:abstractNumId="12">
+  <w:abstractNum w:abstractNumId="12" w15:restartNumberingAfterBreak="0">
     <w:nsid w:val="415A6B3A"/>
     <w:multiLevelType w:val="hybridMultilevel"/>
     <w:tmpl w:val="B2CA9E40"/>
@@ -4906,7 +4222,7 @@
       </w:rPr>
     </w:lvl>
   </w:abstractNum>
-  <w:abstractNum w:abstractNumId="13">
+  <w:abstractNum w:abstractNumId="13" w15:restartNumberingAfterBreak="0">
     <w:nsid w:val="46532F2F"/>
     <w:multiLevelType w:val="hybridMultilevel"/>
     <w:tmpl w:val="2FD8BC12"/>
@@ -5019,7 +4335,7 @@
       </w:rPr>
     </w:lvl>
   </w:abstractNum>
-  <w:abstractNum w:abstractNumId="14">
+  <w:abstractNum w:abstractNumId="14" w15:restartNumberingAfterBreak="0">
     <w:nsid w:val="46E45DE6"/>
     <w:multiLevelType w:val="hybridMultilevel"/>
     <w:tmpl w:val="1D2EB9DA"/>
@@ -5132,7 +4448,7 @@
       </w:rPr>
     </w:lvl>
   </w:abstractNum>
-  <w:abstractNum w:abstractNumId="15">
+  <w:abstractNum w:abstractNumId="15" w15:restartNumberingAfterBreak="0">
     <w:nsid w:val="488B35A5"/>
     <w:multiLevelType w:val="hybridMultilevel"/>
     <w:tmpl w:val="7ADE1CDE"/>
@@ -5245,7 +4561,7 @@
       </w:rPr>
     </w:lvl>
   </w:abstractNum>
-  <w:abstractNum w:abstractNumId="16">
+  <w:abstractNum w:abstractNumId="16" w15:restartNumberingAfterBreak="0">
     <w:nsid w:val="4C8F52E4"/>
     <w:multiLevelType w:val="hybridMultilevel"/>
     <w:tmpl w:val="93327356"/>
@@ -5358,7 +4674,7 @@
       </w:rPr>
     </w:lvl>
   </w:abstractNum>
-  <w:abstractNum w:abstractNumId="17">
+  <w:abstractNum w:abstractNumId="17" w15:restartNumberingAfterBreak="0">
     <w:nsid w:val="52490DF1"/>
     <w:multiLevelType w:val="hybridMultilevel"/>
     <w:tmpl w:val="08C0FB3A"/>
@@ -5471,7 +4787,7 @@
       </w:rPr>
     </w:lvl>
   </w:abstractNum>
-  <w:abstractNum w:abstractNumId="18">
+  <w:abstractNum w:abstractNumId="18" w15:restartNumberingAfterBreak="0">
     <w:nsid w:val="5361675E"/>
     <w:multiLevelType w:val="hybridMultilevel"/>
     <w:tmpl w:val="B3C0802C"/>
@@ -5584,7 +4900,7 @@
       </w:rPr>
     </w:lvl>
   </w:abstractNum>
-  <w:abstractNum w:abstractNumId="19">
+  <w:abstractNum w:abstractNumId="19" w15:restartNumberingAfterBreak="0">
     <w:nsid w:val="59171806"/>
     <w:multiLevelType w:val="hybridMultilevel"/>
     <w:tmpl w:val="86BC8502"/>
@@ -5697,7 +5013,7 @@
       </w:rPr>
     </w:lvl>
   </w:abstractNum>
-  <w:abstractNum w:abstractNumId="20">
+  <w:abstractNum w:abstractNumId="20" w15:restartNumberingAfterBreak="0">
     <w:nsid w:val="602525E8"/>
     <w:multiLevelType w:val="hybridMultilevel"/>
     <w:tmpl w:val="00FE75AC"/>
@@ -5810,7 +5126,7 @@
       </w:rPr>
     </w:lvl>
   </w:abstractNum>
-  <w:abstractNum w:abstractNumId="21">
+  <w:abstractNum w:abstractNumId="21" w15:restartNumberingAfterBreak="0">
     <w:nsid w:val="64CF1AD0"/>
     <w:multiLevelType w:val="hybridMultilevel"/>
     <w:tmpl w:val="D4DA2D80"/>
@@ -5923,7 +5239,7 @@
       </w:rPr>
     </w:lvl>
   </w:abstractNum>
-  <w:abstractNum w:abstractNumId="22">
+  <w:abstractNum w:abstractNumId="22" w15:restartNumberingAfterBreak="0">
     <w:nsid w:val="6FB012E2"/>
     <w:multiLevelType w:val="hybridMultilevel"/>
     <w:tmpl w:val="192C0DFE"/>
@@ -6036,7 +5352,7 @@
       </w:rPr>
     </w:lvl>
   </w:abstractNum>
-  <w:abstractNum w:abstractNumId="23">
+  <w:abstractNum w:abstractNumId="23" w15:restartNumberingAfterBreak="0">
     <w:nsid w:val="7F604ACE"/>
     <w:multiLevelType w:val="hybridMultilevel"/>
     <w:tmpl w:val="256A9CDA"/>
@@ -6225,7 +5541,7 @@
 </file>
 
 <file path=word/styles.xml><?xml version="1.0" encoding="utf-8"?>
-<w:styles xmlns:mc="http://schemas.openxmlformats.org/markup-compatibility/2006" xmlns:r="http://schemas.openxmlformats.org/officeDocument/2006/relationships" xmlns:w="http://schemas.openxmlformats.org/wordprocessingml/2006/main" xmlns:w14="http://schemas.microsoft.com/office/word/2010/wordml" xmlns:w15="http://schemas.microsoft.com/office/word/2012/wordml" mc:Ignorable="w14 w15">
+<w:styles xmlns:mc="http://schemas.openxmlformats.org/markup-compatibility/2006" xmlns:r="http://schemas.openxmlformats.org/officeDocument/2006/relationships" xmlns:w="http://schemas.openxmlformats.org/wordprocessingml/2006/main" xmlns:w14="http://schemas.microsoft.com/office/word/2010/wordml" xmlns:w15="http://schemas.microsoft.com/office/word/2012/wordml" xmlns:w16se="http://schemas.microsoft.com/office/word/2015/wordml/symex" mc:Ignorable="w14 w15 w16se">
   <w:docDefaults>
     <w:rPrDefault>
       <w:rPr>
@@ -6237,7 +5553,7 @@
     </w:rPrDefault>
     <w:pPrDefault/>
   </w:docDefaults>
-  <w:latentStyles w:defLockedState="0" w:defUIPriority="99" w:defSemiHidden="0" w:defUnhideWhenUsed="0" w:defQFormat="0" w:count="382">
+  <w:latentStyles w:defLockedState="0" w:defUIPriority="99" w:defSemiHidden="0" w:defUnhideWhenUsed="0" w:defQFormat="0" w:count="374">
     <w:lsdException w:name="Normal" w:uiPriority="0" w:qFormat="1"/>
     <w:lsdException w:name="heading 1" w:uiPriority="9" w:qFormat="1"/>
     <w:lsdException w:name="heading 2" w:semiHidden="1" w:uiPriority="9" w:unhideWhenUsed="1" w:qFormat="1"/>
@@ -6343,6 +5659,7 @@
     <w:lsdException w:name="HTML Sample" w:semiHidden="1" w:unhideWhenUsed="1"/>
     <w:lsdException w:name="HTML Typewriter" w:semiHidden="1" w:unhideWhenUsed="1"/>
     <w:lsdException w:name="HTML Variable" w:semiHidden="1" w:unhideWhenUsed="1"/>
+    <w:lsdException w:name="Normal Table" w:semiHidden="1" w:unhideWhenUsed="1"/>
     <w:lsdException w:name="annotation subject" w:semiHidden="1" w:unhideWhenUsed="1"/>
     <w:lsdException w:name="No List" w:semiHidden="1" w:unhideWhenUsed="1"/>
     <w:lsdException w:name="Outline List 1" w:semiHidden="1" w:unhideWhenUsed="1"/>
@@ -6388,18 +5705,11 @@
     <w:lsdException w:name="Table Subtle 1" w:semiHidden="1" w:unhideWhenUsed="1"/>
     <w:lsdException w:name="Table Subtle 2" w:semiHidden="1" w:unhideWhenUsed="1"/>
     <w:lsdException w:name="Table Web 1" w:semiHidden="1" w:unhideWhenUsed="1"/>
+    <w:lsdException w:name="Table Web 2" w:semiHidden="1" w:unhideWhenUsed="1"/>
     <w:lsdException w:name="Table Web 3" w:semiHidden="1" w:unhideWhenUsed="1"/>
     <w:lsdException w:name="Balloon Text" w:semiHidden="1" w:unhideWhenUsed="1"/>
     <w:lsdException w:name="Table Grid" w:uiPriority="39"/>
-    <w:lsdException w:name="Note Level 1" w:semiHidden="1" w:unhideWhenUsed="1"/>
-    <w:lsdException w:name="Note Level 2" w:semiHidden="1" w:unhideWhenUsed="1"/>
-    <w:lsdException w:name="Note Level 3" w:semiHidden="1" w:unhideWhenUsed="1"/>
-    <w:lsdException w:name="Note Level 4" w:semiHidden="1" w:unhideWhenUsed="1"/>
-    <w:lsdException w:name="Note Level 5" w:semiHidden="1" w:unhideWhenUsed="1"/>
-    <w:lsdException w:name="Note Level 6" w:semiHidden="1" w:unhideWhenUsed="1"/>
-    <w:lsdException w:name="Note Level 7" w:semiHidden="1" w:unhideWhenUsed="1"/>
-    <w:lsdException w:name="Note Level 8" w:semiHidden="1" w:unhideWhenUsed="1"/>
-    <w:lsdException w:name="Note Level 9" w:semiHidden="1" w:unhideWhenUsed="1"/>
+    <w:lsdException w:name="Table Theme" w:semiHidden="1" w:unhideWhenUsed="1"/>
     <w:lsdException w:name="Placeholder Text" w:semiHidden="1"/>
     <w:lsdException w:name="No Spacing" w:uiPriority="1" w:qFormat="1"/>
     <w:lsdException w:name="Light Shading" w:uiPriority="60"/>

</xml_diff>

<commit_message>
first draft of related work
</commit_message>
<xml_diff>
--- a/References/Reference Information.docx
+++ b/References/Reference Information.docx
@@ -1,6 +1,6 @@
 
 <file path=word/document.xml><?xml version="1.0" encoding="utf-8"?>
-<w:document xmlns:wpc="http://schemas.microsoft.com/office/word/2010/wordprocessingCanvas" xmlns:cx="http://schemas.microsoft.com/office/drawing/2014/chartex" xmlns:cx1="http://schemas.microsoft.com/office/drawing/2015/9/8/chartex" xmlns:cx2="http://schemas.microsoft.com/office/drawing/2015/10/21/chartex" xmlns:cx3="http://schemas.microsoft.com/office/drawing/2016/5/9/chartex" xmlns:cx4="http://schemas.microsoft.com/office/drawing/2016/5/10/chartex" xmlns:cx5="http://schemas.microsoft.com/office/drawing/2016/5/11/chartex" xmlns:mc="http://schemas.openxmlformats.org/markup-compatibility/2006" xmlns:o="urn:schemas-microsoft-com:office:office" xmlns:r="http://schemas.openxmlformats.org/officeDocument/2006/relationships" xmlns:m="http://schemas.openxmlformats.org/officeDocument/2006/math" xmlns:v="urn:schemas-microsoft-com:vml" xmlns:wp14="http://schemas.microsoft.com/office/word/2010/wordprocessingDrawing" xmlns:wp="http://schemas.openxmlformats.org/drawingml/2006/wordprocessingDrawing" xmlns:w10="urn:schemas-microsoft-com:office:word" xmlns:w="http://schemas.openxmlformats.org/wordprocessingml/2006/main" xmlns:w14="http://schemas.microsoft.com/office/word/2010/wordml" xmlns:w15="http://schemas.microsoft.com/office/word/2012/wordml" xmlns:w16se="http://schemas.microsoft.com/office/word/2015/wordml/symex" xmlns:wpg="http://schemas.microsoft.com/office/word/2010/wordprocessingGroup" xmlns:wpi="http://schemas.microsoft.com/office/word/2010/wordprocessingInk" xmlns:wne="http://schemas.microsoft.com/office/word/2006/wordml" xmlns:wps="http://schemas.microsoft.com/office/word/2010/wordprocessingShape" mc:Ignorable="w14 w15 w16se wp14">
+<w:document xmlns:wpc="http://schemas.microsoft.com/office/word/2010/wordprocessingCanvas" xmlns:mo="http://schemas.microsoft.com/office/mac/office/2008/main" xmlns:mc="http://schemas.openxmlformats.org/markup-compatibility/2006" xmlns:mv="urn:schemas-microsoft-com:mac:vml" xmlns:o="urn:schemas-microsoft-com:office:office" xmlns:r="http://schemas.openxmlformats.org/officeDocument/2006/relationships" xmlns:m="http://schemas.openxmlformats.org/officeDocument/2006/math" xmlns:v="urn:schemas-microsoft-com:vml" xmlns:wp14="http://schemas.microsoft.com/office/word/2010/wordprocessingDrawing" xmlns:wp="http://schemas.openxmlformats.org/drawingml/2006/wordprocessingDrawing" xmlns:w10="urn:schemas-microsoft-com:office:word" xmlns:w="http://schemas.openxmlformats.org/wordprocessingml/2006/main" xmlns:w14="http://schemas.microsoft.com/office/word/2010/wordml" xmlns:w15="http://schemas.microsoft.com/office/word/2012/wordml" xmlns:wpg="http://schemas.microsoft.com/office/word/2010/wordprocessingGroup" xmlns:wpi="http://schemas.microsoft.com/office/word/2010/wordprocessingInk" xmlns:wne="http://schemas.microsoft.com/office/word/2006/wordml" xmlns:wps="http://schemas.microsoft.com/office/word/2010/wordprocessingShape" mc:Ignorable="w14 w15 wp14">
   <w:body>
     <w:p>
       <w:pPr>
@@ -14,7 +14,23 @@
           <w:b/>
           <w:sz w:val="32"/>
         </w:rPr>
-        <w:t>Control Barrier Functions &amp; Control Lyapunov Functions</w:t>
+        <w:t xml:space="preserve">Control Barrier Functions &amp; Control </w:t>
+      </w:r>
+      <w:proofErr w:type="spellStart"/>
+      <w:r>
+        <w:rPr>
+          <w:b/>
+          <w:sz w:val="32"/>
+        </w:rPr>
+        <w:t>Lyapunov</w:t>
+      </w:r>
+      <w:proofErr w:type="spellEnd"/>
+      <w:r>
+        <w:rPr>
+          <w:b/>
+          <w:sz w:val="32"/>
+        </w:rPr>
+        <w:t xml:space="preserve"> Functions</w:t>
       </w:r>
     </w:p>
     <w:p>
@@ -26,7 +42,15 @@
         </w:numPr>
       </w:pPr>
       <w:r>
-        <w:t>General idea: if you can find a control barrier function, you can imply forward invariance of a set (with inequality constraints on control input).  Once you have this you can combine it with a control lyapunov function to do online quadratic programming</w:t>
+        <w:t xml:space="preserve">General idea: if you can find a control barrier function, you can imply forward invariance of a set (with inequality constraints on control input).  Once you have this you can combine it with a control </w:t>
+      </w:r>
+      <w:proofErr w:type="spellStart"/>
+      <w:r>
+        <w:t>lyapunov</w:t>
+      </w:r>
+      <w:proofErr w:type="spellEnd"/>
+      <w:r>
+        <w:t xml:space="preserve"> function to do online quadratic programming</w:t>
       </w:r>
     </w:p>
     <w:p>
@@ -133,7 +157,33 @@
     </w:p>
     <w:p>
       <w:r>
-        <w:t>A Ames, Jessy Grizzle, Paulo Tabuada (Texax A&amp;M, U.Mich, UCLA)</w:t>
+        <w:t xml:space="preserve">A Ames, Jessy Grizzle, Paulo </w:t>
+      </w:r>
+      <w:proofErr w:type="spellStart"/>
+      <w:r>
+        <w:t>Tabuada</w:t>
+      </w:r>
+      <w:proofErr w:type="spellEnd"/>
+      <w:r>
+        <w:t xml:space="preserve"> (</w:t>
+      </w:r>
+      <w:proofErr w:type="spellStart"/>
+      <w:r>
+        <w:t>Texax</w:t>
+      </w:r>
+      <w:proofErr w:type="spellEnd"/>
+      <w:r>
+        <w:t xml:space="preserve"> A&amp;M, </w:t>
+      </w:r>
+      <w:proofErr w:type="spellStart"/>
+      <w:proofErr w:type="gramStart"/>
+      <w:r>
+        <w:t>U.Mich</w:t>
+      </w:r>
+      <w:proofErr w:type="spellEnd"/>
+      <w:proofErr w:type="gramEnd"/>
+      <w:r>
+        <w:t>, UCLA)</w:t>
       </w:r>
     </w:p>
     <w:p>
@@ -145,7 +195,23 @@
         </w:numPr>
       </w:pPr>
       <w:r>
-        <w:t>Control barrier functions and control lyapunov functions with quadractic programs</w:t>
+        <w:t xml:space="preserve">Control barrier functions and control </w:t>
+      </w:r>
+      <w:proofErr w:type="spellStart"/>
+      <w:r>
+        <w:t>lyapunov</w:t>
+      </w:r>
+      <w:proofErr w:type="spellEnd"/>
+      <w:r>
+        <w:t xml:space="preserve"> functions with </w:t>
+      </w:r>
+      <w:proofErr w:type="spellStart"/>
+      <w:r>
+        <w:t>quadractic</w:t>
+      </w:r>
+      <w:proofErr w:type="spellEnd"/>
+      <w:r>
+        <w:t xml:space="preserve"> programs</w:t>
       </w:r>
     </w:p>
     <w:p>
@@ -219,8 +285,6 @@
         </w:rPr>
         <w:t>Not sure why there is so much fiddling in the numerical example…</w:t>
       </w:r>
-      <w:bookmarkStart w:id="0" w:name="_GoBack"/>
-      <w:bookmarkEnd w:id="0"/>
     </w:p>
     <w:p/>
     <w:p/>
@@ -238,7 +302,23 @@
         </w:numPr>
       </w:pPr>
       <w:r>
-        <w:t>uses control barrier functions.  Enforces forward invariance of a set in state space through linear constraint on control input.  Combines with control lyapunov functions to do online quadratic programming.</w:t>
+        <w:t xml:space="preserve">uses control barrier functions.  Enforces forward invariance of a </w:t>
+      </w:r>
+      <w:proofErr w:type="gramStart"/>
+      <w:r>
+        <w:t>set in</w:t>
+      </w:r>
+      <w:proofErr w:type="gramEnd"/>
+      <w:r>
+        <w:t xml:space="preserve"> state space through linear constraint on control input.  Combines with control </w:t>
+      </w:r>
+      <w:proofErr w:type="spellStart"/>
+      <w:r>
+        <w:t>lyapunov</w:t>
+      </w:r>
+      <w:proofErr w:type="spellEnd"/>
+      <w:r>
+        <w:t xml:space="preserve"> functions to do online quadratic programming.</w:t>
       </w:r>
     </w:p>
     <w:p>
@@ -272,8 +352,29 @@
       </w:r>
     </w:p>
     <w:p>
-      <w:r>
-        <w:t>Gueofan Wu and Koushil Sreenath (CMU)</w:t>
+      <w:proofErr w:type="spellStart"/>
+      <w:r>
+        <w:t>Gueofan</w:t>
+      </w:r>
+      <w:proofErr w:type="spellEnd"/>
+      <w:r>
+        <w:t xml:space="preserve"> Wu and </w:t>
+      </w:r>
+      <w:proofErr w:type="spellStart"/>
+      <w:r>
+        <w:t>Koushil</w:t>
+      </w:r>
+      <w:proofErr w:type="spellEnd"/>
+      <w:r>
+        <w:t xml:space="preserve"> </w:t>
+      </w:r>
+      <w:proofErr w:type="spellStart"/>
+      <w:r>
+        <w:t>Sreenath</w:t>
+      </w:r>
+      <w:proofErr w:type="spellEnd"/>
+      <w:r>
+        <w:t xml:space="preserve"> (CMU)</w:t>
       </w:r>
     </w:p>
     <w:p>
@@ -487,14 +588,78 @@
         <w:rPr>
           <w:rFonts w:eastAsia="Times New Roman"/>
         </w:rPr>
-        <w:t>J. Schulman, Y. Duan, J. Ho, A. Lee, I. Awwal, H. Bradlow, J. Pan, S. Pa</w:t>
-      </w:r>
-      <w:r>
-        <w:rPr>
-          <w:rFonts w:eastAsia="Times New Roman"/>
-        </w:rPr>
-        <w:t>til, K. Goldberg, and P. Abbeel</w:t>
-      </w:r>
+        <w:t xml:space="preserve">J. Schulman, Y. </w:t>
+      </w:r>
+      <w:proofErr w:type="spellStart"/>
+      <w:r>
+        <w:rPr>
+          <w:rFonts w:eastAsia="Times New Roman"/>
+        </w:rPr>
+        <w:t>Duan</w:t>
+      </w:r>
+      <w:proofErr w:type="spellEnd"/>
+      <w:r>
+        <w:rPr>
+          <w:rFonts w:eastAsia="Times New Roman"/>
+        </w:rPr>
+        <w:t xml:space="preserve">, J. Ho, A. Lee, I. </w:t>
+      </w:r>
+      <w:proofErr w:type="spellStart"/>
+      <w:r>
+        <w:rPr>
+          <w:rFonts w:eastAsia="Times New Roman"/>
+        </w:rPr>
+        <w:t>Awwal</w:t>
+      </w:r>
+      <w:proofErr w:type="spellEnd"/>
+      <w:r>
+        <w:rPr>
+          <w:rFonts w:eastAsia="Times New Roman"/>
+        </w:rPr>
+        <w:t xml:space="preserve">, H. </w:t>
+      </w:r>
+      <w:proofErr w:type="spellStart"/>
+      <w:r>
+        <w:rPr>
+          <w:rFonts w:eastAsia="Times New Roman"/>
+        </w:rPr>
+        <w:t>Bradlow</w:t>
+      </w:r>
+      <w:proofErr w:type="spellEnd"/>
+      <w:r>
+        <w:rPr>
+          <w:rFonts w:eastAsia="Times New Roman"/>
+        </w:rPr>
+        <w:t xml:space="preserve">, J. Pan, S. </w:t>
+      </w:r>
+      <w:proofErr w:type="spellStart"/>
+      <w:r>
+        <w:rPr>
+          <w:rFonts w:eastAsia="Times New Roman"/>
+        </w:rPr>
+        <w:t>Pa</w:t>
+      </w:r>
+      <w:r>
+        <w:rPr>
+          <w:rFonts w:eastAsia="Times New Roman"/>
+        </w:rPr>
+        <w:t>til</w:t>
+      </w:r>
+      <w:proofErr w:type="spellEnd"/>
+      <w:r>
+        <w:rPr>
+          <w:rFonts w:eastAsia="Times New Roman"/>
+        </w:rPr>
+        <w:t xml:space="preserve">, K. Goldberg, and P. </w:t>
+      </w:r>
+      <w:proofErr w:type="spellStart"/>
+      <w:r>
+        <w:rPr>
+          <w:rFonts w:eastAsia="Times New Roman"/>
+        </w:rPr>
+        <w:t>Abbeel</w:t>
+      </w:r>
+      <w:proofErr w:type="spellEnd"/>
     </w:p>
     <w:p>
       <w:pPr>
@@ -517,8 +682,21 @@
         </w:numPr>
       </w:pPr>
       <w:r>
-        <w:t>Uses Sequetial quadratic programming to converge to a solution super fast</w:t>
-      </w:r>
+        <w:t xml:space="preserve">Uses </w:t>
+      </w:r>
+      <w:proofErr w:type="spellStart"/>
+      <w:r>
+        <w:t>Sequetial</w:t>
+      </w:r>
+      <w:proofErr w:type="spellEnd"/>
+      <w:r>
+        <w:t xml:space="preserve"> quadratic programming to converge to a solution </w:t>
+      </w:r>
+      <w:proofErr w:type="spellStart"/>
+      <w:r>
+        <w:t>super fast</w:t>
+      </w:r>
+      <w:proofErr w:type="spellEnd"/>
     </w:p>
     <w:p>
       <w:pPr>
@@ -543,7 +721,15 @@
     </w:p>
     <w:p>
       <w:r>
-        <w:t>Michael Watterson and Vijay Kumar (UPenn)</w:t>
+        <w:t>Michael Watterson and Vijay Kumar (</w:t>
+      </w:r>
+      <w:proofErr w:type="spellStart"/>
+      <w:r>
+        <w:t>UPenn</w:t>
+      </w:r>
+      <w:proofErr w:type="spellEnd"/>
+      <w:r>
+        <w:t>)</w:t>
       </w:r>
     </w:p>
     <w:p>
@@ -603,7 +789,15 @@
         </w:numPr>
       </w:pPr>
       <w:r>
-        <w:t>works with lmited sensing range</w:t>
+        <w:t xml:space="preserve">works with </w:t>
+      </w:r>
+      <w:proofErr w:type="spellStart"/>
+      <w:r>
+        <w:t>lmited</w:t>
+      </w:r>
+      <w:proofErr w:type="spellEnd"/>
+      <w:r>
+        <w:t xml:space="preserve"> sensing range</w:t>
       </w:r>
     </w:p>
     <w:p>
@@ -642,95 +836,93 @@
         <w:rPr>
           <w:rFonts w:eastAsia="Times New Roman"/>
         </w:rPr>
-        <w:t>B. Landry, R. Deits, P. R. Florence, and R. Tedrake, “Aggressive quadrotor flight through cluttered environments using mixed integer programming,” 2016.</w:t>
-      </w:r>
-      <w:r>
-        <w:rPr>
-          <w:rFonts w:eastAsia="Times New Roman"/>
-        </w:rPr>
-        <w:t xml:space="preserve"> </w:t>
-      </w:r>
-    </w:p>
-    <w:p>
-      <w:pPr>
-        <w:pStyle w:val="ListParagraph"/>
-        <w:numPr>
-          <w:ilvl w:val="0"/>
-          <w:numId w:val="19"/>
-        </w:numPr>
-        <w:rPr>
-          <w:rFonts w:eastAsia="Times New Roman"/>
-        </w:rPr>
-      </w:pPr>
-      <w:r>
-        <w:rPr>
-          <w:rFonts w:eastAsia="Times New Roman"/>
-        </w:rPr>
-        <w:t>Flies high-speed through forest using only on-board vision and planning, picking collision-free next maneuvers from motion library.  Cites insufficient richness of motion primitive library and discretization in start state as responsible for 50% of experimental failures</w:t>
-      </w:r>
-    </w:p>
-    <w:p/>
-    <w:p>
-      <w:pPr>
-        <w:rPr>
-          <w:rFonts w:eastAsia="Times New Roman"/>
-        </w:rPr>
-      </w:pPr>
-      <w:r>
-        <w:rPr>
-          <w:rFonts w:eastAsia="Times New Roman"/>
-        </w:rPr>
+        <w:t xml:space="preserve">High Speed Navigation </w:t>
+      </w:r>
+      <w:proofErr w:type="gramStart"/>
+      <w:r>
+        <w:rPr>
+          <w:rFonts w:eastAsia="Times New Roman"/>
+        </w:rPr>
+        <w:t>For</w:t>
+      </w:r>
+      <w:proofErr w:type="gramEnd"/>
+      <w:r>
+        <w:rPr>
+          <w:rFonts w:eastAsia="Times New Roman"/>
+        </w:rPr>
+        <w:t xml:space="preserve"> Quadrotors With Limited Onboard Sensing (ICRA 2016)</w:t>
+      </w:r>
+    </w:p>
+    <w:p>
+      <w:pPr>
+        <w:rPr>
+          <w:rFonts w:eastAsia="Times New Roman"/>
+        </w:rPr>
+      </w:pPr>
+      <w:proofErr w:type="spellStart"/>
+      <w:r>
+        <w:rPr>
+          <w:rFonts w:eastAsia="Times New Roman"/>
+        </w:rPr>
+        <w:t>Sikang</w:t>
+      </w:r>
+      <w:proofErr w:type="spellEnd"/>
+      <w:r>
+        <w:rPr>
+          <w:rFonts w:eastAsia="Times New Roman"/>
+        </w:rPr>
+        <w:t xml:space="preserve"> Liu, Michael Watterson, Sarah Tang, Vijay Kumar (</w:t>
+      </w:r>
+      <w:proofErr w:type="spellStart"/>
+      <w:r>
+        <w:rPr>
+          <w:rFonts w:eastAsia="Times New Roman"/>
+        </w:rPr>
+        <w:t>UPenn</w:t>
+      </w:r>
+      <w:proofErr w:type="spellEnd"/>
+      <w:r>
+        <w:rPr>
+          <w:rFonts w:eastAsia="Times New Roman"/>
+        </w:rPr>
+        <w:t xml:space="preserve">) </w:t>
+      </w:r>
+    </w:p>
+    <w:p>
+      <w:pPr>
+        <w:rPr>
+          <w:rFonts w:eastAsia="Times New Roman"/>
+        </w:rPr>
+      </w:pPr>
+      <w:r>
+        <w:rPr>
+          <w:rFonts w:eastAsia="Times New Roman"/>
+        </w:rPr>
+        <w:t>Decompose state space into convex regions?</w:t>
+      </w:r>
+    </w:p>
+    <w:p>
+      <w:pPr>
+        <w:pStyle w:val="ListParagraph"/>
+        <w:numPr>
+          <w:ilvl w:val="0"/>
+          <w:numId w:val="21"/>
+        </w:numPr>
+      </w:pPr>
+      <w:r>
+        <w:t>Normal long range planning, with dynamic short-range planning that can avoid obstacles in real time</w:t>
+      </w:r>
+    </w:p>
+    <w:p>
+      <w:pPr>
+        <w:pStyle w:val="ListParagraph"/>
+        <w:numPr>
+          <w:ilvl w:val="0"/>
+          <w:numId w:val="21"/>
+        </w:numPr>
+      </w:pPr>
+      <w:r>
         <w:lastRenderedPageBreak/>
-        <w:t>High Speed Navigation For Quadrotors With Limited Onboard Sensing (ICRA 2016)</w:t>
-      </w:r>
-    </w:p>
-    <w:p>
-      <w:pPr>
-        <w:rPr>
-          <w:rFonts w:eastAsia="Times New Roman"/>
-        </w:rPr>
-      </w:pPr>
-      <w:r>
-        <w:rPr>
-          <w:rFonts w:eastAsia="Times New Roman"/>
-        </w:rPr>
-        <w:t xml:space="preserve">Sikang Liu, Michael Watterson, Sarah Tang, Vijay Kumar (UPenn) </w:t>
-      </w:r>
-    </w:p>
-    <w:p>
-      <w:pPr>
-        <w:rPr>
-          <w:rFonts w:eastAsia="Times New Roman"/>
-        </w:rPr>
-      </w:pPr>
-      <w:r>
-        <w:rPr>
-          <w:rFonts w:eastAsia="Times New Roman"/>
-        </w:rPr>
-        <w:t>Decompose state space into convex regions?</w:t>
-      </w:r>
-    </w:p>
-    <w:p>
-      <w:pPr>
-        <w:pStyle w:val="ListParagraph"/>
-        <w:numPr>
-          <w:ilvl w:val="0"/>
-          <w:numId w:val="21"/>
-        </w:numPr>
-      </w:pPr>
-      <w:r>
-        <w:t>Normal long range planning, with dynamic short-range planning that can avoid obstacles in real time</w:t>
-      </w:r>
-    </w:p>
-    <w:p>
-      <w:pPr>
-        <w:pStyle w:val="ListParagraph"/>
-        <w:numPr>
-          <w:ilvl w:val="0"/>
-          <w:numId w:val="21"/>
-        </w:numPr>
-      </w:pPr>
-      <w:r>
         <w:t>Detects obstacles and create a map representation of the environment on-the-fly, explicitly incorporating computational demands of translating raw sensor data to a map for trajectory planning</w:t>
       </w:r>
     </w:p>
@@ -910,8 +1102,37 @@
     </w:p>
     <w:p>
       <w:r>
-        <w:t>M Kalakrishnan, S CHitta, E Theodorou, P Pastor, S Schaal</w:t>
-      </w:r>
+        <w:t xml:space="preserve">M </w:t>
+      </w:r>
+      <w:proofErr w:type="spellStart"/>
+      <w:r>
+        <w:t>Kalakrishnan</w:t>
+      </w:r>
+      <w:proofErr w:type="spellEnd"/>
+      <w:r>
+        <w:t xml:space="preserve">, S </w:t>
+      </w:r>
+      <w:proofErr w:type="spellStart"/>
+      <w:r>
+        <w:t>CHitta</w:t>
+      </w:r>
+      <w:proofErr w:type="spellEnd"/>
+      <w:r>
+        <w:t xml:space="preserve">, E </w:t>
+      </w:r>
+      <w:proofErr w:type="spellStart"/>
+      <w:r>
+        <w:t>Theodorou</w:t>
+      </w:r>
+      <w:proofErr w:type="spellEnd"/>
+      <w:r>
+        <w:t xml:space="preserve">, P Pastor, S </w:t>
+      </w:r>
+      <w:proofErr w:type="spellStart"/>
+      <w:r>
+        <w:t>Schaal</w:t>
+      </w:r>
+      <w:proofErr w:type="spellEnd"/>
     </w:p>
     <w:p>
       <w:pPr>
@@ -942,7 +1163,77 @@
         <w:rPr>
           <w:rFonts w:eastAsia="Times New Roman"/>
         </w:rPr>
-        <w:t>U. Schwesinger, M. Rufli, P. Furgale, and R. Siegwart, “A samplingbased partial motion planning framework for system-compliant navigation along a reference path,” in Intelligent Vehicles Symposium (IV), pp. 391–396, IEEE, 2013.</w:t>
+        <w:t xml:space="preserve">U. </w:t>
+      </w:r>
+      <w:proofErr w:type="spellStart"/>
+      <w:r>
+        <w:rPr>
+          <w:rFonts w:eastAsia="Times New Roman"/>
+        </w:rPr>
+        <w:t>Schwesinger</w:t>
+      </w:r>
+      <w:proofErr w:type="spellEnd"/>
+      <w:r>
+        <w:rPr>
+          <w:rFonts w:eastAsia="Times New Roman"/>
+        </w:rPr>
+        <w:t xml:space="preserve">, M. </w:t>
+      </w:r>
+      <w:proofErr w:type="spellStart"/>
+      <w:r>
+        <w:rPr>
+          <w:rFonts w:eastAsia="Times New Roman"/>
+        </w:rPr>
+        <w:t>Rufli</w:t>
+      </w:r>
+      <w:proofErr w:type="spellEnd"/>
+      <w:r>
+        <w:rPr>
+          <w:rFonts w:eastAsia="Times New Roman"/>
+        </w:rPr>
+        <w:t xml:space="preserve">, P. </w:t>
+      </w:r>
+      <w:proofErr w:type="spellStart"/>
+      <w:r>
+        <w:rPr>
+          <w:rFonts w:eastAsia="Times New Roman"/>
+        </w:rPr>
+        <w:t>Furgale</w:t>
+      </w:r>
+      <w:proofErr w:type="spellEnd"/>
+      <w:r>
+        <w:rPr>
+          <w:rFonts w:eastAsia="Times New Roman"/>
+        </w:rPr>
+        <w:t xml:space="preserve">, and R. </w:t>
+      </w:r>
+      <w:proofErr w:type="spellStart"/>
+      <w:r>
+        <w:rPr>
+          <w:rFonts w:eastAsia="Times New Roman"/>
+        </w:rPr>
+        <w:t>Siegwart</w:t>
+      </w:r>
+      <w:proofErr w:type="spellEnd"/>
+      <w:r>
+        <w:rPr>
+          <w:rFonts w:eastAsia="Times New Roman"/>
+        </w:rPr>
+        <w:t xml:space="preserve">, “A </w:t>
+      </w:r>
+      <w:proofErr w:type="spellStart"/>
+      <w:r>
+        <w:rPr>
+          <w:rFonts w:eastAsia="Times New Roman"/>
+        </w:rPr>
+        <w:t>samplingbased</w:t>
+      </w:r>
+      <w:proofErr w:type="spellEnd"/>
+      <w:r>
+        <w:rPr>
+          <w:rFonts w:eastAsia="Times New Roman"/>
+        </w:rPr>
+        <w:t xml:space="preserve"> partial motion planning framework for system-compliant navigation along a reference path,” in Intelligent Vehicles Symposium (IV), pp. 391–396, IEEE, 2013.</w:t>
       </w:r>
       <w:r>
         <w:rPr>
@@ -975,7 +1266,49 @@
         <w:rPr>
           <w:rFonts w:eastAsia="Times New Roman"/>
         </w:rPr>
-        <w:t xml:space="preserve">M. W. Mueller, M. Hehn, and R. D’Andrea, “A computationally efficient motion primitive for quadrocopter trajectory generation,” IEEE Transactions on Robotics, vol. 31, no. 6, pp. 1294–1310, 2015. </w:t>
+        <w:t xml:space="preserve">M. W. Mueller, M. </w:t>
+      </w:r>
+      <w:proofErr w:type="spellStart"/>
+      <w:r>
+        <w:rPr>
+          <w:rFonts w:eastAsia="Times New Roman"/>
+        </w:rPr>
+        <w:t>Hehn</w:t>
+      </w:r>
+      <w:proofErr w:type="spellEnd"/>
+      <w:r>
+        <w:rPr>
+          <w:rFonts w:eastAsia="Times New Roman"/>
+        </w:rPr>
+        <w:t xml:space="preserve">, and R. </w:t>
+      </w:r>
+      <w:proofErr w:type="spellStart"/>
+      <w:r>
+        <w:rPr>
+          <w:rFonts w:eastAsia="Times New Roman"/>
+        </w:rPr>
+        <w:t>D’Andrea</w:t>
+      </w:r>
+      <w:proofErr w:type="spellEnd"/>
+      <w:r>
+        <w:rPr>
+          <w:rFonts w:eastAsia="Times New Roman"/>
+        </w:rPr>
+        <w:t xml:space="preserve">, “A computationally efficient motion primitive for </w:t>
+      </w:r>
+      <w:proofErr w:type="spellStart"/>
+      <w:r>
+        <w:rPr>
+          <w:rFonts w:eastAsia="Times New Roman"/>
+        </w:rPr>
+        <w:t>quadrocopter</w:t>
+      </w:r>
+      <w:proofErr w:type="spellEnd"/>
+      <w:r>
+        <w:rPr>
+          <w:rFonts w:eastAsia="Times New Roman"/>
+        </w:rPr>
+        <w:t xml:space="preserve"> trajectory generation,” IEEE Transactions on Robotics, vol. 31, no. 6, pp. 1294–1310, 2015. </w:t>
       </w:r>
     </w:p>
     <w:p>
@@ -1013,7 +1346,91 @@
         <w:rPr>
           <w:rFonts w:eastAsia="Times New Roman"/>
         </w:rPr>
-        <w:t xml:space="preserve">P. Krusi, B. B ¨ ucheler, F. Pomerleau, U. Schwesinger, R. Siegwart, and ¨ P. Furgale, “Lighting-invariant adaptive route following using iterative closest point matching,” Journal of Field Robotics, vol. 32, no. 4, pp. 534–564, 2015. </w:t>
+        <w:t xml:space="preserve">P. </w:t>
+      </w:r>
+      <w:proofErr w:type="spellStart"/>
+      <w:r>
+        <w:rPr>
+          <w:rFonts w:eastAsia="Times New Roman"/>
+        </w:rPr>
+        <w:t>Krusi</w:t>
+      </w:r>
+      <w:proofErr w:type="spellEnd"/>
+      <w:r>
+        <w:rPr>
+          <w:rFonts w:eastAsia="Times New Roman"/>
+        </w:rPr>
+        <w:t xml:space="preserve">, B. B ¨ </w:t>
+      </w:r>
+      <w:proofErr w:type="spellStart"/>
+      <w:r>
+        <w:rPr>
+          <w:rFonts w:eastAsia="Times New Roman"/>
+        </w:rPr>
+        <w:t>ucheler</w:t>
+      </w:r>
+      <w:proofErr w:type="spellEnd"/>
+      <w:r>
+        <w:rPr>
+          <w:rFonts w:eastAsia="Times New Roman"/>
+        </w:rPr>
+        <w:t xml:space="preserve">, F. </w:t>
+      </w:r>
+      <w:proofErr w:type="spellStart"/>
+      <w:r>
+        <w:rPr>
+          <w:rFonts w:eastAsia="Times New Roman"/>
+        </w:rPr>
+        <w:t>Pomerleau</w:t>
+      </w:r>
+      <w:proofErr w:type="spellEnd"/>
+      <w:r>
+        <w:rPr>
+          <w:rFonts w:eastAsia="Times New Roman"/>
+        </w:rPr>
+        <w:t xml:space="preserve">, U. </w:t>
+      </w:r>
+      <w:proofErr w:type="spellStart"/>
+      <w:r>
+        <w:rPr>
+          <w:rFonts w:eastAsia="Times New Roman"/>
+        </w:rPr>
+        <w:t>Schwesinger</w:t>
+      </w:r>
+      <w:proofErr w:type="spellEnd"/>
+      <w:r>
+        <w:rPr>
+          <w:rFonts w:eastAsia="Times New Roman"/>
+        </w:rPr>
+        <w:t xml:space="preserve">, R. </w:t>
+      </w:r>
+      <w:proofErr w:type="spellStart"/>
+      <w:r>
+        <w:rPr>
+          <w:rFonts w:eastAsia="Times New Roman"/>
+        </w:rPr>
+        <w:t>Siegwart</w:t>
+      </w:r>
+      <w:proofErr w:type="spellEnd"/>
+      <w:r>
+        <w:rPr>
+          <w:rFonts w:eastAsia="Times New Roman"/>
+        </w:rPr>
+        <w:t xml:space="preserve">, and ¨ P. </w:t>
+      </w:r>
+      <w:proofErr w:type="spellStart"/>
+      <w:r>
+        <w:rPr>
+          <w:rFonts w:eastAsia="Times New Roman"/>
+        </w:rPr>
+        <w:t>Furgale</w:t>
+      </w:r>
+      <w:proofErr w:type="spellEnd"/>
+      <w:r>
+        <w:rPr>
+          <w:rFonts w:eastAsia="Times New Roman"/>
+        </w:rPr>
+        <w:t xml:space="preserve">, “Lighting-invariant adaptive route following using iterative closest point matching,” Journal of Field Robotics, vol. 32, no. 4, pp. 534–564, 2015. </w:t>
       </w:r>
     </w:p>
     <w:p>
@@ -1197,7 +1614,49 @@
         <w:rPr>
           <w:rFonts w:eastAsia="Times New Roman"/>
         </w:rPr>
-        <w:t>M. Pivtoraiko, D. Mellinger, and V. Kumar, “Incremental microuav motion replanning for exploring unknown environments,” in IEEE International Conference on Robotics and Automation (ICRA), pp. 2452–2458, IEEE, 2013. [16]</w:t>
+        <w:t xml:space="preserve">M. </w:t>
+      </w:r>
+      <w:proofErr w:type="spellStart"/>
+      <w:r>
+        <w:rPr>
+          <w:rFonts w:eastAsia="Times New Roman"/>
+        </w:rPr>
+        <w:t>Pivtoraiko</w:t>
+      </w:r>
+      <w:proofErr w:type="spellEnd"/>
+      <w:r>
+        <w:rPr>
+          <w:rFonts w:eastAsia="Times New Roman"/>
+        </w:rPr>
+        <w:t xml:space="preserve">, D. Mellinger, and V. Kumar, “Incremental </w:t>
+      </w:r>
+      <w:proofErr w:type="spellStart"/>
+      <w:r>
+        <w:rPr>
+          <w:rFonts w:eastAsia="Times New Roman"/>
+        </w:rPr>
+        <w:t>microuav</w:t>
+      </w:r>
+      <w:proofErr w:type="spellEnd"/>
+      <w:r>
+        <w:rPr>
+          <w:rFonts w:eastAsia="Times New Roman"/>
+        </w:rPr>
+        <w:t xml:space="preserve"> motion </w:t>
+      </w:r>
+      <w:proofErr w:type="spellStart"/>
+      <w:r>
+        <w:rPr>
+          <w:rFonts w:eastAsia="Times New Roman"/>
+        </w:rPr>
+        <w:t>replanning</w:t>
+      </w:r>
+      <w:proofErr w:type="spellEnd"/>
+      <w:r>
+        <w:rPr>
+          <w:rFonts w:eastAsia="Times New Roman"/>
+        </w:rPr>
+        <w:t xml:space="preserve"> for exploring unknown environments,” in IEEE International Conference on Robotics and Automation (ICRA), pp. 2452–2458, IEEE, 2013. [16]</w:t>
       </w:r>
     </w:p>
     <w:p>
@@ -1215,7 +1674,21 @@
         <w:rPr>
           <w:rFonts w:eastAsia="Times New Roman"/>
         </w:rPr>
-        <w:t>Motion primitives, discretize state space, use graph search algorithm, nativate through partially known environment.  Requires lots of motion primitives to work well</w:t>
+        <w:t xml:space="preserve">Motion primitives, discretize state space, use graph search algorithm, </w:t>
+      </w:r>
+      <w:proofErr w:type="spellStart"/>
+      <w:r>
+        <w:rPr>
+          <w:rFonts w:eastAsia="Times New Roman"/>
+        </w:rPr>
+        <w:t>nativate</w:t>
+      </w:r>
+      <w:proofErr w:type="spellEnd"/>
+      <w:r>
+        <w:rPr>
+          <w:rFonts w:eastAsia="Times New Roman"/>
+        </w:rPr>
+        <w:t xml:space="preserve"> through partially known environment.  Requires lots of motion primitives to work well</w:t>
       </w:r>
     </w:p>
     <w:p/>
@@ -1235,14 +1708,44 @@
         <w:rPr>
           <w:rFonts w:eastAsia="Times New Roman"/>
         </w:rPr>
-        <w:t>A. J. Barry, High-Speed Autonomous Obstacle Avoidance with Pushbroom Stereo. PhD thesis, Massachusetts Institute of Technology, 2016. [17]</w:t>
+        <w:t xml:space="preserve">A. J. Barry, High-Speed Autonomous Obstacle Avoidance with </w:t>
+      </w:r>
+      <w:proofErr w:type="spellStart"/>
+      <w:r>
+        <w:rPr>
+          <w:rFonts w:eastAsia="Times New Roman"/>
+        </w:rPr>
+        <w:t>Pushbroom</w:t>
+      </w:r>
+      <w:proofErr w:type="spellEnd"/>
+      <w:r>
+        <w:rPr>
+          <w:rFonts w:eastAsia="Times New Roman"/>
+        </w:rPr>
+        <w:t xml:space="preserve"> Stereo. PhD thesis, Massachusetts Institute of Technology, 2016. [17]</w:t>
       </w:r>
     </w:p>
     <w:p/>
     <w:p/>
     <w:p>
       <w:r>
-        <w:t>Aditya Paranjape, Kevin Meier, Xichen Shi, Soon-Jo Chung, Seth Hutchinson (McGill, U of Illinois)</w:t>
+        <w:t xml:space="preserve">Aditya </w:t>
+      </w:r>
+      <w:proofErr w:type="spellStart"/>
+      <w:r>
+        <w:t>Paranjape</w:t>
+      </w:r>
+      <w:proofErr w:type="spellEnd"/>
+      <w:r>
+        <w:t xml:space="preserve">, Kevin Meier, </w:t>
+      </w:r>
+      <w:proofErr w:type="spellStart"/>
+      <w:r>
+        <w:t>Xichen</w:t>
+      </w:r>
+      <w:proofErr w:type="spellEnd"/>
+      <w:r>
+        <w:t xml:space="preserve"> Shi, Soon-Jo Chung, Seth Hutchinson (McGill, U of Illinois)</w:t>
       </w:r>
     </w:p>
     <w:p>
@@ -1266,15 +1769,90 @@
         </w:numPr>
       </w:pPr>
       <w:r>
-        <w:t>very shittily written</w:t>
+        <w:t xml:space="preserve">very </w:t>
+      </w:r>
+      <w:proofErr w:type="spellStart"/>
+      <w:r>
+        <w:t>shittily</w:t>
+      </w:r>
+      <w:proofErr w:type="spellEnd"/>
+      <w:r>
+        <w:t xml:space="preserve"> written</w:t>
       </w:r>
     </w:p>
     <w:p/>
+    <w:p/>
+    <w:p>
+      <w:pPr>
+        <w:rPr>
+          <w:rFonts w:eastAsia="Times New Roman"/>
+        </w:rPr>
+      </w:pPr>
+      <w:r>
+        <w:rPr>
+          <w:rFonts w:eastAsia="Times New Roman"/>
+        </w:rPr>
+        <w:t xml:space="preserve">B. Landry, R. </w:t>
+      </w:r>
+      <w:proofErr w:type="spellStart"/>
+      <w:r>
+        <w:rPr>
+          <w:rFonts w:eastAsia="Times New Roman"/>
+        </w:rPr>
+        <w:t>Deits</w:t>
+      </w:r>
+      <w:proofErr w:type="spellEnd"/>
+      <w:r>
+        <w:rPr>
+          <w:rFonts w:eastAsia="Times New Roman"/>
+        </w:rPr>
+        <w:t xml:space="preserve">, P. R. Florence, and R. </w:t>
+      </w:r>
+      <w:proofErr w:type="spellStart"/>
+      <w:r>
+        <w:rPr>
+          <w:rFonts w:eastAsia="Times New Roman"/>
+        </w:rPr>
+        <w:t>Tedrake</w:t>
+      </w:r>
+      <w:proofErr w:type="spellEnd"/>
+      <w:r>
+        <w:rPr>
+          <w:rFonts w:eastAsia="Times New Roman"/>
+        </w:rPr>
+        <w:t>, “Aggressive quadrotor flight through cluttered environments using mixed integer programming,” 2016.</w:t>
+      </w:r>
+      <w:r>
+        <w:rPr>
+          <w:rFonts w:eastAsia="Times New Roman"/>
+        </w:rPr>
+        <w:t xml:space="preserve"> </w:t>
+      </w:r>
+    </w:p>
+    <w:p>
+      <w:pPr>
+        <w:pStyle w:val="ListParagraph"/>
+        <w:numPr>
+          <w:ilvl w:val="0"/>
+          <w:numId w:val="19"/>
+        </w:numPr>
+        <w:rPr>
+          <w:rFonts w:eastAsia="Times New Roman"/>
+        </w:rPr>
+      </w:pPr>
+      <w:r>
+        <w:rPr>
+          <w:rFonts w:eastAsia="Times New Roman"/>
+        </w:rPr>
+        <w:t>Flies high-speed through forest using only on-board vision and planning, picking collision-free next maneuvers from motion library.  Cites insufficient richness of motion primitive library and discretization in start state as responsible for 50% of experimental failures</w:t>
+      </w:r>
+    </w:p>
     <w:p>
       <w:r>
         <w:br w:type="page"/>
       </w:r>
     </w:p>
+    <w:p/>
     <w:p>
       <w:pPr>
         <w:rPr>
@@ -1287,7 +1865,6 @@
           <w:b/>
           <w:sz w:val="32"/>
         </w:rPr>
-        <w:lastRenderedPageBreak/>
         <w:t>Polynomial Trajectory Optimization without Discrete Sampling</w:t>
       </w:r>
     </w:p>
@@ -1315,8 +1892,13 @@
         </w:numPr>
       </w:pPr>
       <w:r>
-        <w:t>Uses continuous-time basis function to express trajectories, and plan from arbitrary points in the state space to allow greater flexibility for online replanning</w:t>
-      </w:r>
+        <w:t xml:space="preserve">Uses continuous-time basis function to express trajectories, and plan from arbitrary points in the state space to allow greater flexibility for online </w:t>
+      </w:r>
+      <w:proofErr w:type="spellStart"/>
+      <w:r>
+        <w:t>replanning</w:t>
+      </w:r>
+      <w:proofErr w:type="spellEnd"/>
     </w:p>
     <w:p>
       <w:pPr>
@@ -1351,7 +1933,15 @@
         </w:numPr>
       </w:pPr>
       <w:r>
-        <w:t>under 50 ms for complete planning cycle, faster than sampling-based methods</w:t>
+        <w:t xml:space="preserve">under 50 </w:t>
+      </w:r>
+      <w:proofErr w:type="spellStart"/>
+      <w:r>
+        <w:t>ms</w:t>
+      </w:r>
+      <w:proofErr w:type="spellEnd"/>
+      <w:r>
+        <w:t xml:space="preserve"> for complete planning cycle, faster than sampling-based methods</w:t>
       </w:r>
     </w:p>
     <w:p>
@@ -1363,7 +1953,15 @@
         </w:numPr>
       </w:pPr>
       <w:r>
-        <w:t>can replan while maintaining smooth continuous paths</w:t>
+        <w:t xml:space="preserve">can </w:t>
+      </w:r>
+      <w:proofErr w:type="spellStart"/>
+      <w:r>
+        <w:t>replan</w:t>
+      </w:r>
+      <w:proofErr w:type="spellEnd"/>
+      <w:r>
+        <w:t xml:space="preserve"> while maintaining smooth continuous paths</w:t>
       </w:r>
     </w:p>
     <w:p>
@@ -1387,7 +1985,15 @@
         </w:numPr>
       </w:pPr>
       <w:r>
-        <w:t>Requires simplified model of multicopter dynamics</w:t>
+        <w:t xml:space="preserve">Requires simplified model of </w:t>
+      </w:r>
+      <w:proofErr w:type="spellStart"/>
+      <w:r>
+        <w:t>multicopter</w:t>
+      </w:r>
+      <w:proofErr w:type="spellEnd"/>
+      <w:r>
+        <w:t xml:space="preserve"> dynamics</w:t>
       </w:r>
     </w:p>
     <w:p>
@@ -1429,12 +2035,60 @@
     <w:p/>
     <w:p>
       <w:r>
-        <w:t>Continuous-Time Trajectory Optimization for Online UAV Replanning (IROS 2016) [1]</w:t>
-      </w:r>
-    </w:p>
-    <w:p>
-      <w:r>
-        <w:t>Helen Oleyinikova, Michael Burri, Zachary Taylor, Juan Nieto, Roland Siegwart, Enric Calceran (ETC Zurich)</w:t>
+        <w:t xml:space="preserve">Continuous-Time Trajectory Optimization for Online UAV </w:t>
+      </w:r>
+      <w:proofErr w:type="spellStart"/>
+      <w:r>
+        <w:t>Replanning</w:t>
+      </w:r>
+      <w:proofErr w:type="spellEnd"/>
+      <w:r>
+        <w:t xml:space="preserve"> (IROS 2016) [1]</w:t>
+      </w:r>
+    </w:p>
+    <w:p>
+      <w:r>
+        <w:t xml:space="preserve">Helen </w:t>
+      </w:r>
+      <w:proofErr w:type="spellStart"/>
+      <w:r>
+        <w:t>Oleyinikova</w:t>
+      </w:r>
+      <w:proofErr w:type="spellEnd"/>
+      <w:r>
+        <w:t xml:space="preserve">, Michael </w:t>
+      </w:r>
+      <w:proofErr w:type="spellStart"/>
+      <w:r>
+        <w:t>Burri</w:t>
+      </w:r>
+      <w:proofErr w:type="spellEnd"/>
+      <w:r>
+        <w:t xml:space="preserve">, Zachary Taylor, Juan Nieto, Roland </w:t>
+      </w:r>
+      <w:proofErr w:type="spellStart"/>
+      <w:r>
+        <w:t>Siegwart</w:t>
+      </w:r>
+      <w:proofErr w:type="spellEnd"/>
+      <w:r>
+        <w:t xml:space="preserve">, </w:t>
+      </w:r>
+      <w:proofErr w:type="spellStart"/>
+      <w:r>
+        <w:t>Enric</w:t>
+      </w:r>
+      <w:proofErr w:type="spellEnd"/>
+      <w:r>
+        <w:t xml:space="preserve"> </w:t>
+      </w:r>
+      <w:proofErr w:type="spellStart"/>
+      <w:r>
+        <w:t>Calceran</w:t>
+      </w:r>
+      <w:proofErr w:type="spellEnd"/>
+      <w:r>
+        <w:t xml:space="preserve"> (ETC Zurich)</w:t>
       </w:r>
     </w:p>
     <w:p>
@@ -1458,7 +2112,23 @@
         </w:numPr>
       </w:pPr>
       <w:r>
-        <w:t>Use a bunch of polynomials as basis functions, vary one parameter (segment time) to ensure these trajectories are dynamically feasible given simplified model of multicopter dynamics</w:t>
+        <w:t xml:space="preserve">Use a bunch of polynomials as </w:t>
+      </w:r>
+      <w:proofErr w:type="spellStart"/>
+      <w:r>
+        <w:t>basis</w:t>
+      </w:r>
+      <w:proofErr w:type="spellEnd"/>
+      <w:r>
+        <w:t xml:space="preserve"> functions, vary one parameter (segment time) to ensure these trajectories are dynamically feasible given simplified model of </w:t>
+      </w:r>
+      <w:proofErr w:type="spellStart"/>
+      <w:r>
+        <w:t>multicopter</w:t>
+      </w:r>
+      <w:proofErr w:type="spellEnd"/>
+      <w:r>
+        <w:t xml:space="preserve"> dynamics</w:t>
       </w:r>
     </w:p>
     <w:p>
@@ -1482,7 +2152,23 @@
         </w:numPr>
       </w:pPr>
       <w:r>
-        <w:t>Under 50 ms for complete planning cycle (runts in real-time at 4 HZ, mean latency of 40 ms between acquiring depth data to generate feasible collision-free trajectory)</w:t>
+        <w:t xml:space="preserve">Under 50 </w:t>
+      </w:r>
+      <w:proofErr w:type="spellStart"/>
+      <w:r>
+        <w:t>ms</w:t>
+      </w:r>
+      <w:proofErr w:type="spellEnd"/>
+      <w:r>
+        <w:t xml:space="preserve"> for complete planning cycle (runts in real-time at 4 HZ, mean latency of 40 </w:t>
+      </w:r>
+      <w:proofErr w:type="spellStart"/>
+      <w:r>
+        <w:t>ms</w:t>
+      </w:r>
+      <w:proofErr w:type="spellEnd"/>
+      <w:r>
+        <w:t xml:space="preserve"> between acquiring depth data to generate feasible collision-free trajectory)</w:t>
       </w:r>
     </w:p>
     <w:p>
@@ -1494,7 +2180,15 @@
         </w:numPr>
       </w:pPr>
       <w:r>
-        <w:t>Faster than smapling-based methods but solve small percentage of problems</w:t>
+        <w:t xml:space="preserve">Faster than </w:t>
+      </w:r>
+      <w:proofErr w:type="spellStart"/>
+      <w:r>
+        <w:t>smapling</w:t>
+      </w:r>
+      <w:proofErr w:type="spellEnd"/>
+      <w:r>
+        <w:t>-based methods but solve small percentage of problems</w:t>
       </w:r>
     </w:p>
     <w:p/>
@@ -1566,7 +2260,15 @@
         </w:numPr>
       </w:pPr>
       <w:r>
-        <w:t>Outperforms traditional rrt methods in control space for execution time</w:t>
+        <w:t xml:space="preserve">Outperforms traditional </w:t>
+      </w:r>
+      <w:proofErr w:type="spellStart"/>
+      <w:r>
+        <w:t>rrt</w:t>
+      </w:r>
+      <w:proofErr w:type="spellEnd"/>
+      <w:r>
+        <w:t xml:space="preserve"> methods in control space for execution time</w:t>
       </w:r>
     </w:p>
     <w:p>
@@ -1646,7 +2348,15 @@
         </w:numPr>
       </w:pPr>
       <w:r>
-        <w:t>Solves mixed integer linear program over receding horizon to find trajectories that incrementally move towards a goal, incorporating  collision avoidance heuristic</w:t>
+        <w:t xml:space="preserve">Solves mixed integer linear program over receding horizon to find trajectories that incrementally move towards a goal, </w:t>
+      </w:r>
+      <w:proofErr w:type="gramStart"/>
+      <w:r>
+        <w:t>incorporating  collision</w:t>
+      </w:r>
+      <w:proofErr w:type="gramEnd"/>
+      <w:r>
+        <w:t xml:space="preserve"> avoidance heuristic</w:t>
       </w:r>
     </w:p>
     <w:p/>
@@ -1657,7 +2367,15 @@
     </w:p>
     <w:p>
       <w:r>
-        <w:t>Daniel Mellinger and Vijay Kumar (UPenn)</w:t>
+        <w:t>Daniel Mellinger and Vijay Kumar (</w:t>
+      </w:r>
+      <w:proofErr w:type="spellStart"/>
+      <w:r>
+        <w:t>UPenn</w:t>
+      </w:r>
+      <w:proofErr w:type="spellEnd"/>
+      <w:r>
+        <w:t>)</w:t>
       </w:r>
     </w:p>
     <w:p>
@@ -1669,7 +2387,15 @@
         </w:numPr>
       </w:pPr>
       <w:r>
-        <w:t>Goes beyond linearized models that are stable under small roll and pitch angles or when a control lyapunov function can be synthesized</w:t>
+        <w:t xml:space="preserve">Goes beyond linearized models that are stable under small roll and pitch angles or when a control </w:t>
+      </w:r>
+      <w:proofErr w:type="spellStart"/>
+      <w:r>
+        <w:t>lyapunov</w:t>
+      </w:r>
+      <w:proofErr w:type="spellEnd"/>
+      <w:r>
+        <w:t xml:space="preserve"> function can be synthesized</w:t>
       </w:r>
     </w:p>
     <w:p>
@@ -1681,7 +2407,15 @@
         </w:numPr>
       </w:pPr>
       <w:r>
-        <w:t>Uses piecewise polynomial trajectories that minimize cost functionals derived from the square of the norm of the snap</w:t>
+        <w:t xml:space="preserve">Uses piecewise polynomial trajectories that minimize cost </w:t>
+      </w:r>
+      <w:proofErr w:type="spellStart"/>
+      <w:r>
+        <w:t>functionals</w:t>
+      </w:r>
+      <w:proofErr w:type="spellEnd"/>
+      <w:r>
+        <w:t xml:space="preserve"> derived from the square of the norm of the snap</w:t>
       </w:r>
     </w:p>
     <w:p>
@@ -1770,7 +2504,39 @@
     </w:p>
     <w:p>
       <w:r>
-        <w:t>Charles richter, adam bry, Nicholas roy (MIT)</w:t>
+        <w:t xml:space="preserve">Charles </w:t>
+      </w:r>
+      <w:proofErr w:type="spellStart"/>
+      <w:r>
+        <w:t>richter</w:t>
+      </w:r>
+      <w:proofErr w:type="spellEnd"/>
+      <w:r>
+        <w:t xml:space="preserve">, </w:t>
+      </w:r>
+      <w:proofErr w:type="spellStart"/>
+      <w:r>
+        <w:t>adam</w:t>
+      </w:r>
+      <w:proofErr w:type="spellEnd"/>
+      <w:r>
+        <w:t xml:space="preserve"> </w:t>
+      </w:r>
+      <w:proofErr w:type="spellStart"/>
+      <w:r>
+        <w:t>bry</w:t>
+      </w:r>
+      <w:proofErr w:type="spellEnd"/>
+      <w:r>
+        <w:t xml:space="preserve">, Nicholas </w:t>
+      </w:r>
+      <w:proofErr w:type="spellStart"/>
+      <w:r>
+        <w:t>roy</w:t>
+      </w:r>
+      <w:proofErr w:type="spellEnd"/>
+      <w:r>
+        <w:t xml:space="preserve"> (MIT)</w:t>
       </w:r>
     </w:p>
     <w:p>
@@ -1878,7 +2644,15 @@
         </w:numPr>
       </w:pPr>
       <w:r>
-        <w:t>Assumes an octomap representation of the environment is available</w:t>
+        <w:t xml:space="preserve">Assumes an </w:t>
+      </w:r>
+      <w:proofErr w:type="spellStart"/>
+      <w:r>
+        <w:t>octomap</w:t>
+      </w:r>
+      <w:proofErr w:type="spellEnd"/>
+      <w:r>
+        <w:t xml:space="preserve"> representation of the environment is available</w:t>
       </w:r>
     </w:p>
     <w:p>
@@ -1900,7 +2674,23 @@
     <w:p/>
     <w:p>
       <w:r>
-        <w:t>Incremental micro-uav motion replanning for exploring unknown environments (ICRA 2013) [8]</w:t>
+        <w:t>Incremental micro-</w:t>
+      </w:r>
+      <w:proofErr w:type="spellStart"/>
+      <w:r>
+        <w:t>uav</w:t>
+      </w:r>
+      <w:proofErr w:type="spellEnd"/>
+      <w:r>
+        <w:t xml:space="preserve"> motion </w:t>
+      </w:r>
+      <w:proofErr w:type="spellStart"/>
+      <w:r>
+        <w:t>replanning</w:t>
+      </w:r>
+      <w:proofErr w:type="spellEnd"/>
+      <w:r>
+        <w:t xml:space="preserve"> for exploring unknown environments (ICRA 2013) [8]</w:t>
       </w:r>
     </w:p>
     <w:p>
@@ -1960,7 +2750,15 @@
         </w:numPr>
       </w:pPr>
       <w:r>
-        <w:t>step is then multiplied by riemennian metric to ensure smooth, incremental updates</w:t>
+        <w:t xml:space="preserve">step is then multiplied by </w:t>
+      </w:r>
+      <w:proofErr w:type="spellStart"/>
+      <w:r>
+        <w:t>riemennian</w:t>
+      </w:r>
+      <w:proofErr w:type="spellEnd"/>
+      <w:r>
+        <w:t xml:space="preserve"> metric to ensure smooth, incremental updates</w:t>
       </w:r>
     </w:p>
     <w:p/>
@@ -1980,16 +2778,52 @@
     </w:p>
     <w:p>
       <w:r>
-        <w:t>Real-time visual-inertial mapping, re-localization and planning onboard mavs in unknown environments (IROS 2015)</w:t>
+        <w:t xml:space="preserve">Real-time visual-inertial mapping, re-localization and planning onboard </w:t>
+      </w:r>
+      <w:proofErr w:type="spellStart"/>
+      <w:r>
+        <w:t>mavs</w:t>
+      </w:r>
+      <w:proofErr w:type="spellEnd"/>
+      <w:r>
+        <w:t xml:space="preserve"> in unknown environments (IROS 2015)</w:t>
       </w:r>
       <w:r>
         <w:t xml:space="preserve"> </w:t>
       </w:r>
     </w:p>
     <w:p>
-      <w:r>
-        <w:t>M.Burri, H.Oleynikova, M.W. Achtelik, R. Sigwart</w:t>
-      </w:r>
+      <w:proofErr w:type="spellStart"/>
+      <w:r>
+        <w:t>M.Burri</w:t>
+      </w:r>
+      <w:proofErr w:type="spellEnd"/>
+      <w:r>
+        <w:t xml:space="preserve">, </w:t>
+      </w:r>
+      <w:proofErr w:type="spellStart"/>
+      <w:proofErr w:type="gramStart"/>
+      <w:r>
+        <w:t>H.Oleynikova</w:t>
+      </w:r>
+      <w:proofErr w:type="spellEnd"/>
+      <w:proofErr w:type="gramEnd"/>
+      <w:r>
+        <w:t xml:space="preserve">, M.W. </w:t>
+      </w:r>
+      <w:proofErr w:type="spellStart"/>
+      <w:r>
+        <w:t>Achtelik</w:t>
+      </w:r>
+      <w:proofErr w:type="spellEnd"/>
+      <w:r>
+        <w:t xml:space="preserve">, R. </w:t>
+      </w:r>
+      <w:proofErr w:type="spellStart"/>
+      <w:r>
+        <w:t>Sigwart</w:t>
+      </w:r>
+      <w:proofErr w:type="spellEnd"/>
     </w:p>
     <w:p>
       <w:pPr>
@@ -2058,8 +2892,21 @@
     </w:p>
     <w:p>
       <w:r>
-        <w:t>J Borenstein, Y Koren</w:t>
-      </w:r>
+        <w:t xml:space="preserve">J </w:t>
+      </w:r>
+      <w:proofErr w:type="spellStart"/>
+      <w:r>
+        <w:t>Borenstein</w:t>
+      </w:r>
+      <w:proofErr w:type="spellEnd"/>
+      <w:r>
+        <w:t xml:space="preserve">, Y </w:t>
+      </w:r>
+      <w:proofErr w:type="spellStart"/>
+      <w:r>
+        <w:t>Koren</w:t>
+      </w:r>
+      <w:proofErr w:type="spellEnd"/>
     </w:p>
     <w:p>
       <w:pPr>
@@ -2097,7 +2944,23 @@
     </w:p>
     <w:p>
       <w:r>
-        <w:t>Tom Schouwenaars, Jonathan How, Eric Feron (MIT)</w:t>
+        <w:t xml:space="preserve">Tom </w:t>
+      </w:r>
+      <w:proofErr w:type="spellStart"/>
+      <w:r>
+        <w:t>Schouwenaars</w:t>
+      </w:r>
+      <w:proofErr w:type="spellEnd"/>
+      <w:r>
+        <w:t xml:space="preserve">, Jonathan How, Eric </w:t>
+      </w:r>
+      <w:proofErr w:type="spellStart"/>
+      <w:r>
+        <w:t>Feron</w:t>
+      </w:r>
+      <w:proofErr w:type="spellEnd"/>
+      <w:r>
+        <w:t xml:space="preserve"> (MIT)</w:t>
       </w:r>
     </w:p>
     <w:p>
@@ -2156,14 +3019,38 @@
     </w:p>
     <w:p>
       <w:r>
-        <w:t>Yoshiaki Kuwata, Tom Schouwenaars, Arthur Richards, Jonathan How (MIT)</w:t>
+        <w:t xml:space="preserve">Yoshiaki </w:t>
+      </w:r>
+      <w:proofErr w:type="spellStart"/>
+      <w:r>
+        <w:t>Kuwata</w:t>
+      </w:r>
+      <w:proofErr w:type="spellEnd"/>
+      <w:r>
+        <w:t xml:space="preserve">, Tom </w:t>
+      </w:r>
+      <w:proofErr w:type="spellStart"/>
+      <w:r>
+        <w:t>Schouwenaars</w:t>
+      </w:r>
+      <w:proofErr w:type="spellEnd"/>
+      <w:r>
+        <w:t>, Arthur Richards, Jonathan How (MIT)</w:t>
       </w:r>
     </w:p>
     <w:p/>
     <w:p/>
     <w:p>
       <w:r>
-        <w:t>High-speed Flight in an Ergodic Forest (arXiv, 2012)</w:t>
+        <w:t>High-speed Flight in an Ergodic Forest (</w:t>
+      </w:r>
+      <w:proofErr w:type="spellStart"/>
+      <w:r>
+        <w:t>arXiv</w:t>
+      </w:r>
+      <w:proofErr w:type="spellEnd"/>
+      <w:r>
+        <w:t>, 2012)</w:t>
       </w:r>
     </w:p>
     <w:p>
@@ -2201,7 +3088,49 @@
         <w:rPr>
           <w:rFonts w:eastAsia="Times New Roman"/>
         </w:rPr>
-        <w:t>M. Hehn and R. D’Andrea, “Real-time trajectory generation for interception maneuvers with quadrocopters,” in 2012 IEEE/RSJ International Conference on Intelligent Robots and Systems (IROS), 2012, pp. 4979–4984</w:t>
+        <w:t xml:space="preserve">M. </w:t>
+      </w:r>
+      <w:proofErr w:type="spellStart"/>
+      <w:r>
+        <w:rPr>
+          <w:rFonts w:eastAsia="Times New Roman"/>
+        </w:rPr>
+        <w:t>Hehn</w:t>
+      </w:r>
+      <w:proofErr w:type="spellEnd"/>
+      <w:r>
+        <w:rPr>
+          <w:rFonts w:eastAsia="Times New Roman"/>
+        </w:rPr>
+        <w:t xml:space="preserve"> and R. </w:t>
+      </w:r>
+      <w:proofErr w:type="spellStart"/>
+      <w:r>
+        <w:rPr>
+          <w:rFonts w:eastAsia="Times New Roman"/>
+        </w:rPr>
+        <w:t>D’Andrea</w:t>
+      </w:r>
+      <w:proofErr w:type="spellEnd"/>
+      <w:r>
+        <w:rPr>
+          <w:rFonts w:eastAsia="Times New Roman"/>
+        </w:rPr>
+        <w:t xml:space="preserve">, “Real-time trajectory generation for interception maneuvers with </w:t>
+      </w:r>
+      <w:proofErr w:type="spellStart"/>
+      <w:r>
+        <w:rPr>
+          <w:rFonts w:eastAsia="Times New Roman"/>
+        </w:rPr>
+        <w:t>quadrocopters</w:t>
+      </w:r>
+      <w:proofErr w:type="spellEnd"/>
+      <w:r>
+        <w:rPr>
+          <w:rFonts w:eastAsia="Times New Roman"/>
+        </w:rPr>
+        <w:t>,” in 2012 IEEE/RSJ International Conference on Intelligent Robots and Systems (IROS), 2012, pp. 4979–4984</w:t>
       </w:r>
     </w:p>
     <w:p>
@@ -2231,7 +3160,23 @@
     <w:p/>
     <w:p>
       <w:r>
-        <w:t>Incremental micro-uav motion replanning for exploring unknown environments (ICRA 2013)</w:t>
+        <w:t>Incremental micro-</w:t>
+      </w:r>
+      <w:proofErr w:type="spellStart"/>
+      <w:r>
+        <w:t>uav</w:t>
+      </w:r>
+      <w:proofErr w:type="spellEnd"/>
+      <w:r>
+        <w:t xml:space="preserve"> motion </w:t>
+      </w:r>
+      <w:proofErr w:type="spellStart"/>
+      <w:r>
+        <w:t>replanning</w:t>
+      </w:r>
+      <w:proofErr w:type="spellEnd"/>
+      <w:r>
+        <w:t xml:space="preserve"> for exploring unknown environments (ICRA 2013)</w:t>
       </w:r>
       <w:r>
         <w:t xml:space="preserve"> [8]</w:t>
@@ -2300,7 +3245,15 @@
         </w:numPr>
       </w:pPr>
       <w:r>
-        <w:t>step is then multiplied by riemennian metric to ensure smooth, incremental updates</w:t>
+        <w:t xml:space="preserve">step is then multiplied by </w:t>
+      </w:r>
+      <w:proofErr w:type="spellStart"/>
+      <w:r>
+        <w:t>riemennian</w:t>
+      </w:r>
+      <w:proofErr w:type="spellEnd"/>
+      <w:r>
+        <w:t xml:space="preserve"> metric to ensure smooth, incremental updates</w:t>
       </w:r>
     </w:p>
     <w:p/>
@@ -2324,7 +3277,35 @@
           <w:rFonts w:eastAsia="Times New Roman"/>
         </w:rPr>
         <w:lastRenderedPageBreak/>
-        <w:t>M. Shomin and R. Hollis, “Fast, dynamic trajectory planning for a dynamically stable mobile robot,” in Proc. IEEE/RSJ Intl. Conf. on Intell. Robots and Syst., Chicago, IL, Sept 2014, pp. 3636–3641.</w:t>
+        <w:t xml:space="preserve">M. </w:t>
+      </w:r>
+      <w:proofErr w:type="spellStart"/>
+      <w:r>
+        <w:rPr>
+          <w:rFonts w:eastAsia="Times New Roman"/>
+        </w:rPr>
+        <w:t>Shomin</w:t>
+      </w:r>
+      <w:proofErr w:type="spellEnd"/>
+      <w:r>
+        <w:rPr>
+          <w:rFonts w:eastAsia="Times New Roman"/>
+        </w:rPr>
+        <w:t xml:space="preserve"> and R. Hollis, “Fast, dynamic trajectory planning for a dynamically stable mobile robot,” in Proc. IEEE/RSJ Intl. Conf. on </w:t>
+      </w:r>
+      <w:proofErr w:type="spellStart"/>
+      <w:r>
+        <w:rPr>
+          <w:rFonts w:eastAsia="Times New Roman"/>
+        </w:rPr>
+        <w:t>Intell</w:t>
+      </w:r>
+      <w:proofErr w:type="spellEnd"/>
+      <w:r>
+        <w:rPr>
+          <w:rFonts w:eastAsia="Times New Roman"/>
+        </w:rPr>
+        <w:t>. Robots and Syst., Chicago, IL, Sept 2014, pp. 3636–3641.</w:t>
       </w:r>
     </w:p>
     <w:p/>
@@ -2346,7 +3327,49 @@
         <w:rPr>
           <w:rFonts w:eastAsia="Times New Roman"/>
         </w:rPr>
-        <w:t>R. Deits and R. Tedrake, “Efficient mixed-integer planning for uavs in cluttered environments,” in Proceedings of the 2015 IEEE International Conference on Robotics and Automation (ICRA), 2015, pp. 42–49</w:t>
+        <w:t xml:space="preserve">R. </w:t>
+      </w:r>
+      <w:proofErr w:type="spellStart"/>
+      <w:r>
+        <w:rPr>
+          <w:rFonts w:eastAsia="Times New Roman"/>
+        </w:rPr>
+        <w:t>Deits</w:t>
+      </w:r>
+      <w:proofErr w:type="spellEnd"/>
+      <w:r>
+        <w:rPr>
+          <w:rFonts w:eastAsia="Times New Roman"/>
+        </w:rPr>
+        <w:t xml:space="preserve"> and R. </w:t>
+      </w:r>
+      <w:proofErr w:type="spellStart"/>
+      <w:r>
+        <w:rPr>
+          <w:rFonts w:eastAsia="Times New Roman"/>
+        </w:rPr>
+        <w:t>Tedrake</w:t>
+      </w:r>
+      <w:proofErr w:type="spellEnd"/>
+      <w:r>
+        <w:rPr>
+          <w:rFonts w:eastAsia="Times New Roman"/>
+        </w:rPr>
+        <w:t xml:space="preserve">, “Efficient mixed-integer planning for </w:t>
+      </w:r>
+      <w:proofErr w:type="spellStart"/>
+      <w:r>
+        <w:rPr>
+          <w:rFonts w:eastAsia="Times New Roman"/>
+        </w:rPr>
+        <w:t>uavs</w:t>
+      </w:r>
+      <w:proofErr w:type="spellEnd"/>
+      <w:r>
+        <w:rPr>
+          <w:rFonts w:eastAsia="Times New Roman"/>
+        </w:rPr>
+        <w:t xml:space="preserve"> in cluttered environments,” in Proceedings of the 2015 IEEE International Conference on Robotics and Automation (ICRA), 2015, pp. 42–49</w:t>
       </w:r>
     </w:p>
     <w:p>
@@ -2401,7 +3424,23 @@
     </w:p>
     <w:p>
       <w:r>
-        <w:t>Jing Chen, Tianbo Liu, Shaojie Shen (Hong Kong University)</w:t>
+        <w:t xml:space="preserve">Jing Chen, </w:t>
+      </w:r>
+      <w:proofErr w:type="spellStart"/>
+      <w:r>
+        <w:t>Tianbo</w:t>
+      </w:r>
+      <w:proofErr w:type="spellEnd"/>
+      <w:r>
+        <w:t xml:space="preserve"> Liu, </w:t>
+      </w:r>
+      <w:proofErr w:type="spellStart"/>
+      <w:r>
+        <w:t>Shaojie</w:t>
+      </w:r>
+      <w:proofErr w:type="spellEnd"/>
+      <w:r>
+        <w:t xml:space="preserve"> Shen (Hong Kong University)</w:t>
       </w:r>
     </w:p>
     <w:p>
@@ -2413,8 +3452,13 @@
         </w:numPr>
       </w:pPr>
       <w:r>
-        <w:t>Instead of using convex regions to represent free-space, uses efficient operations in octree-based environment representation for online generation of collision-free flight corrider</w:t>
-      </w:r>
+        <w:t xml:space="preserve">Instead of using convex regions to represent free-space, uses efficient operations in octree-based environment representation for online generation of collision-free flight </w:t>
+      </w:r>
+      <w:proofErr w:type="spellStart"/>
+      <w:r>
+        <w:t>corrider</w:t>
+      </w:r>
+      <w:proofErr w:type="spellEnd"/>
     </w:p>
     <w:p>
       <w:pPr>
@@ -2453,6 +3497,7 @@
           <w:szCs w:val="36"/>
         </w:rPr>
       </w:pPr>
+      <w:proofErr w:type="spellStart"/>
       <w:r>
         <w:rPr>
           <w:rFonts w:ascii="Trebuchet MS" w:eastAsia="Times New Roman" w:hAnsi="Trebuchet MS"/>
@@ -2462,7 +3507,19 @@
           <w:sz w:val="26"/>
           <w:szCs w:val="26"/>
         </w:rPr>
-        <w:t>Pavone’s paper</w:t>
+        <w:t>Pavone’s</w:t>
+      </w:r>
+      <w:proofErr w:type="spellEnd"/>
+      <w:r>
+        <w:rPr>
+          <w:rFonts w:ascii="Trebuchet MS" w:eastAsia="Times New Roman" w:hAnsi="Trebuchet MS"/>
+          <w:b/>
+          <w:bCs/>
+          <w:color w:val="000000"/>
+          <w:sz w:val="26"/>
+          <w:szCs w:val="26"/>
+        </w:rPr>
+        <w:t xml:space="preserve"> paper</w:t>
       </w:r>
     </w:p>
     <w:p>
@@ -2490,70 +3547,39 @@
           <w:rFonts w:ascii="Arial" w:eastAsia="Times New Roman" w:hAnsi="Arial" w:cs="Arial"/>
           <w:color w:val="000000"/>
         </w:rPr>
-        <w:t>- u_nom + k(x*, x)</w:t>
-      </w:r>
-    </w:p>
-    <w:p>
-      <w:pPr>
-        <w:rPr>
-          <w:rFonts w:eastAsia="Times New Roman"/>
-        </w:rPr>
-      </w:pPr>
+        <w:t xml:space="preserve">- </w:t>
+      </w:r>
+      <w:proofErr w:type="spellStart"/>
       <w:r>
         <w:rPr>
           <w:rFonts w:ascii="Arial" w:eastAsia="Times New Roman" w:hAnsi="Arial" w:cs="Arial"/>
           <w:color w:val="000000"/>
         </w:rPr>
-        <w:t>- appears to only work for two sets of the same dynamics</w:t>
-      </w:r>
-    </w:p>
-    <w:p>
-      <w:pPr>
-        <w:rPr>
-          <w:rFonts w:eastAsia="Times New Roman"/>
-        </w:rPr>
-      </w:pPr>
+        <w:t>u_nom</w:t>
+      </w:r>
+      <w:proofErr w:type="spellEnd"/>
       <w:r>
         <w:rPr>
           <w:rFonts w:ascii="Arial" w:eastAsia="Times New Roman" w:hAnsi="Arial" w:cs="Arial"/>
           <w:color w:val="000000"/>
         </w:rPr>
-        <w:t>- should be flexible wrt planning method, but seems to use MPC for some reason</w:t>
-      </w:r>
-    </w:p>
-    <w:p>
-      <w:pPr>
-        <w:rPr>
-          <w:rFonts w:eastAsia="Times New Roman"/>
-        </w:rPr>
-      </w:pPr>
-    </w:p>
-    <w:p>
-      <w:pPr>
-        <w:rPr>
-          <w:rFonts w:eastAsia="Times New Roman"/>
-        </w:rPr>
-      </w:pPr>
+        <w:t xml:space="preserve"> + </w:t>
+      </w:r>
+      <w:proofErr w:type="gramStart"/>
       <w:r>
         <w:rPr>
           <w:rFonts w:ascii="Arial" w:eastAsia="Times New Roman" w:hAnsi="Arial" w:cs="Arial"/>
           <w:color w:val="000000"/>
         </w:rPr>
-        <w:t>Offline</w:t>
-      </w:r>
-    </w:p>
-    <w:p>
-      <w:pPr>
-        <w:rPr>
-          <w:rFonts w:eastAsia="Times New Roman"/>
-        </w:rPr>
-      </w:pPr>
+        <w:t>k(</w:t>
+      </w:r>
+      <w:proofErr w:type="gramEnd"/>
       <w:r>
         <w:rPr>
           <w:rFonts w:ascii="Arial" w:eastAsia="Times New Roman" w:hAnsi="Arial" w:cs="Arial"/>
           <w:color w:val="000000"/>
         </w:rPr>
-        <w:t>- Compute RTT set (RCI)</w:t>
+        <w:t>x*, x)</w:t>
       </w:r>
     </w:p>
     <w:p>
@@ -2567,7 +3593,7 @@
           <w:rFonts w:ascii="Arial" w:eastAsia="Times New Roman" w:hAnsi="Arial" w:cs="Arial"/>
           <w:color w:val="000000"/>
         </w:rPr>
-        <w:t>- worst-case disturbance</w:t>
+        <w:t>- appears to only work for two sets of the same dynamics</w:t>
       </w:r>
     </w:p>
     <w:p>
@@ -2581,36 +3607,31 @@
           <w:rFonts w:ascii="Arial" w:eastAsia="Times New Roman" w:hAnsi="Arial" w:cs="Arial"/>
           <w:color w:val="000000"/>
         </w:rPr>
-        <w:t>- finite time horizon (could be useful for our RTT work)</w:t>
-      </w:r>
-    </w:p>
-    <w:p>
-      <w:pPr>
-        <w:rPr>
-          <w:rFonts w:eastAsia="Times New Roman"/>
-        </w:rPr>
-      </w:pPr>
+        <w:t xml:space="preserve">- should be flexible </w:t>
+      </w:r>
+      <w:proofErr w:type="spellStart"/>
       <w:r>
         <w:rPr>
           <w:rFonts w:ascii="Arial" w:eastAsia="Times New Roman" w:hAnsi="Arial" w:cs="Arial"/>
           <w:color w:val="000000"/>
         </w:rPr>
-        <w:t>- independent of nominal trajectory</w:t>
-      </w:r>
-    </w:p>
-    <w:p>
-      <w:pPr>
-        <w:rPr>
-          <w:rFonts w:eastAsia="Times New Roman"/>
-        </w:rPr>
-      </w:pPr>
+        <w:t>wrt</w:t>
+      </w:r>
+      <w:proofErr w:type="spellEnd"/>
       <w:r>
         <w:rPr>
           <w:rFonts w:ascii="Arial" w:eastAsia="Times New Roman" w:hAnsi="Arial" w:cs="Arial"/>
           <w:color w:val="000000"/>
         </w:rPr>
-        <w:t>- unaugment target and augment obstacles</w:t>
-      </w:r>
+        <w:t xml:space="preserve"> planning method, but seems to use MPC for some reason</w:t>
+      </w:r>
+    </w:p>
+    <w:p>
+      <w:pPr>
+        <w:rPr>
+          <w:rFonts w:eastAsia="Times New Roman"/>
+        </w:rPr>
+      </w:pPr>
     </w:p>
     <w:p>
       <w:pPr>
@@ -2623,6 +3644,90 @@
           <w:rFonts w:ascii="Arial" w:eastAsia="Times New Roman" w:hAnsi="Arial" w:cs="Arial"/>
           <w:color w:val="000000"/>
         </w:rPr>
+        <w:t>Offline</w:t>
+      </w:r>
+    </w:p>
+    <w:p>
+      <w:pPr>
+        <w:rPr>
+          <w:rFonts w:eastAsia="Times New Roman"/>
+        </w:rPr>
+      </w:pPr>
+      <w:r>
+        <w:rPr>
+          <w:rFonts w:ascii="Arial" w:eastAsia="Times New Roman" w:hAnsi="Arial" w:cs="Arial"/>
+          <w:color w:val="000000"/>
+        </w:rPr>
+        <w:t>- Compute RTT set (RCI)</w:t>
+      </w:r>
+    </w:p>
+    <w:p>
+      <w:pPr>
+        <w:rPr>
+          <w:rFonts w:eastAsia="Times New Roman"/>
+        </w:rPr>
+      </w:pPr>
+      <w:r>
+        <w:rPr>
+          <w:rFonts w:ascii="Arial" w:eastAsia="Times New Roman" w:hAnsi="Arial" w:cs="Arial"/>
+          <w:color w:val="000000"/>
+        </w:rPr>
+        <w:t>- worst-case disturbance</w:t>
+      </w:r>
+    </w:p>
+    <w:p>
+      <w:pPr>
+        <w:rPr>
+          <w:rFonts w:eastAsia="Times New Roman"/>
+        </w:rPr>
+      </w:pPr>
+      <w:r>
+        <w:rPr>
+          <w:rFonts w:ascii="Arial" w:eastAsia="Times New Roman" w:hAnsi="Arial" w:cs="Arial"/>
+          <w:color w:val="000000"/>
+        </w:rPr>
+        <w:t>- finite time horizon (could be useful for our RTT work)</w:t>
+      </w:r>
+    </w:p>
+    <w:p>
+      <w:pPr>
+        <w:rPr>
+          <w:rFonts w:eastAsia="Times New Roman"/>
+        </w:rPr>
+      </w:pPr>
+      <w:r>
+        <w:rPr>
+          <w:rFonts w:ascii="Arial" w:eastAsia="Times New Roman" w:hAnsi="Arial" w:cs="Arial"/>
+          <w:color w:val="000000"/>
+        </w:rPr>
+        <w:t>- independent of nominal trajectory</w:t>
+      </w:r>
+    </w:p>
+    <w:p>
+      <w:pPr>
+        <w:rPr>
+          <w:rFonts w:eastAsia="Times New Roman"/>
+        </w:rPr>
+      </w:pPr>
+      <w:r>
+        <w:rPr>
+          <w:rFonts w:ascii="Arial" w:eastAsia="Times New Roman" w:hAnsi="Arial" w:cs="Arial"/>
+          <w:color w:val="000000"/>
+        </w:rPr>
+        <w:t>- unaugment target and augment obstacles</w:t>
+      </w:r>
+    </w:p>
+    <w:p>
+      <w:pPr>
+        <w:rPr>
+          <w:rFonts w:eastAsia="Times New Roman"/>
+        </w:rPr>
+      </w:pPr>
+      <w:r>
+        <w:rPr>
+          <w:rFonts w:ascii="Arial" w:eastAsia="Times New Roman" w:hAnsi="Arial" w:cs="Arial"/>
+          <w:color w:val="000000"/>
+        </w:rPr>
         <w:t>- online update of nominal trajectory allows smaller time horizon and therefore smaller "bubble" --&gt; accounts for realized disturbance (Problem MPC)</w:t>
       </w:r>
     </w:p>
@@ -2639,6 +3744,8 @@
           <w:rFonts w:eastAsia="Times New Roman"/>
         </w:rPr>
       </w:pPr>
+      <w:bookmarkStart w:id="0" w:name="_GoBack"/>
+      <w:bookmarkEnd w:id="0"/>
       <w:r>
         <w:rPr>
           <w:rFonts w:ascii="Arial" w:eastAsia="Times New Roman" w:hAnsi="Arial" w:cs="Arial"/>
@@ -2778,9 +3885,47 @@
 </w:document>
 </file>
 
+<file path=word/endnotes.xml><?xml version="1.0" encoding="utf-8"?>
+<w:endnotes xmlns:wpc="http://schemas.microsoft.com/office/word/2010/wordprocessingCanvas" xmlns:mo="http://schemas.microsoft.com/office/mac/office/2008/main" xmlns:mc="http://schemas.openxmlformats.org/markup-compatibility/2006" xmlns:mv="urn:schemas-microsoft-com:mac:vml" xmlns:o="urn:schemas-microsoft-com:office:office" xmlns:r="http://schemas.openxmlformats.org/officeDocument/2006/relationships" xmlns:m="http://schemas.openxmlformats.org/officeDocument/2006/math" xmlns:v="urn:schemas-microsoft-com:vml" xmlns:wp14="http://schemas.microsoft.com/office/word/2010/wordprocessingDrawing" xmlns:wp="http://schemas.openxmlformats.org/drawingml/2006/wordprocessingDrawing" xmlns:w10="urn:schemas-microsoft-com:office:word" xmlns:w="http://schemas.openxmlformats.org/wordprocessingml/2006/main" xmlns:w14="http://schemas.microsoft.com/office/word/2010/wordml" xmlns:w15="http://schemas.microsoft.com/office/word/2012/wordml" xmlns:wpg="http://schemas.microsoft.com/office/word/2010/wordprocessingGroup" xmlns:wpi="http://schemas.microsoft.com/office/word/2010/wordprocessingInk" xmlns:wne="http://schemas.microsoft.com/office/word/2006/wordml" xmlns:wps="http://schemas.microsoft.com/office/word/2010/wordprocessingShape" mc:Ignorable="w14 w15 wp14">
+  <w:endnote w:type="separator" w:id="-1">
+    <w:p>
+      <w:r>
+        <w:separator/>
+      </w:r>
+    </w:p>
+  </w:endnote>
+  <w:endnote w:type="continuationSeparator" w:id="0">
+    <w:p>
+      <w:r>
+        <w:continuationSeparator/>
+      </w:r>
+    </w:p>
+  </w:endnote>
+</w:endnotes>
+</file>
+
+<file path=word/footnotes.xml><?xml version="1.0" encoding="utf-8"?>
+<w:footnotes xmlns:wpc="http://schemas.microsoft.com/office/word/2010/wordprocessingCanvas" xmlns:mo="http://schemas.microsoft.com/office/mac/office/2008/main" xmlns:mc="http://schemas.openxmlformats.org/markup-compatibility/2006" xmlns:mv="urn:schemas-microsoft-com:mac:vml" xmlns:o="urn:schemas-microsoft-com:office:office" xmlns:r="http://schemas.openxmlformats.org/officeDocument/2006/relationships" xmlns:m="http://schemas.openxmlformats.org/officeDocument/2006/math" xmlns:v="urn:schemas-microsoft-com:vml" xmlns:wp14="http://schemas.microsoft.com/office/word/2010/wordprocessingDrawing" xmlns:wp="http://schemas.openxmlformats.org/drawingml/2006/wordprocessingDrawing" xmlns:w10="urn:schemas-microsoft-com:office:word" xmlns:w="http://schemas.openxmlformats.org/wordprocessingml/2006/main" xmlns:w14="http://schemas.microsoft.com/office/word/2010/wordml" xmlns:w15="http://schemas.microsoft.com/office/word/2012/wordml" xmlns:wpg="http://schemas.microsoft.com/office/word/2010/wordprocessingGroup" xmlns:wpi="http://schemas.microsoft.com/office/word/2010/wordprocessingInk" xmlns:wne="http://schemas.microsoft.com/office/word/2006/wordml" xmlns:wps="http://schemas.microsoft.com/office/word/2010/wordprocessingShape" mc:Ignorable="w14 w15 wp14">
+  <w:footnote w:type="separator" w:id="-1">
+    <w:p>
+      <w:r>
+        <w:separator/>
+      </w:r>
+    </w:p>
+  </w:footnote>
+  <w:footnote w:type="continuationSeparator" w:id="0">
+    <w:p>
+      <w:r>
+        <w:continuationSeparator/>
+      </w:r>
+    </w:p>
+  </w:footnote>
+</w:footnotes>
+</file>
+
 <file path=word/numbering.xml><?xml version="1.0" encoding="utf-8"?>
-<w:numbering xmlns:wpc="http://schemas.microsoft.com/office/word/2010/wordprocessingCanvas" xmlns:cx="http://schemas.microsoft.com/office/drawing/2014/chartex" xmlns:cx1="http://schemas.microsoft.com/office/drawing/2015/9/8/chartex" xmlns:cx2="http://schemas.microsoft.com/office/drawing/2015/10/21/chartex" xmlns:cx3="http://schemas.microsoft.com/office/drawing/2016/5/9/chartex" xmlns:cx4="http://schemas.microsoft.com/office/drawing/2016/5/10/chartex" xmlns:cx5="http://schemas.microsoft.com/office/drawing/2016/5/11/chartex" xmlns:mc="http://schemas.openxmlformats.org/markup-compatibility/2006" xmlns:o="urn:schemas-microsoft-com:office:office" xmlns:r="http://schemas.openxmlformats.org/officeDocument/2006/relationships" xmlns:m="http://schemas.openxmlformats.org/officeDocument/2006/math" xmlns:v="urn:schemas-microsoft-com:vml" xmlns:wp14="http://schemas.microsoft.com/office/word/2010/wordprocessingDrawing" xmlns:wp="http://schemas.openxmlformats.org/drawingml/2006/wordprocessingDrawing" xmlns:w10="urn:schemas-microsoft-com:office:word" xmlns:w="http://schemas.openxmlformats.org/wordprocessingml/2006/main" xmlns:w14="http://schemas.microsoft.com/office/word/2010/wordml" xmlns:w15="http://schemas.microsoft.com/office/word/2012/wordml" xmlns:w16se="http://schemas.microsoft.com/office/word/2015/wordml/symex" xmlns:wpg="http://schemas.microsoft.com/office/word/2010/wordprocessingGroup" xmlns:wpi="http://schemas.microsoft.com/office/word/2010/wordprocessingInk" xmlns:wne="http://schemas.microsoft.com/office/word/2006/wordml" xmlns:wps="http://schemas.microsoft.com/office/word/2010/wordprocessingShape" mc:Ignorable="w14 w15 w16se wp14">
-  <w:abstractNum w:abstractNumId="0" w15:restartNumberingAfterBreak="0">
+<w:numbering xmlns:wpc="http://schemas.microsoft.com/office/word/2010/wordprocessingCanvas" xmlns:mo="http://schemas.microsoft.com/office/mac/office/2008/main" xmlns:mc="http://schemas.openxmlformats.org/markup-compatibility/2006" xmlns:mv="urn:schemas-microsoft-com:mac:vml" xmlns:o="urn:schemas-microsoft-com:office:office" xmlns:r="http://schemas.openxmlformats.org/officeDocument/2006/relationships" xmlns:m="http://schemas.openxmlformats.org/officeDocument/2006/math" xmlns:v="urn:schemas-microsoft-com:vml" xmlns:wp14="http://schemas.microsoft.com/office/word/2010/wordprocessingDrawing" xmlns:wp="http://schemas.openxmlformats.org/drawingml/2006/wordprocessingDrawing" xmlns:w10="urn:schemas-microsoft-com:office:word" xmlns:w="http://schemas.openxmlformats.org/wordprocessingml/2006/main" xmlns:w14="http://schemas.microsoft.com/office/word/2010/wordml" xmlns:w15="http://schemas.microsoft.com/office/word/2012/wordml" xmlns:wpg="http://schemas.microsoft.com/office/word/2010/wordprocessingGroup" xmlns:wpi="http://schemas.microsoft.com/office/word/2010/wordprocessingInk" xmlns:wne="http://schemas.microsoft.com/office/word/2006/wordml" xmlns:wps="http://schemas.microsoft.com/office/word/2010/wordprocessingShape" mc:Ignorable="w14 w15 wp14">
+  <w:abstractNum w:abstractNumId="0">
     <w:nsid w:val="1073387F"/>
     <w:multiLevelType w:val="hybridMultilevel"/>
     <w:tmpl w:val="2D76869A"/>
@@ -2893,7 +4038,7 @@
       </w:rPr>
     </w:lvl>
   </w:abstractNum>
-  <w:abstractNum w:abstractNumId="1" w15:restartNumberingAfterBreak="0">
+  <w:abstractNum w:abstractNumId="1">
     <w:nsid w:val="120C0689"/>
     <w:multiLevelType w:val="hybridMultilevel"/>
     <w:tmpl w:val="B2ECA0E6"/>
@@ -3006,7 +4151,7 @@
       </w:rPr>
     </w:lvl>
   </w:abstractNum>
-  <w:abstractNum w:abstractNumId="2" w15:restartNumberingAfterBreak="0">
+  <w:abstractNum w:abstractNumId="2">
     <w:nsid w:val="199B760D"/>
     <w:multiLevelType w:val="hybridMultilevel"/>
     <w:tmpl w:val="38EAB3B4"/>
@@ -3119,7 +4264,7 @@
       </w:rPr>
     </w:lvl>
   </w:abstractNum>
-  <w:abstractNum w:abstractNumId="3" w15:restartNumberingAfterBreak="0">
+  <w:abstractNum w:abstractNumId="3">
     <w:nsid w:val="1C790FAE"/>
     <w:multiLevelType w:val="hybridMultilevel"/>
     <w:tmpl w:val="73528CD0"/>
@@ -3232,7 +4377,7 @@
       </w:rPr>
     </w:lvl>
   </w:abstractNum>
-  <w:abstractNum w:abstractNumId="4" w15:restartNumberingAfterBreak="0">
+  <w:abstractNum w:abstractNumId="4">
     <w:nsid w:val="26A54F25"/>
     <w:multiLevelType w:val="hybridMultilevel"/>
     <w:tmpl w:val="234433D2"/>
@@ -3345,7 +4490,7 @@
       </w:rPr>
     </w:lvl>
   </w:abstractNum>
-  <w:abstractNum w:abstractNumId="5" w15:restartNumberingAfterBreak="0">
+  <w:abstractNum w:abstractNumId="5">
     <w:nsid w:val="2BCF4EB7"/>
     <w:multiLevelType w:val="hybridMultilevel"/>
     <w:tmpl w:val="F06E4778"/>
@@ -3458,7 +4603,7 @@
       </w:rPr>
     </w:lvl>
   </w:abstractNum>
-  <w:abstractNum w:abstractNumId="6" w15:restartNumberingAfterBreak="0">
+  <w:abstractNum w:abstractNumId="6">
     <w:nsid w:val="2EF65102"/>
     <w:multiLevelType w:val="hybridMultilevel"/>
     <w:tmpl w:val="082CFCB8"/>
@@ -3544,7 +4689,7 @@
       </w:pPr>
     </w:lvl>
   </w:abstractNum>
-  <w:abstractNum w:abstractNumId="7" w15:restartNumberingAfterBreak="0">
+  <w:abstractNum w:abstractNumId="7">
     <w:nsid w:val="317E6170"/>
     <w:multiLevelType w:val="hybridMultilevel"/>
     <w:tmpl w:val="B15CB27E"/>
@@ -3657,7 +4802,7 @@
       </w:rPr>
     </w:lvl>
   </w:abstractNum>
-  <w:abstractNum w:abstractNumId="8" w15:restartNumberingAfterBreak="0">
+  <w:abstractNum w:abstractNumId="8">
     <w:nsid w:val="34E56330"/>
     <w:multiLevelType w:val="hybridMultilevel"/>
     <w:tmpl w:val="0688C8A8"/>
@@ -3770,7 +4915,7 @@
       </w:rPr>
     </w:lvl>
   </w:abstractNum>
-  <w:abstractNum w:abstractNumId="9" w15:restartNumberingAfterBreak="0">
+  <w:abstractNum w:abstractNumId="9">
     <w:nsid w:val="381A0278"/>
     <w:multiLevelType w:val="hybridMultilevel"/>
     <w:tmpl w:val="A8C29BD6"/>
@@ -3883,7 +5028,7 @@
       </w:rPr>
     </w:lvl>
   </w:abstractNum>
-  <w:abstractNum w:abstractNumId="10" w15:restartNumberingAfterBreak="0">
+  <w:abstractNum w:abstractNumId="10">
     <w:nsid w:val="3D5C27C7"/>
     <w:multiLevelType w:val="hybridMultilevel"/>
     <w:tmpl w:val="8E86428C"/>
@@ -3996,7 +5141,7 @@
       </w:rPr>
     </w:lvl>
   </w:abstractNum>
-  <w:abstractNum w:abstractNumId="11" w15:restartNumberingAfterBreak="0">
+  <w:abstractNum w:abstractNumId="11">
     <w:nsid w:val="3EB2038A"/>
     <w:multiLevelType w:val="hybridMultilevel"/>
     <w:tmpl w:val="00F633B6"/>
@@ -4109,7 +5254,7 @@
       </w:rPr>
     </w:lvl>
   </w:abstractNum>
-  <w:abstractNum w:abstractNumId="12" w15:restartNumberingAfterBreak="0">
+  <w:abstractNum w:abstractNumId="12">
     <w:nsid w:val="415A6B3A"/>
     <w:multiLevelType w:val="hybridMultilevel"/>
     <w:tmpl w:val="B2CA9E40"/>
@@ -4222,7 +5367,7 @@
       </w:rPr>
     </w:lvl>
   </w:abstractNum>
-  <w:abstractNum w:abstractNumId="13" w15:restartNumberingAfterBreak="0">
+  <w:abstractNum w:abstractNumId="13">
     <w:nsid w:val="46532F2F"/>
     <w:multiLevelType w:val="hybridMultilevel"/>
     <w:tmpl w:val="2FD8BC12"/>
@@ -4335,7 +5480,7 @@
       </w:rPr>
     </w:lvl>
   </w:abstractNum>
-  <w:abstractNum w:abstractNumId="14" w15:restartNumberingAfterBreak="0">
+  <w:abstractNum w:abstractNumId="14">
     <w:nsid w:val="46E45DE6"/>
     <w:multiLevelType w:val="hybridMultilevel"/>
     <w:tmpl w:val="1D2EB9DA"/>
@@ -4448,7 +5593,7 @@
       </w:rPr>
     </w:lvl>
   </w:abstractNum>
-  <w:abstractNum w:abstractNumId="15" w15:restartNumberingAfterBreak="0">
+  <w:abstractNum w:abstractNumId="15">
     <w:nsid w:val="488B35A5"/>
     <w:multiLevelType w:val="hybridMultilevel"/>
     <w:tmpl w:val="7ADE1CDE"/>
@@ -4561,7 +5706,7 @@
       </w:rPr>
     </w:lvl>
   </w:abstractNum>
-  <w:abstractNum w:abstractNumId="16" w15:restartNumberingAfterBreak="0">
+  <w:abstractNum w:abstractNumId="16">
     <w:nsid w:val="4C8F52E4"/>
     <w:multiLevelType w:val="hybridMultilevel"/>
     <w:tmpl w:val="93327356"/>
@@ -4674,7 +5819,7 @@
       </w:rPr>
     </w:lvl>
   </w:abstractNum>
-  <w:abstractNum w:abstractNumId="17" w15:restartNumberingAfterBreak="0">
+  <w:abstractNum w:abstractNumId="17">
     <w:nsid w:val="52490DF1"/>
     <w:multiLevelType w:val="hybridMultilevel"/>
     <w:tmpl w:val="08C0FB3A"/>
@@ -4787,7 +5932,7 @@
       </w:rPr>
     </w:lvl>
   </w:abstractNum>
-  <w:abstractNum w:abstractNumId="18" w15:restartNumberingAfterBreak="0">
+  <w:abstractNum w:abstractNumId="18">
     <w:nsid w:val="5361675E"/>
     <w:multiLevelType w:val="hybridMultilevel"/>
     <w:tmpl w:val="B3C0802C"/>
@@ -4900,7 +6045,7 @@
       </w:rPr>
     </w:lvl>
   </w:abstractNum>
-  <w:abstractNum w:abstractNumId="19" w15:restartNumberingAfterBreak="0">
+  <w:abstractNum w:abstractNumId="19">
     <w:nsid w:val="59171806"/>
     <w:multiLevelType w:val="hybridMultilevel"/>
     <w:tmpl w:val="86BC8502"/>
@@ -5013,7 +6158,7 @@
       </w:rPr>
     </w:lvl>
   </w:abstractNum>
-  <w:abstractNum w:abstractNumId="20" w15:restartNumberingAfterBreak="0">
+  <w:abstractNum w:abstractNumId="20">
     <w:nsid w:val="602525E8"/>
     <w:multiLevelType w:val="hybridMultilevel"/>
     <w:tmpl w:val="00FE75AC"/>
@@ -5126,7 +6271,7 @@
       </w:rPr>
     </w:lvl>
   </w:abstractNum>
-  <w:abstractNum w:abstractNumId="21" w15:restartNumberingAfterBreak="0">
+  <w:abstractNum w:abstractNumId="21">
     <w:nsid w:val="64CF1AD0"/>
     <w:multiLevelType w:val="hybridMultilevel"/>
     <w:tmpl w:val="D4DA2D80"/>
@@ -5239,7 +6384,7 @@
       </w:rPr>
     </w:lvl>
   </w:abstractNum>
-  <w:abstractNum w:abstractNumId="22" w15:restartNumberingAfterBreak="0">
+  <w:abstractNum w:abstractNumId="22">
     <w:nsid w:val="6FB012E2"/>
     <w:multiLevelType w:val="hybridMultilevel"/>
     <w:tmpl w:val="192C0DFE"/>
@@ -5352,7 +6497,7 @@
       </w:rPr>
     </w:lvl>
   </w:abstractNum>
-  <w:abstractNum w:abstractNumId="23" w15:restartNumberingAfterBreak="0">
+  <w:abstractNum w:abstractNumId="23">
     <w:nsid w:val="7F604ACE"/>
     <w:multiLevelType w:val="hybridMultilevel"/>
     <w:tmpl w:val="256A9CDA"/>
@@ -5541,7 +6686,7 @@
 </file>
 
 <file path=word/styles.xml><?xml version="1.0" encoding="utf-8"?>
-<w:styles xmlns:mc="http://schemas.openxmlformats.org/markup-compatibility/2006" xmlns:r="http://schemas.openxmlformats.org/officeDocument/2006/relationships" xmlns:w="http://schemas.openxmlformats.org/wordprocessingml/2006/main" xmlns:w14="http://schemas.microsoft.com/office/word/2010/wordml" xmlns:w15="http://schemas.microsoft.com/office/word/2012/wordml" xmlns:w16se="http://schemas.microsoft.com/office/word/2015/wordml/symex" mc:Ignorable="w14 w15 w16se">
+<w:styles xmlns:mc="http://schemas.openxmlformats.org/markup-compatibility/2006" xmlns:r="http://schemas.openxmlformats.org/officeDocument/2006/relationships" xmlns:w="http://schemas.openxmlformats.org/wordprocessingml/2006/main" xmlns:w14="http://schemas.microsoft.com/office/word/2010/wordml" xmlns:w15="http://schemas.microsoft.com/office/word/2012/wordml" mc:Ignorable="w14 w15">
   <w:docDefaults>
     <w:rPrDefault>
       <w:rPr>
@@ -5553,7 +6698,7 @@
     </w:rPrDefault>
     <w:pPrDefault/>
   </w:docDefaults>
-  <w:latentStyles w:defLockedState="0" w:defUIPriority="99" w:defSemiHidden="0" w:defUnhideWhenUsed="0" w:defQFormat="0" w:count="374">
+  <w:latentStyles w:defLockedState="0" w:defUIPriority="99" w:defSemiHidden="0" w:defUnhideWhenUsed="0" w:defQFormat="0" w:count="382">
     <w:lsdException w:name="Normal" w:uiPriority="0" w:qFormat="1"/>
     <w:lsdException w:name="heading 1" w:uiPriority="9" w:qFormat="1"/>
     <w:lsdException w:name="heading 2" w:semiHidden="1" w:uiPriority="9" w:unhideWhenUsed="1" w:qFormat="1"/>
@@ -5985,6 +7130,54 @@
       <w:u w:val="single"/>
     </w:rPr>
   </w:style>
+  <w:style w:type="paragraph" w:styleId="Header">
+    <w:name w:val="header"/>
+    <w:basedOn w:val="Normal"/>
+    <w:link w:val="HeaderChar"/>
+    <w:uiPriority w:val="99"/>
+    <w:unhideWhenUsed/>
+    <w:rsid w:val="00D94AE1"/>
+    <w:pPr>
+      <w:tabs>
+        <w:tab w:val="center" w:pos="4680"/>
+        <w:tab w:val="right" w:pos="9360"/>
+      </w:tabs>
+    </w:pPr>
+  </w:style>
+  <w:style w:type="character" w:customStyle="1" w:styleId="HeaderChar">
+    <w:name w:val="Header Char"/>
+    <w:basedOn w:val="DefaultParagraphFont"/>
+    <w:link w:val="Header"/>
+    <w:uiPriority w:val="99"/>
+    <w:rsid w:val="00D94AE1"/>
+    <w:rPr>
+      <w:rFonts w:ascii="Times New Roman" w:hAnsi="Times New Roman" w:cs="Times New Roman"/>
+    </w:rPr>
+  </w:style>
+  <w:style w:type="paragraph" w:styleId="Footer">
+    <w:name w:val="footer"/>
+    <w:basedOn w:val="Normal"/>
+    <w:link w:val="FooterChar"/>
+    <w:uiPriority w:val="99"/>
+    <w:unhideWhenUsed/>
+    <w:rsid w:val="00D94AE1"/>
+    <w:pPr>
+      <w:tabs>
+        <w:tab w:val="center" w:pos="4680"/>
+        <w:tab w:val="right" w:pos="9360"/>
+      </w:tabs>
+    </w:pPr>
+  </w:style>
+  <w:style w:type="character" w:customStyle="1" w:styleId="FooterChar">
+    <w:name w:val="Footer Char"/>
+    <w:basedOn w:val="DefaultParagraphFont"/>
+    <w:link w:val="Footer"/>
+    <w:uiPriority w:val="99"/>
+    <w:rsid w:val="00D94AE1"/>
+    <w:rPr>
+      <w:rFonts w:ascii="Times New Roman" w:hAnsi="Times New Roman" w:cs="Times New Roman"/>
+    </w:rPr>
+  </w:style>
 </w:styles>
 </file>
 

</xml_diff>